<commit_message>
Submission Module 8 - PJBeck84(Patrick Beck)
</commit_message>
<xml_diff>
--- a/Module 8/PS101-M08.docx
+++ b/Module 8/PS101-M08.docx
@@ -1,6 +1,6 @@
 
 <file path=word/document.xml><?xml version="1.0" encoding="utf-8"?>
-<w:document xmlns:wpc="http://schemas.microsoft.com/office/word/2010/wordprocessingCanvas" xmlns:mc="http://schemas.openxmlformats.org/markup-compatibility/2006" xmlns:o="urn:schemas-microsoft-com:office:office" xmlns:r="http://schemas.openxmlformats.org/officeDocument/2006/relationships" xmlns:m="http://schemas.openxmlformats.org/officeDocument/2006/math" xmlns:v="urn:schemas-microsoft-com:vml" xmlns:wp14="http://schemas.microsoft.com/office/word/2010/wordprocessingDrawing" xmlns:wp="http://schemas.openxmlformats.org/drawingml/2006/wordprocessingDrawing" xmlns:w10="urn:schemas-microsoft-com:office:word" xmlns:w="http://schemas.openxmlformats.org/wordprocessingml/2006/main" xmlns:w14="http://schemas.microsoft.com/office/word/2010/wordml" xmlns:w15="http://schemas.microsoft.com/office/word/2012/wordml" xmlns:wpg="http://schemas.microsoft.com/office/word/2010/wordprocessingGroup" xmlns:wpi="http://schemas.microsoft.com/office/word/2010/wordprocessingInk" xmlns:wne="http://schemas.microsoft.com/office/word/2006/wordml" xmlns:wps="http://schemas.microsoft.com/office/word/2010/wordprocessingShape" mc:Ignorable="w14 w15 wp14">
+<w:document xmlns:wpc="http://schemas.microsoft.com/office/word/2010/wordprocessingCanvas" xmlns:cx="http://schemas.microsoft.com/office/drawing/2014/chartex" xmlns:cx1="http://schemas.microsoft.com/office/drawing/2015/9/8/chartex" xmlns:cx2="http://schemas.microsoft.com/office/drawing/2015/10/21/chartex" xmlns:cx3="http://schemas.microsoft.com/office/drawing/2016/5/9/chartex" xmlns:cx4="http://schemas.microsoft.com/office/drawing/2016/5/10/chartex" xmlns:cx5="http://schemas.microsoft.com/office/drawing/2016/5/11/chartex" xmlns:cx6="http://schemas.microsoft.com/office/drawing/2016/5/12/chartex" xmlns:cx7="http://schemas.microsoft.com/office/drawing/2016/5/13/chartex" xmlns:cx8="http://schemas.microsoft.com/office/drawing/2016/5/14/chartex" xmlns:mc="http://schemas.openxmlformats.org/markup-compatibility/2006" xmlns:aink="http://schemas.microsoft.com/office/drawing/2016/ink" xmlns:am3d="http://schemas.microsoft.com/office/drawing/2017/model3d" xmlns:o="urn:schemas-microsoft-com:office:office" xmlns:r="http://schemas.openxmlformats.org/officeDocument/2006/relationships" xmlns:m="http://schemas.openxmlformats.org/officeDocument/2006/math" xmlns:v="urn:schemas-microsoft-com:vml" xmlns:wp14="http://schemas.microsoft.com/office/word/2010/wordprocessingDrawing" xmlns:wp="http://schemas.openxmlformats.org/drawingml/2006/wordprocessingDrawing" xmlns:w10="urn:schemas-microsoft-com:office:word" xmlns:w="http://schemas.openxmlformats.org/wordprocessingml/2006/main" xmlns:w14="http://schemas.microsoft.com/office/word/2010/wordml" xmlns:w15="http://schemas.microsoft.com/office/word/2012/wordml" xmlns:w16cex="http://schemas.microsoft.com/office/word/2018/wordml/cex" xmlns:w16cid="http://schemas.microsoft.com/office/word/2016/wordml/cid" xmlns:w16="http://schemas.microsoft.com/office/word/2018/wordml" xmlns:w16se="http://schemas.microsoft.com/office/word/2015/wordml/symex" xmlns:wpg="http://schemas.microsoft.com/office/word/2010/wordprocessingGroup" xmlns:wpi="http://schemas.microsoft.com/office/word/2010/wordprocessingInk" xmlns:wne="http://schemas.microsoft.com/office/word/2006/wordml" xmlns:wps="http://schemas.microsoft.com/office/word/2010/wordprocessingShape" mc:Ignorable="w14 w15 w16se w16cid w16 w16cex wp14">
   <w:background w:color="FFFFFF"/>
   <w:body>
     <w:p>
@@ -61,8 +61,16 @@
         <w:rPr>
           <w:b/>
         </w:rPr>
-        <w:t>PowerShell in VSCode</w:t>
-      </w:r>
+        <w:t xml:space="preserve">PowerShell in </w:t>
+      </w:r>
+      <w:proofErr w:type="spellStart"/>
+      <w:r>
+        <w:rPr>
+          <w:b/>
+        </w:rPr>
+        <w:t>VSCode</w:t>
+      </w:r>
+      <w:proofErr w:type="spellEnd"/>
     </w:p>
     <w:p>
       <w:pPr>
@@ -89,8 +97,13 @@
       <w:r>
         <w:t xml:space="preserve"> </w:t>
       </w:r>
-      <w:r>
-        <w:t>Jin Chang</w:t>
+      <w:proofErr w:type="spellStart"/>
+      <w:r>
+        <w:t>Jin</w:t>
+      </w:r>
+      <w:proofErr w:type="spellEnd"/>
+      <w:r>
+        <w:t xml:space="preserve"> Chang</w:t>
       </w:r>
       <w:r>
         <w:t>, Sion Yoon</w:t>
@@ -209,7 +222,7 @@
     </w:p>
     <w:p>
       <w:pPr>
-        <w:pStyle w:val="a5"/>
+        <w:pStyle w:val="ListParagraph"/>
         <w:numPr>
           <w:ilvl w:val="0"/>
           <w:numId w:val="1"/>
@@ -221,7 +234,7 @@
     </w:p>
     <w:p>
       <w:pPr>
-        <w:pStyle w:val="a5"/>
+        <w:pStyle w:val="ListParagraph"/>
         <w:numPr>
           <w:ilvl w:val="0"/>
           <w:numId w:val="1"/>
@@ -233,7 +246,7 @@
     </w:p>
     <w:p>
       <w:pPr>
-        <w:pStyle w:val="a5"/>
+        <w:pStyle w:val="ListParagraph"/>
         <w:ind w:left="360"/>
         <w:rPr>
           <w:b/>
@@ -257,7 +270,7 @@
     </w:p>
     <w:p>
       <w:pPr>
-        <w:pStyle w:val="a5"/>
+        <w:pStyle w:val="ListParagraph"/>
         <w:numPr>
           <w:ilvl w:val="0"/>
           <w:numId w:val="1"/>
@@ -281,7 +294,7 @@
     </w:p>
     <w:p>
       <w:pPr>
-        <w:pStyle w:val="a5"/>
+        <w:pStyle w:val="ListParagraph"/>
         <w:numPr>
           <w:ilvl w:val="1"/>
           <w:numId w:val="1"/>
@@ -293,7 +306,7 @@
       <w:hyperlink r:id="rId9" w:anchor="While" w:history="1">
         <w:r>
           <w:rPr>
-            <w:rStyle w:val="aa"/>
+            <w:rStyle w:val="Hyperlink"/>
           </w:rPr>
           <w:t>https://en.wikiversity.org/wiki/PowerShell/Loops#While</w:t>
         </w:r>
@@ -301,7 +314,7 @@
     </w:p>
     <w:p>
       <w:pPr>
-        <w:pStyle w:val="a5"/>
+        <w:pStyle w:val="ListParagraph"/>
         <w:ind w:left="360"/>
         <w:rPr>
           <w:lang w:eastAsia="ko-KR"/>
@@ -310,7 +323,7 @@
     </w:p>
     <w:p>
       <w:pPr>
-        <w:pStyle w:val="a5"/>
+        <w:pStyle w:val="ListParagraph"/>
         <w:numPr>
           <w:ilvl w:val="0"/>
           <w:numId w:val="1"/>
@@ -340,7 +353,7 @@
     </w:p>
     <w:p>
       <w:pPr>
-        <w:pStyle w:val="a5"/>
+        <w:pStyle w:val="ListParagraph"/>
         <w:numPr>
           <w:ilvl w:val="1"/>
           <w:numId w:val="1"/>
@@ -352,7 +365,7 @@
       <w:hyperlink r:id="rId10" w:history="1">
         <w:r>
           <w:rPr>
-            <w:rStyle w:val="aa"/>
+            <w:rStyle w:val="Hyperlink"/>
           </w:rPr>
           <w:t>https://www.tutorialspoint.com/powershell/powershell_array.htm</w:t>
         </w:r>
@@ -360,7 +373,7 @@
     </w:p>
     <w:p>
       <w:pPr>
-        <w:pStyle w:val="a5"/>
+        <w:pStyle w:val="ListParagraph"/>
         <w:numPr>
           <w:ilvl w:val="1"/>
           <w:numId w:val="1"/>
@@ -372,7 +385,7 @@
       <w:hyperlink r:id="rId11" w:history="1">
         <w:r>
           <w:rPr>
-            <w:rStyle w:val="aa"/>
+            <w:rStyle w:val="Hyperlink"/>
           </w:rPr>
           <w:t>https://en.wikiversity.org/wiki/PowerShell/Arrays_and_Hash_Tables</w:t>
         </w:r>
@@ -402,7 +415,7 @@
     </w:p>
     <w:p>
       <w:pPr>
-        <w:pStyle w:val="a5"/>
+        <w:pStyle w:val="ListParagraph"/>
         <w:numPr>
           <w:ilvl w:val="0"/>
           <w:numId w:val="1"/>
@@ -432,7 +445,7 @@
     </w:p>
     <w:p>
       <w:pPr>
-        <w:pStyle w:val="a5"/>
+        <w:pStyle w:val="ListParagraph"/>
         <w:numPr>
           <w:ilvl w:val="0"/>
           <w:numId w:val="2"/>
@@ -450,7 +463,7 @@
     </w:p>
     <w:p>
       <w:pPr>
-        <w:pStyle w:val="a5"/>
+        <w:pStyle w:val="ListParagraph"/>
         <w:numPr>
           <w:ilvl w:val="0"/>
           <w:numId w:val="2"/>
@@ -594,7 +607,7 @@
     </w:p>
     <w:p>
       <w:pPr>
-        <w:pStyle w:val="a5"/>
+        <w:pStyle w:val="ListParagraph"/>
         <w:ind w:left="400"/>
         <w:rPr>
           <w:lang w:eastAsia="ko-KR"/>
@@ -603,7 +616,7 @@
     </w:p>
     <w:tbl>
       <w:tblPr>
-        <w:tblStyle w:val="a6"/>
+        <w:tblStyle w:val="TableGrid"/>
         <w:tblW w:w="0" w:type="auto"/>
         <w:tblInd w:w="160" w:type="dxa"/>
         <w:tblLook w:val="04A0" w:firstRow="1" w:lastRow="0" w:firstColumn="1" w:lastColumn="0" w:noHBand="0" w:noVBand="1"/>
@@ -620,7 +633,7 @@
           </w:tcPr>
           <w:p>
             <w:pPr>
-              <w:pStyle w:val="a5"/>
+              <w:pStyle w:val="ListParagraph"/>
               <w:ind w:left="0"/>
               <w:rPr>
                 <w:lang w:eastAsia="ko-KR"/>
@@ -640,7 +653,7 @@
           </w:tcPr>
           <w:p>
             <w:pPr>
-              <w:pStyle w:val="a5"/>
+              <w:pStyle w:val="ListParagraph"/>
               <w:ind w:left="0"/>
               <w:rPr>
                 <w:lang w:eastAsia="ko-KR"/>
@@ -660,7 +673,7 @@
           </w:tcPr>
           <w:p>
             <w:pPr>
-              <w:pStyle w:val="a5"/>
+              <w:pStyle w:val="ListParagraph"/>
               <w:ind w:left="0"/>
               <w:rPr>
                 <w:lang w:eastAsia="ko-KR"/>
@@ -682,7 +695,7 @@
           </w:tcPr>
           <w:p>
             <w:pPr>
-              <w:pStyle w:val="a5"/>
+              <w:pStyle w:val="ListParagraph"/>
               <w:ind w:left="0"/>
               <w:rPr>
                 <w:lang w:eastAsia="ko-KR"/>
@@ -702,7 +715,7 @@
           </w:tcPr>
           <w:p>
             <w:pPr>
-              <w:pStyle w:val="a5"/>
+              <w:pStyle w:val="ListParagraph"/>
               <w:ind w:left="0"/>
               <w:rPr>
                 <w:rFonts w:ascii="Courier New" w:hAnsi="Courier New" w:cs="Courier New"/>
@@ -726,7 +739,7 @@
           </w:tcPr>
           <w:p>
             <w:pPr>
-              <w:pStyle w:val="a5"/>
+              <w:pStyle w:val="ListParagraph"/>
               <w:ind w:left="0"/>
               <w:rPr>
                 <w:lang w:eastAsia="ko-KR"/>
@@ -747,7 +760,7 @@
           </w:p>
           <w:p>
             <w:pPr>
-              <w:pStyle w:val="a5"/>
+              <w:pStyle w:val="ListParagraph"/>
               <w:ind w:left="0"/>
               <w:rPr>
                 <w:rFonts w:ascii="Courier New" w:hAnsi="Courier New" w:cs="Courier New"/>
@@ -761,12 +774,22 @@
                 <w:b/>
                 <w:lang w:eastAsia="ko-KR"/>
               </w:rPr>
-              <w:t>$a = “Hello ”</w:t>
-            </w:r>
+              <w:t>$a = “</w:t>
+            </w:r>
+            <w:proofErr w:type="gramStart"/>
+            <w:r>
+              <w:rPr>
+                <w:rFonts w:ascii="Courier New" w:hAnsi="Courier New" w:cs="Courier New"/>
+                <w:b/>
+                <w:lang w:eastAsia="ko-KR"/>
+              </w:rPr>
+              <w:t>Hello ”</w:t>
+            </w:r>
+            <w:proofErr w:type="gramEnd"/>
           </w:p>
           <w:p>
             <w:pPr>
-              <w:pStyle w:val="a5"/>
+              <w:pStyle w:val="ListParagraph"/>
               <w:ind w:left="0"/>
               <w:rPr>
                 <w:lang w:eastAsia="ko-KR"/>
@@ -790,7 +813,7 @@
           </w:tcPr>
           <w:p>
             <w:pPr>
-              <w:pStyle w:val="a5"/>
+              <w:pStyle w:val="ListParagraph"/>
               <w:ind w:left="0"/>
               <w:rPr>
                 <w:lang w:eastAsia="ko-KR"/>
@@ -805,7 +828,7 @@
           </w:p>
           <w:p>
             <w:pPr>
-              <w:pStyle w:val="a5"/>
+              <w:pStyle w:val="ListParagraph"/>
               <w:ind w:left="0"/>
               <w:rPr>
                 <w:lang w:eastAsia="ko-KR"/>
@@ -825,7 +848,7 @@
           </w:tcPr>
           <w:p>
             <w:pPr>
-              <w:pStyle w:val="a5"/>
+              <w:pStyle w:val="ListParagraph"/>
               <w:ind w:left="0"/>
               <w:rPr>
                 <w:rFonts w:ascii="Courier New" w:hAnsi="Courier New" w:cs="Courier New"/>
@@ -839,12 +862,30 @@
                 <w:b/>
                 <w:lang w:val="fr-FR" w:eastAsia="ko-KR"/>
               </w:rPr>
-              <w:t xml:space="preserve">-eq, -ne, -gt, </w:t>
+              <w:t>-</w:t>
+            </w:r>
+            <w:proofErr w:type="spellStart"/>
+            <w:r>
+              <w:rPr>
+                <w:rFonts w:ascii="Courier New" w:hAnsi="Courier New" w:cs="Courier New"/>
+                <w:b/>
+                <w:lang w:val="fr-FR" w:eastAsia="ko-KR"/>
+              </w:rPr>
+              <w:t>eq</w:t>
+            </w:r>
+            <w:proofErr w:type="spellEnd"/>
+            <w:r>
+              <w:rPr>
+                <w:rFonts w:ascii="Courier New" w:hAnsi="Courier New" w:cs="Courier New"/>
+                <w:b/>
+                <w:lang w:val="fr-FR" w:eastAsia="ko-KR"/>
+              </w:rPr>
+              <w:t xml:space="preserve">, -ne, -gt, </w:t>
             </w:r>
           </w:p>
           <w:p>
             <w:pPr>
-              <w:pStyle w:val="a5"/>
+              <w:pStyle w:val="ListParagraph"/>
               <w:ind w:left="0"/>
               <w:rPr>
                 <w:rFonts w:ascii="Courier New" w:hAnsi="Courier New" w:cs="Courier New"/>
@@ -858,8 +899,36 @@
                 <w:b/>
                 <w:lang w:val="fr-FR" w:eastAsia="ko-KR"/>
               </w:rPr>
-              <w:t>-lt, -le, -ge</w:t>
-            </w:r>
+              <w:t>-</w:t>
+            </w:r>
+            <w:proofErr w:type="spellStart"/>
+            <w:r>
+              <w:rPr>
+                <w:rFonts w:ascii="Courier New" w:hAnsi="Courier New" w:cs="Courier New"/>
+                <w:b/>
+                <w:lang w:val="fr-FR" w:eastAsia="ko-KR"/>
+              </w:rPr>
+              <w:t>lt</w:t>
+            </w:r>
+            <w:proofErr w:type="spellEnd"/>
+            <w:r>
+              <w:rPr>
+                <w:rFonts w:ascii="Courier New" w:hAnsi="Courier New" w:cs="Courier New"/>
+                <w:b/>
+                <w:lang w:val="fr-FR" w:eastAsia="ko-KR"/>
+              </w:rPr>
+              <w:t>, -le, -</w:t>
+            </w:r>
+            <w:proofErr w:type="spellStart"/>
+            <w:r>
+              <w:rPr>
+                <w:rFonts w:ascii="Courier New" w:hAnsi="Courier New" w:cs="Courier New"/>
+                <w:b/>
+                <w:lang w:val="fr-FR" w:eastAsia="ko-KR"/>
+              </w:rPr>
+              <w:t>ge</w:t>
+            </w:r>
+            <w:proofErr w:type="spellEnd"/>
           </w:p>
         </w:tc>
         <w:tc>
@@ -868,7 +937,7 @@
           </w:tcPr>
           <w:p>
             <w:pPr>
-              <w:pStyle w:val="a5"/>
+              <w:pStyle w:val="ListParagraph"/>
               <w:ind w:left="0"/>
               <w:rPr>
                 <w:lang w:eastAsia="ko-KR"/>
@@ -883,7 +952,7 @@
           </w:p>
           <w:p>
             <w:pPr>
-              <w:pStyle w:val="a5"/>
+              <w:pStyle w:val="ListParagraph"/>
               <w:ind w:left="0"/>
               <w:rPr>
                 <w:rFonts w:ascii="Courier New" w:hAnsi="Courier New" w:cs="Courier New"/>
@@ -902,7 +971,7 @@
           </w:p>
           <w:p>
             <w:pPr>
-              <w:pStyle w:val="a5"/>
+              <w:pStyle w:val="ListParagraph"/>
               <w:ind w:left="0"/>
               <w:rPr>
                 <w:rFonts w:ascii="Courier New" w:hAnsi="Courier New" w:cs="Courier New"/>
@@ -937,7 +1006,7 @@
           </w:p>
           <w:p>
             <w:pPr>
-              <w:pStyle w:val="a5"/>
+              <w:pStyle w:val="ListParagraph"/>
               <w:ind w:left="0"/>
               <w:rPr>
                 <w:lang w:eastAsia="ko-KR"/>
@@ -949,7 +1018,25 @@
                 <w:b/>
                 <w:lang w:eastAsia="ko-KR"/>
               </w:rPr>
-              <w:t>1,2,3 –gt 1</w:t>
+              <w:t>1,2,3 –</w:t>
+            </w:r>
+            <w:proofErr w:type="spellStart"/>
+            <w:r>
+              <w:rPr>
+                <w:rFonts w:ascii="Courier New" w:hAnsi="Courier New" w:cs="Courier New"/>
+                <w:b/>
+                <w:lang w:eastAsia="ko-KR"/>
+              </w:rPr>
+              <w:t>gt</w:t>
+            </w:r>
+            <w:proofErr w:type="spellEnd"/>
+            <w:r>
+              <w:rPr>
+                <w:rFonts w:ascii="Courier New" w:hAnsi="Courier New" w:cs="Courier New"/>
+                <w:b/>
+                <w:lang w:eastAsia="ko-KR"/>
+              </w:rPr>
+              <w:t xml:space="preserve"> 1</w:t>
             </w:r>
           </w:p>
         </w:tc>
@@ -961,7 +1048,7 @@
           </w:tcPr>
           <w:p>
             <w:pPr>
-              <w:pStyle w:val="a5"/>
+              <w:pStyle w:val="ListParagraph"/>
               <w:ind w:left="0"/>
               <w:rPr>
                 <w:lang w:eastAsia="ko-KR"/>
@@ -981,7 +1068,7 @@
           </w:tcPr>
           <w:p>
             <w:pPr>
-              <w:pStyle w:val="a5"/>
+              <w:pStyle w:val="ListParagraph"/>
               <w:ind w:left="0"/>
               <w:rPr>
                 <w:rFonts w:ascii="Courier New" w:hAnsi="Courier New" w:cs="Courier New"/>
@@ -1005,7 +1092,7 @@
           </w:tcPr>
           <w:p>
             <w:pPr>
-              <w:pStyle w:val="a5"/>
+              <w:pStyle w:val="ListParagraph"/>
               <w:ind w:left="0"/>
               <w:rPr>
                 <w:lang w:eastAsia="ko-KR"/>
@@ -1020,7 +1107,7 @@
           </w:p>
           <w:p>
             <w:pPr>
-              <w:pStyle w:val="a5"/>
+              <w:pStyle w:val="ListParagraph"/>
               <w:ind w:left="0"/>
               <w:rPr>
                 <w:rFonts w:ascii="Courier New" w:hAnsi="Courier New" w:cs="Courier New"/>
@@ -1034,7 +1121,25 @@
                 <w:b/>
                 <w:lang w:eastAsia="ko-KR"/>
               </w:rPr>
-              <w:t>$myArray = 1,2,3</w:t>
+              <w:t>$</w:t>
+            </w:r>
+            <w:proofErr w:type="spellStart"/>
+            <w:r>
+              <w:rPr>
+                <w:rFonts w:ascii="Courier New" w:hAnsi="Courier New" w:cs="Courier New"/>
+                <w:b/>
+                <w:lang w:eastAsia="ko-KR"/>
+              </w:rPr>
+              <w:t>myArray</w:t>
+            </w:r>
+            <w:proofErr w:type="spellEnd"/>
+            <w:r>
+              <w:rPr>
+                <w:rFonts w:ascii="Courier New" w:hAnsi="Courier New" w:cs="Courier New"/>
+                <w:b/>
+                <w:lang w:eastAsia="ko-KR"/>
+              </w:rPr>
+              <w:t xml:space="preserve"> = 1,2,3</w:t>
             </w:r>
           </w:p>
         </w:tc>
@@ -1046,7 +1151,7 @@
           </w:tcPr>
           <w:p>
             <w:pPr>
-              <w:pStyle w:val="a5"/>
+              <w:pStyle w:val="ListParagraph"/>
               <w:ind w:left="0"/>
               <w:rPr>
                 <w:lang w:eastAsia="ko-KR"/>
@@ -1067,7 +1172,7 @@
           </w:tcPr>
           <w:p>
             <w:pPr>
-              <w:pStyle w:val="a5"/>
+              <w:pStyle w:val="ListParagraph"/>
               <w:ind w:left="0"/>
               <w:rPr>
                 <w:rFonts w:ascii="Courier New" w:hAnsi="Courier New" w:cs="Courier New"/>
@@ -1075,13 +1180,23 @@
                 <w:lang w:eastAsia="ko-KR"/>
               </w:rPr>
             </w:pPr>
+            <w:proofErr w:type="gramStart"/>
             <w:r>
               <w:rPr>
                 <w:rFonts w:ascii="Courier New" w:hAnsi="Courier New" w:cs="Courier New"/>
                 <w:b/>
                 <w:lang w:eastAsia="ko-KR"/>
               </w:rPr>
-              <w:t>@{key=</w:t>
+              <w:t>@{</w:t>
+            </w:r>
+            <w:proofErr w:type="gramEnd"/>
+            <w:r>
+              <w:rPr>
+                <w:rFonts w:ascii="Courier New" w:hAnsi="Courier New" w:cs="Courier New"/>
+                <w:b/>
+                <w:lang w:eastAsia="ko-KR"/>
+              </w:rPr>
+              <w:t>key=</w:t>
             </w:r>
             <w:r>
               <w:rPr>
@@ -1123,7 +1238,7 @@
           </w:tcPr>
           <w:p>
             <w:pPr>
-              <w:pStyle w:val="a5"/>
+              <w:pStyle w:val="ListParagraph"/>
               <w:ind w:left="0"/>
               <w:rPr>
                 <w:lang w:eastAsia="ko-KR"/>
@@ -1144,7 +1259,7 @@
           </w:p>
           <w:p>
             <w:pPr>
-              <w:pStyle w:val="a5"/>
+              <w:pStyle w:val="ListParagraph"/>
               <w:ind w:left="0"/>
               <w:rPr>
                 <w:rFonts w:ascii="Courier New" w:hAnsi="Courier New" w:cs="Courier New"/>
@@ -1158,12 +1273,30 @@
                 <w:b/>
                 <w:lang w:eastAsia="ko-KR"/>
               </w:rPr>
-              <w:t>$h = @{key="value"; name="PowerShell"; version="2.0"}</w:t>
+              <w:t xml:space="preserve">$h = </w:t>
+            </w:r>
+            <w:proofErr w:type="gramStart"/>
+            <w:r>
+              <w:rPr>
+                <w:rFonts w:ascii="Courier New" w:hAnsi="Courier New" w:cs="Courier New"/>
+                <w:b/>
+                <w:lang w:eastAsia="ko-KR"/>
+              </w:rPr>
+              <w:t>@{</w:t>
+            </w:r>
+            <w:proofErr w:type="gramEnd"/>
+            <w:r>
+              <w:rPr>
+                <w:rFonts w:ascii="Courier New" w:hAnsi="Courier New" w:cs="Courier New"/>
+                <w:b/>
+                <w:lang w:eastAsia="ko-KR"/>
+              </w:rPr>
+              <w:t>key="value"; name="PowerShell"; version="2.0"}</w:t>
             </w:r>
           </w:p>
           <w:p>
             <w:pPr>
-              <w:pStyle w:val="a5"/>
+              <w:pStyle w:val="ListParagraph"/>
               <w:ind w:left="0"/>
               <w:rPr>
                 <w:lang w:eastAsia="ko-KR"/>
@@ -1178,7 +1311,7 @@
           </w:p>
           <w:p>
             <w:pPr>
-              <w:pStyle w:val="a5"/>
+              <w:pStyle w:val="ListParagraph"/>
               <w:ind w:left="0"/>
               <w:rPr>
                 <w:rFonts w:ascii="Courier New" w:hAnsi="Courier New" w:cs="Courier New"/>
@@ -1197,7 +1330,7 @@
           </w:p>
           <w:p>
             <w:pPr>
-              <w:pStyle w:val="a5"/>
+              <w:pStyle w:val="ListParagraph"/>
               <w:ind w:left="0"/>
               <w:rPr>
                 <w:lang w:eastAsia="ko-KR"/>
@@ -1217,7 +1350,7 @@
     </w:tbl>
     <w:p>
       <w:pPr>
-        <w:pStyle w:val="a5"/>
+        <w:pStyle w:val="ListParagraph"/>
         <w:ind w:left="400"/>
         <w:rPr>
           <w:lang w:eastAsia="ko-KR"/>
@@ -1444,8 +1577,17 @@
           <w:rFonts w:ascii="Courier New" w:hAnsi="Courier New" w:cs="Courier New"/>
           <w:b/>
         </w:rPr>
-        <w:t>$val</w:t>
-      </w:r>
+        <w:t>$</w:t>
+      </w:r>
+      <w:proofErr w:type="spellStart"/>
+      <w:r>
+        <w:rPr>
+          <w:rFonts w:ascii="Courier New" w:hAnsi="Courier New" w:cs="Courier New"/>
+          <w:b/>
+        </w:rPr>
+        <w:t>val</w:t>
+      </w:r>
+      <w:proofErr w:type="spellEnd"/>
       <w:r>
         <w:rPr>
           <w:rFonts w:ascii="Courier New" w:hAnsi="Courier New" w:cs="Courier New"/>
@@ -1522,16 +1664,26 @@
           <w:b/>
           <w:color w:val="92D050"/>
         </w:rPr>
-        <w:t>variable is initialized, it is always set to 0</w:t>
-      </w:r>
+        <w:t xml:space="preserve">variable is initialized, it is always set to </w:t>
+      </w:r>
+      <w:proofErr w:type="gramStart"/>
       <w:r>
         <w:rPr>
           <w:rFonts w:ascii="Courier New" w:hAnsi="Courier New" w:cs="Courier New"/>
           <w:b/>
           <w:color w:val="92D050"/>
         </w:rPr>
+        <w:t>0</w:t>
+      </w:r>
+      <w:r>
+        <w:rPr>
+          <w:rFonts w:ascii="Courier New" w:hAnsi="Courier New" w:cs="Courier New"/>
+          <w:b/>
+          <w:color w:val="92D050"/>
+        </w:rPr>
         <w:t>;</w:t>
       </w:r>
+      <w:proofErr w:type="gramEnd"/>
     </w:p>
     <w:p>
       <w:pPr>
@@ -1550,6 +1702,7 @@
           <w:b/>
         </w:rPr>
       </w:pPr>
+      <w:proofErr w:type="gramStart"/>
       <w:r>
         <w:rPr>
           <w:rFonts w:ascii="Courier New" w:hAnsi="Courier New" w:cs="Courier New"/>
@@ -1562,7 +1715,31 @@
           <w:rFonts w:ascii="Courier New" w:hAnsi="Courier New" w:cs="Courier New"/>
           <w:b/>
         </w:rPr>
-        <w:t>hile($val –ne 3)</w:t>
+        <w:t>hile(</w:t>
+      </w:r>
+      <w:proofErr w:type="gramEnd"/>
+      <w:r>
+        <w:rPr>
+          <w:rFonts w:ascii="Courier New" w:hAnsi="Courier New" w:cs="Courier New"/>
+          <w:b/>
+        </w:rPr>
+        <w:t>$</w:t>
+      </w:r>
+      <w:proofErr w:type="spellStart"/>
+      <w:r>
+        <w:rPr>
+          <w:rFonts w:ascii="Courier New" w:hAnsi="Courier New" w:cs="Courier New"/>
+          <w:b/>
+        </w:rPr>
+        <w:t>val</w:t>
+      </w:r>
+      <w:proofErr w:type="spellEnd"/>
+      <w:r>
+        <w:rPr>
+          <w:rFonts w:ascii="Courier New" w:hAnsi="Courier New" w:cs="Courier New"/>
+          <w:b/>
+        </w:rPr>
+        <w:t xml:space="preserve"> –ne 3)</w:t>
       </w:r>
       <w:r>
         <w:rPr>
@@ -1585,8 +1762,17 @@
           <w:rFonts w:ascii="Courier New" w:hAnsi="Courier New" w:cs="Courier New"/>
           <w:b/>
         </w:rPr>
-        <w:t>Write-Host $val</w:t>
-      </w:r>
+        <w:t>Write-Host $</w:t>
+      </w:r>
+      <w:proofErr w:type="spellStart"/>
+      <w:r>
+        <w:rPr>
+          <w:rFonts w:ascii="Courier New" w:hAnsi="Courier New" w:cs="Courier New"/>
+          <w:b/>
+        </w:rPr>
+        <w:t>val</w:t>
+      </w:r>
+      <w:proofErr w:type="spellEnd"/>
     </w:p>
     <w:p>
       <w:pPr>
@@ -1601,8 +1787,33 @@
           <w:rFonts w:ascii="Courier New" w:hAnsi="Courier New" w:cs="Courier New"/>
           <w:b/>
         </w:rPr>
-        <w:t>$val++;</w:t>
-      </w:r>
+        <w:t>$</w:t>
+      </w:r>
+      <w:proofErr w:type="spellStart"/>
+      <w:r>
+        <w:rPr>
+          <w:rFonts w:ascii="Courier New" w:hAnsi="Courier New" w:cs="Courier New"/>
+          <w:b/>
+        </w:rPr>
+        <w:t>val</w:t>
+      </w:r>
+      <w:proofErr w:type="spellEnd"/>
+      <w:r>
+        <w:rPr>
+          <w:rFonts w:ascii="Courier New" w:hAnsi="Courier New" w:cs="Courier New"/>
+          <w:b/>
+        </w:rPr>
+        <w:t>+</w:t>
+      </w:r>
+      <w:proofErr w:type="gramStart"/>
+      <w:r>
+        <w:rPr>
+          <w:rFonts w:ascii="Courier New" w:hAnsi="Courier New" w:cs="Courier New"/>
+          <w:b/>
+        </w:rPr>
+        <w:t>+;</w:t>
+      </w:r>
+      <w:proofErr w:type="gramEnd"/>
     </w:p>
     <w:p>
       <w:pPr>
@@ -1696,7 +1907,7 @@
     </w:p>
     <w:tbl>
       <w:tblPr>
-        <w:tblStyle w:val="a6"/>
+        <w:tblStyle w:val="TableGrid"/>
         <w:tblW w:w="0" w:type="auto"/>
         <w:tblInd w:w="-95" w:type="dxa"/>
         <w:tblLook w:val="04A0" w:firstRow="1" w:lastRow="0" w:firstColumn="1" w:lastColumn="0" w:noHBand="0" w:noVBand="1"/>
@@ -1711,7 +1922,7 @@
           </w:tcPr>
           <w:p>
             <w:pPr>
-              <w:pStyle w:val="a5"/>
+              <w:pStyle w:val="ListParagraph"/>
               <w:ind w:left="0"/>
               <w:rPr>
                 <w:b/>
@@ -1730,7 +1941,7 @@
           </w:p>
           <w:p>
             <w:pPr>
-              <w:pStyle w:val="a5"/>
+              <w:pStyle w:val="ListParagraph"/>
               <w:ind w:left="0"/>
               <w:rPr>
                 <w:b/>
@@ -1740,7 +1951,7 @@
           </w:p>
           <w:p>
             <w:pPr>
-              <w:pStyle w:val="a5"/>
+              <w:pStyle w:val="ListParagraph"/>
               <w:ind w:left="0"/>
               <w:rPr>
                 <w:b/>
@@ -1831,77 +2042,60 @@
           </w:p>
           <w:p>
             <w:pPr>
-              <w:pStyle w:val="a5"/>
+              <w:pStyle w:val="ListParagraph"/>
               <w:ind w:left="0"/>
               <w:rPr>
                 <w:b/>
               </w:rPr>
             </w:pPr>
-          </w:p>
-          <w:p>
-            <w:pPr>
-              <w:pStyle w:val="a5"/>
-              <w:ind w:left="0"/>
-              <w:rPr>
-                <w:b/>
-              </w:rPr>
-            </w:pPr>
-          </w:p>
-          <w:p>
-            <w:pPr>
-              <w:pStyle w:val="a5"/>
-              <w:ind w:left="0"/>
-              <w:rPr>
-                <w:b/>
-              </w:rPr>
-            </w:pPr>
-          </w:p>
-          <w:p>
-            <w:pPr>
-              <w:pStyle w:val="a5"/>
-              <w:ind w:left="0"/>
-              <w:rPr>
-                <w:b/>
-              </w:rPr>
-            </w:pPr>
-          </w:p>
-          <w:p>
-            <w:pPr>
-              <w:pStyle w:val="a5"/>
-              <w:ind w:left="0"/>
-              <w:rPr>
-                <w:b/>
-              </w:rPr>
-            </w:pPr>
-          </w:p>
-          <w:p>
-            <w:pPr>
-              <w:pStyle w:val="a5"/>
-              <w:ind w:left="0"/>
-              <w:rPr>
+            <w:r>
+              <w:rPr>
+                <w:b/>
                 <w:noProof/>
-                <w:lang w:eastAsia="ko-KR"/>
-              </w:rPr>
-            </w:pPr>
-          </w:p>
-          <w:p>
-            <w:pPr>
-              <w:pStyle w:val="a5"/>
-              <w:ind w:left="0"/>
-              <w:rPr>
-                <w:noProof/>
-                <w:lang w:eastAsia="ko-KR"/>
-              </w:rPr>
-            </w:pPr>
-          </w:p>
-          <w:p>
-            <w:pPr>
-              <w:pStyle w:val="a5"/>
-              <w:ind w:left="0"/>
-              <w:rPr>
-                <w:lang w:eastAsia="ko-KR"/>
-              </w:rPr>
-            </w:pPr>
+              </w:rPr>
+              <w:lastRenderedPageBreak/>
+              <w:drawing>
+                <wp:inline distT="0" distB="0" distL="0" distR="0" wp14:anchorId="79BF4384" wp14:editId="7CA9C3A4">
+                  <wp:extent cx="5943600" cy="4661535"/>
+                  <wp:effectExtent l="0" t="0" r="0" b="0"/>
+                  <wp:docPr id="7" name="Picture 7" descr="A screenshot of a computer&#10;&#10;Description automatically generated"/>
+                  <wp:cNvGraphicFramePr>
+                    <a:graphicFrameLocks xmlns:a="http://schemas.openxmlformats.org/drawingml/2006/main" noChangeAspect="1"/>
+                  </wp:cNvGraphicFramePr>
+                  <a:graphic xmlns:a="http://schemas.openxmlformats.org/drawingml/2006/main">
+                    <a:graphicData uri="http://schemas.openxmlformats.org/drawingml/2006/picture">
+                      <pic:pic xmlns:pic="http://schemas.openxmlformats.org/drawingml/2006/picture">
+                        <pic:nvPicPr>
+                          <pic:cNvPr id="7" name="Picture 7" descr="A screenshot of a computer&#10;&#10;Description automatically generated"/>
+                          <pic:cNvPicPr/>
+                        </pic:nvPicPr>
+                        <pic:blipFill>
+                          <a:blip r:embed="rId12" cstate="print">
+                            <a:extLst>
+                              <a:ext uri="{28A0092B-C50C-407E-A947-70E740481C1C}">
+                                <a14:useLocalDpi xmlns:a14="http://schemas.microsoft.com/office/drawing/2010/main" val="0"/>
+                              </a:ext>
+                            </a:extLst>
+                          </a:blip>
+                          <a:stretch>
+                            <a:fillRect/>
+                          </a:stretch>
+                        </pic:blipFill>
+                        <pic:spPr>
+                          <a:xfrm>
+                            <a:off x="0" y="0"/>
+                            <a:ext cx="5943600" cy="4661535"/>
+                          </a:xfrm>
+                          <a:prstGeom prst="rect">
+                            <a:avLst/>
+                          </a:prstGeom>
+                        </pic:spPr>
+                      </pic:pic>
+                    </a:graphicData>
+                  </a:graphic>
+                </wp:inline>
+              </w:drawing>
+            </w:r>
           </w:p>
         </w:tc>
       </w:tr>
@@ -1936,7 +2130,7 @@
     <w:p/>
     <w:tbl>
       <w:tblPr>
-        <w:tblStyle w:val="a6"/>
+        <w:tblStyle w:val="TableGrid"/>
         <w:tblW w:w="0" w:type="auto"/>
         <w:tblLook w:val="04A0" w:firstRow="1" w:lastRow="0" w:firstColumn="1" w:lastColumn="0" w:noHBand="0" w:noVBand="1"/>
       </w:tblPr>
@@ -2402,14 +2596,30 @@
           <w:rFonts w:ascii="Courier New" w:hAnsi="Courier New" w:cs="Courier New"/>
           <w:b/>
         </w:rPr>
-        <w:t>$m</w:t>
-      </w:r>
-      <w:r>
-        <w:rPr>
-          <w:rFonts w:ascii="Courier New" w:hAnsi="Courier New" w:cs="Courier New"/>
-          <w:b/>
-        </w:rPr>
-        <w:t>yArray = 100, 29, 88, 9, 2, 0, 192, 8839, 929</w:t>
+        <w:t>$</w:t>
+      </w:r>
+      <w:proofErr w:type="spellStart"/>
+      <w:r>
+        <w:rPr>
+          <w:rFonts w:ascii="Courier New" w:hAnsi="Courier New" w:cs="Courier New"/>
+          <w:b/>
+        </w:rPr>
+        <w:t>m</w:t>
+      </w:r>
+      <w:r>
+        <w:rPr>
+          <w:rFonts w:ascii="Courier New" w:hAnsi="Courier New" w:cs="Courier New"/>
+          <w:b/>
+        </w:rPr>
+        <w:t>yArray</w:t>
+      </w:r>
+      <w:proofErr w:type="spellEnd"/>
+      <w:r>
+        <w:rPr>
+          <w:rFonts w:ascii="Courier New" w:hAnsi="Courier New" w:cs="Courier New"/>
+          <w:b/>
+        </w:rPr>
+        <w:t xml:space="preserve"> = 100, 29, 88, 9, 2, 0, 192, 8839, 929</w:t>
       </w:r>
     </w:p>
     <w:p/>
@@ -2434,7 +2644,15 @@
           <w:rFonts w:ascii="Courier New" w:hAnsi="Courier New" w:cs="Courier New"/>
           <w:b/>
         </w:rPr>
-        <w:t>$m</w:t>
+        <w:t>$</w:t>
+      </w:r>
+      <w:proofErr w:type="spellStart"/>
+      <w:r>
+        <w:rPr>
+          <w:rFonts w:ascii="Courier New" w:hAnsi="Courier New" w:cs="Courier New"/>
+          <w:b/>
+        </w:rPr>
+        <w:t>m</w:t>
       </w:r>
       <w:r>
         <w:rPr>
@@ -2443,6 +2661,7 @@
         </w:rPr>
         <w:t>yArray</w:t>
       </w:r>
+      <w:proofErr w:type="spellEnd"/>
     </w:p>
     <w:p>
       <w:pPr>
@@ -2455,440 +2674,12 @@
           <w:noProof/>
           <w:lang w:eastAsia="ko-KR"/>
         </w:rPr>
+        <w:lastRenderedPageBreak/>
         <w:drawing>
           <wp:inline distT="0" distB="0" distL="0" distR="0" wp14:anchorId="005FF42A" wp14:editId="29A71B6A">
             <wp:extent cx="4511957" cy="1200150"/>
             <wp:effectExtent l="0" t="0" r="3175" b="0"/>
             <wp:docPr id="1" name="Picture 1"/>
-            <wp:cNvGraphicFramePr>
-              <a:graphicFrameLocks xmlns:a="http://schemas.openxmlformats.org/drawingml/2006/main" noChangeAspect="1"/>
-            </wp:cNvGraphicFramePr>
-            <a:graphic xmlns:a="http://schemas.openxmlformats.org/drawingml/2006/main">
-              <a:graphicData uri="http://schemas.openxmlformats.org/drawingml/2006/picture">
-                <pic:pic xmlns:pic="http://schemas.openxmlformats.org/drawingml/2006/picture">
-                  <pic:nvPicPr>
-                    <pic:cNvPr id="1" name=""/>
-                    <pic:cNvPicPr/>
-                  </pic:nvPicPr>
-                  <pic:blipFill>
-                    <a:blip r:embed="rId12"/>
-                    <a:stretch>
-                      <a:fillRect/>
-                    </a:stretch>
-                  </pic:blipFill>
-                  <pic:spPr>
-                    <a:xfrm>
-                      <a:off x="0" y="0"/>
-                      <a:ext cx="4536903" cy="1206785"/>
-                    </a:xfrm>
-                    <a:prstGeom prst="rect">
-                      <a:avLst/>
-                    </a:prstGeom>
-                  </pic:spPr>
-                </pic:pic>
-              </a:graphicData>
-            </a:graphic>
-          </wp:inline>
-        </w:drawing>
-      </w:r>
-    </w:p>
-    <w:p/>
-    <w:p>
-      <w:r>
-        <w:t>We can then access</w:t>
-      </w:r>
-      <w:r>
-        <w:t xml:space="preserve"> an</w:t>
-      </w:r>
-      <w:r>
-        <w:t xml:space="preserve"> individual element by providing index value with [ </w:t>
-      </w:r>
-      <w:r>
-        <w:rPr>
-          <w:i/>
-        </w:rPr>
-        <w:t>index_value</w:t>
-      </w:r>
-      <w:r>
-        <w:t xml:space="preserve"> ]. For example, $myArray[3] will print 4</w:t>
-      </w:r>
-      <w:r>
-        <w:rPr>
-          <w:vertAlign w:val="superscript"/>
-        </w:rPr>
-        <w:t>th</w:t>
-      </w:r>
-      <w:r>
-        <w:t xml:space="preserve"> value since the array type maintains a 0-th index.</w:t>
-      </w:r>
-      <w:r>
-        <w:t xml:space="preserve"> </w:t>
-      </w:r>
-    </w:p>
-    <w:p/>
-    <w:tbl>
-      <w:tblPr>
-        <w:tblStyle w:val="a6"/>
-        <w:tblW w:w="0" w:type="auto"/>
-        <w:tblLook w:val="04A0" w:firstRow="1" w:lastRow="0" w:firstColumn="1" w:lastColumn="0" w:noHBand="0" w:noVBand="1"/>
-      </w:tblPr>
-      <w:tblGrid>
-        <w:gridCol w:w="9350"/>
-      </w:tblGrid>
-      <w:tr>
-        <w:tc>
-          <w:tcPr>
-            <w:tcW w:w="9350" w:type="dxa"/>
-          </w:tcPr>
-          <w:p>
-            <w:pPr>
-              <w:rPr>
-                <w:b/>
-                <w:u w:val="single"/>
-              </w:rPr>
-            </w:pPr>
-            <w:r>
-              <w:rPr>
-                <w:b/>
-                <w:u w:val="single"/>
-              </w:rPr>
-              <w:t xml:space="preserve">Q2 </w:t>
-            </w:r>
-          </w:p>
-          <w:p>
-            <w:pPr>
-              <w:rPr>
-                <w:b/>
-              </w:rPr>
-            </w:pPr>
-          </w:p>
-          <w:p>
-            <w:pPr>
-              <w:pStyle w:val="a5"/>
-              <w:ind w:left="0"/>
-              <w:rPr>
-                <w:b/>
-              </w:rPr>
-            </w:pPr>
-            <w:r>
-              <w:rPr>
-                <w:b/>
-              </w:rPr>
-              <w:t>Can you print the 7</w:t>
-            </w:r>
-            <w:r>
-              <w:rPr>
-                <w:b/>
-                <w:vertAlign w:val="superscript"/>
-              </w:rPr>
-              <w:t>th</w:t>
-            </w:r>
-            <w:r>
-              <w:rPr>
-                <w:b/>
-              </w:rPr>
-              <w:t xml:space="preserve"> value of $MyArray? Insert your screen capture here. </w:t>
-            </w:r>
-          </w:p>
-          <w:p>
-            <w:pPr>
-              <w:rPr>
-                <w:b/>
-              </w:rPr>
-            </w:pPr>
-          </w:p>
-          <w:p/>
-          <w:p/>
-          <w:p>
-            <w:pPr>
-              <w:rPr>
-                <w:lang w:eastAsia="ko-KR"/>
-              </w:rPr>
-            </w:pPr>
-          </w:p>
-          <w:p/>
-        </w:tc>
-      </w:tr>
-    </w:tbl>
-    <w:p/>
-    <w:p>
-      <w:r>
-        <w:t>Let’s find out the list of available met</w:t>
-      </w:r>
-      <w:r>
-        <w:t>hods and member variables (aka p</w:t>
-      </w:r>
-      <w:r>
-        <w:t>roperty) associated with this Array type in PowerShell. Go ahead and type</w:t>
-      </w:r>
-    </w:p>
-    <w:p/>
-    <w:p>
-      <w:pPr>
-        <w:rPr>
-          <w:rFonts w:ascii="Courier New" w:hAnsi="Courier New" w:cs="Courier New"/>
-          <w:b/>
-        </w:rPr>
-      </w:pPr>
-      <w:r>
-        <w:rPr>
-          <w:rFonts w:ascii="Courier New" w:hAnsi="Courier New" w:cs="Courier New"/>
-          <w:b/>
-        </w:rPr>
-        <w:t>Get-Member –InputObject $MyArray</w:t>
-      </w:r>
-    </w:p>
-    <w:p/>
-    <w:p>
-      <w:r>
-        <w:t>Can you find out which propert</w:t>
-      </w:r>
-      <w:r>
-        <w:t>ies</w:t>
-      </w:r>
-      <w:r>
-        <w:t xml:space="preserve"> will show you the total number of elements of the array, </w:t>
-      </w:r>
-      <w:r>
-        <w:rPr>
-          <w:rFonts w:ascii="Courier New" w:hAnsi="Courier New" w:cs="Courier New"/>
-          <w:b/>
-        </w:rPr>
-        <w:t>$MyArray</w:t>
-      </w:r>
-      <w:r>
-        <w:t>?</w:t>
-      </w:r>
-    </w:p>
-    <w:p/>
-    <w:p/>
-    <w:tbl>
-      <w:tblPr>
-        <w:tblStyle w:val="a6"/>
-        <w:tblW w:w="0" w:type="auto"/>
-        <w:tblLook w:val="04A0" w:firstRow="1" w:lastRow="0" w:firstColumn="1" w:lastColumn="0" w:noHBand="0" w:noVBand="1"/>
-      </w:tblPr>
-      <w:tblGrid>
-        <w:gridCol w:w="9350"/>
-      </w:tblGrid>
-      <w:tr>
-        <w:tc>
-          <w:tcPr>
-            <w:tcW w:w="9350" w:type="dxa"/>
-          </w:tcPr>
-          <w:p>
-            <w:pPr>
-              <w:rPr>
-                <w:b/>
-                <w:u w:val="single"/>
-              </w:rPr>
-            </w:pPr>
-            <w:r>
-              <w:rPr>
-                <w:b/>
-                <w:u w:val="single"/>
-              </w:rPr>
-              <w:lastRenderedPageBreak/>
-              <w:t xml:space="preserve">Q3 </w:t>
-            </w:r>
-          </w:p>
-          <w:p>
-            <w:pPr>
-              <w:rPr>
-                <w:b/>
-              </w:rPr>
-            </w:pPr>
-          </w:p>
-          <w:p>
-            <w:pPr>
-              <w:rPr>
-                <w:b/>
-              </w:rPr>
-            </w:pPr>
-            <w:r>
-              <w:rPr>
-                <w:b/>
-              </w:rPr>
-              <w:t xml:space="preserve">Can you find out which properties will show you the total number of elements of the array, </w:t>
-            </w:r>
-            <w:r>
-              <w:rPr>
-                <w:b/>
-              </w:rPr>
-              <w:t>$m</w:t>
-            </w:r>
-            <w:r>
-              <w:rPr>
-                <w:b/>
-              </w:rPr>
-              <w:t>yArray?</w:t>
-            </w:r>
-            <w:r>
-              <w:rPr>
-                <w:rFonts w:hint="eastAsia"/>
-                <w:b/>
-              </w:rPr>
-              <w:t xml:space="preserve"> </w:t>
-            </w:r>
-            <w:r>
-              <w:rPr>
-                <w:b/>
-              </w:rPr>
-              <w:t>Find at least two</w:t>
-            </w:r>
-            <w:r>
-              <w:rPr>
-                <w:b/>
-              </w:rPr>
-              <w:t xml:space="preserve"> </w:t>
-            </w:r>
-            <w:r>
-              <w:rPr>
-                <w:b/>
-              </w:rPr>
-              <w:t>correct parameter</w:t>
-            </w:r>
-            <w:r>
-              <w:rPr>
-                <w:b/>
-              </w:rPr>
-              <w:t>s</w:t>
-            </w:r>
-            <w:r>
-              <w:rPr>
-                <w:b/>
-              </w:rPr>
-              <w:t xml:space="preserve"> (methods or property)</w:t>
-            </w:r>
-            <w:r>
-              <w:rPr>
-                <w:b/>
-              </w:rPr>
-              <w:t xml:space="preserve"> to display </w:t>
-            </w:r>
-            <w:r>
-              <w:rPr>
-                <w:b/>
-              </w:rPr>
-              <w:t xml:space="preserve">the </w:t>
-            </w:r>
-            <w:r>
-              <w:rPr>
-                <w:b/>
-              </w:rPr>
-              <w:t>total size of</w:t>
-            </w:r>
-            <w:r>
-              <w:rPr>
-                <w:b/>
-              </w:rPr>
-              <w:t xml:space="preserve"> $myArray</w:t>
-            </w:r>
-            <w:r>
-              <w:rPr>
-                <w:b/>
-              </w:rPr>
-              <w:t xml:space="preserve"> and insert your screen capture here</w:t>
-            </w:r>
-            <w:r>
-              <w:rPr>
-                <w:b/>
-              </w:rPr>
-              <w:t>.</w:t>
-            </w:r>
-          </w:p>
-          <w:p>
-            <w:pPr>
-              <w:rPr>
-                <w:b/>
-              </w:rPr>
-            </w:pPr>
-          </w:p>
-          <w:p>
-            <w:pPr>
-              <w:rPr>
-                <w:noProof/>
-                <w:lang w:eastAsia="ko-KR"/>
-              </w:rPr>
-            </w:pPr>
-          </w:p>
-          <w:p>
-            <w:pPr>
-              <w:rPr>
-                <w:noProof/>
-                <w:lang w:eastAsia="ko-KR"/>
-              </w:rPr>
-            </w:pPr>
-          </w:p>
-          <w:p>
-            <w:pPr>
-              <w:rPr>
-                <w:b/>
-              </w:rPr>
-            </w:pPr>
-          </w:p>
-          <w:p/>
-          <w:p/>
-        </w:tc>
-      </w:tr>
-    </w:tbl>
-    <w:p/>
-    <w:p>
-      <w:r>
-        <w:t xml:space="preserve">Sometimes, we need to read or write some of the values of </w:t>
-      </w:r>
-      <w:r>
-        <w:t xml:space="preserve">an </w:t>
-      </w:r>
-      <w:r>
-        <w:t xml:space="preserve">array. From the available methods, there is method called “Get()” or “Getvalue()” for reading and “Set()” or “SetValue()” for writing a value of the array by passing </w:t>
-      </w:r>
-      <w:r>
-        <w:t xml:space="preserve">a </w:t>
-      </w:r>
-      <w:r>
-        <w:t>target index.</w:t>
-      </w:r>
-      <w:r>
-        <w:t xml:space="preserve"> </w:t>
-      </w:r>
-      <w:r>
-        <w:t xml:space="preserve">Note that index </w:t>
-      </w:r>
-      <w:r>
-        <w:t>is an integer type</w:t>
-      </w:r>
-      <w:r>
-        <w:t xml:space="preserve"> and element is a System.Object (i.e. int,</w:t>
-      </w:r>
-      <w:r>
-        <w:t xml:space="preserve"> float, double, string,</w:t>
-      </w:r>
-      <w:r>
-        <w:t xml:space="preserve"> etc.). </w:t>
-      </w:r>
-      <w:r>
-        <w:t>From the Get-Member cmdlet, we now know that the syntax</w:t>
-      </w:r>
-      <w:r>
-        <w:t>es</w:t>
-      </w:r>
-      <w:r>
-        <w:t xml:space="preserve"> for those methods are following:</w:t>
-      </w:r>
-    </w:p>
-    <w:p/>
-    <w:p>
-      <w:r>
-        <w:rPr>
-          <w:noProof/>
-          <w:lang w:eastAsia="ko-KR"/>
-        </w:rPr>
-        <w:drawing>
-          <wp:inline distT="0" distB="0" distL="0" distR="0" wp14:anchorId="3E0AA626" wp14:editId="5987E6A2">
-            <wp:extent cx="5576570" cy="204644"/>
-            <wp:effectExtent l="0" t="0" r="0" b="5080"/>
-            <wp:docPr id="15" name="Picture 15"/>
             <wp:cNvGraphicFramePr>
               <a:graphicFrameLocks xmlns:a="http://schemas.openxmlformats.org/drawingml/2006/main" noChangeAspect="1"/>
             </wp:cNvGraphicFramePr>
@@ -2908,6 +2699,631 @@
                   <pic:spPr>
                     <a:xfrm>
                       <a:off x="0" y="0"/>
+                      <a:ext cx="4536903" cy="1206785"/>
+                    </a:xfrm>
+                    <a:prstGeom prst="rect">
+                      <a:avLst/>
+                    </a:prstGeom>
+                  </pic:spPr>
+                </pic:pic>
+              </a:graphicData>
+            </a:graphic>
+          </wp:inline>
+        </w:drawing>
+      </w:r>
+    </w:p>
+    <w:p/>
+    <w:p>
+      <w:r>
+        <w:t>We can then access</w:t>
+      </w:r>
+      <w:r>
+        <w:t xml:space="preserve"> an</w:t>
+      </w:r>
+      <w:r>
+        <w:t xml:space="preserve"> individual element by providing index value with [ </w:t>
+      </w:r>
+      <w:proofErr w:type="spellStart"/>
+      <w:r>
+        <w:rPr>
+          <w:i/>
+        </w:rPr>
+        <w:t>index_</w:t>
+      </w:r>
+      <w:proofErr w:type="gramStart"/>
+      <w:r>
+        <w:rPr>
+          <w:i/>
+        </w:rPr>
+        <w:t>value</w:t>
+      </w:r>
+      <w:proofErr w:type="spellEnd"/>
+      <w:r>
+        <w:t xml:space="preserve"> ]</w:t>
+      </w:r>
+      <w:proofErr w:type="gramEnd"/>
+      <w:r>
+        <w:t>. For example, $</w:t>
+      </w:r>
+      <w:proofErr w:type="spellStart"/>
+      <w:proofErr w:type="gramStart"/>
+      <w:r>
+        <w:t>myArray</w:t>
+      </w:r>
+      <w:proofErr w:type="spellEnd"/>
+      <w:r>
+        <w:t>[</w:t>
+      </w:r>
+      <w:proofErr w:type="gramEnd"/>
+      <w:r>
+        <w:t>3] will print 4</w:t>
+      </w:r>
+      <w:r>
+        <w:rPr>
+          <w:vertAlign w:val="superscript"/>
+        </w:rPr>
+        <w:t>th</w:t>
+      </w:r>
+      <w:r>
+        <w:t xml:space="preserve"> value since the array type maintains a 0-th index.</w:t>
+      </w:r>
+      <w:r>
+        <w:t xml:space="preserve"> </w:t>
+      </w:r>
+    </w:p>
+    <w:p/>
+    <w:tbl>
+      <w:tblPr>
+        <w:tblStyle w:val="TableGrid"/>
+        <w:tblW w:w="0" w:type="auto"/>
+        <w:tblLook w:val="04A0" w:firstRow="1" w:lastRow="0" w:firstColumn="1" w:lastColumn="0" w:noHBand="0" w:noVBand="1"/>
+      </w:tblPr>
+      <w:tblGrid>
+        <w:gridCol w:w="9350"/>
+      </w:tblGrid>
+      <w:tr>
+        <w:tc>
+          <w:tcPr>
+            <w:tcW w:w="9350" w:type="dxa"/>
+          </w:tcPr>
+          <w:p>
+            <w:pPr>
+              <w:rPr>
+                <w:b/>
+                <w:u w:val="single"/>
+              </w:rPr>
+            </w:pPr>
+            <w:r>
+              <w:rPr>
+                <w:b/>
+                <w:u w:val="single"/>
+              </w:rPr>
+              <w:t xml:space="preserve">Q2 </w:t>
+            </w:r>
+          </w:p>
+          <w:p>
+            <w:pPr>
+              <w:rPr>
+                <w:b/>
+              </w:rPr>
+            </w:pPr>
+          </w:p>
+          <w:p>
+            <w:pPr>
+              <w:pStyle w:val="ListParagraph"/>
+              <w:ind w:left="0"/>
+              <w:rPr>
+                <w:b/>
+              </w:rPr>
+            </w:pPr>
+            <w:r>
+              <w:rPr>
+                <w:b/>
+              </w:rPr>
+              <w:t>Can you print the 7</w:t>
+            </w:r>
+            <w:r>
+              <w:rPr>
+                <w:b/>
+                <w:vertAlign w:val="superscript"/>
+              </w:rPr>
+              <w:t>th</w:t>
+            </w:r>
+            <w:r>
+              <w:rPr>
+                <w:b/>
+              </w:rPr>
+              <w:t xml:space="preserve"> value of $</w:t>
+            </w:r>
+            <w:proofErr w:type="spellStart"/>
+            <w:r>
+              <w:rPr>
+                <w:b/>
+              </w:rPr>
+              <w:t>MyArray</w:t>
+            </w:r>
+            <w:proofErr w:type="spellEnd"/>
+            <w:r>
+              <w:rPr>
+                <w:b/>
+              </w:rPr>
+              <w:t xml:space="preserve">? Insert your screen capture here. </w:t>
+            </w:r>
+          </w:p>
+          <w:p>
+            <w:pPr>
+              <w:rPr>
+                <w:b/>
+              </w:rPr>
+            </w:pPr>
+            <w:r>
+              <w:rPr>
+                <w:b/>
+                <w:noProof/>
+              </w:rPr>
+              <w:drawing>
+                <wp:inline distT="0" distB="0" distL="0" distR="0" wp14:anchorId="49EECC9D" wp14:editId="5937FFC6">
+                  <wp:extent cx="5943600" cy="4661535"/>
+                  <wp:effectExtent l="0" t="0" r="0" b="0"/>
+                  <wp:docPr id="8" name="Picture 8" descr="A screenshot of a computer screen&#10;&#10;Description automatically generated"/>
+                  <wp:cNvGraphicFramePr>
+                    <a:graphicFrameLocks xmlns:a="http://schemas.openxmlformats.org/drawingml/2006/main" noChangeAspect="1"/>
+                  </wp:cNvGraphicFramePr>
+                  <a:graphic xmlns:a="http://schemas.openxmlformats.org/drawingml/2006/main">
+                    <a:graphicData uri="http://schemas.openxmlformats.org/drawingml/2006/picture">
+                      <pic:pic xmlns:pic="http://schemas.openxmlformats.org/drawingml/2006/picture">
+                        <pic:nvPicPr>
+                          <pic:cNvPr id="8" name="Picture 8" descr="A screenshot of a computer screen&#10;&#10;Description automatically generated"/>
+                          <pic:cNvPicPr/>
+                        </pic:nvPicPr>
+                        <pic:blipFill>
+                          <a:blip r:embed="rId14" cstate="print">
+                            <a:extLst>
+                              <a:ext uri="{28A0092B-C50C-407E-A947-70E740481C1C}">
+                                <a14:useLocalDpi xmlns:a14="http://schemas.microsoft.com/office/drawing/2010/main" val="0"/>
+                              </a:ext>
+                            </a:extLst>
+                          </a:blip>
+                          <a:stretch>
+                            <a:fillRect/>
+                          </a:stretch>
+                        </pic:blipFill>
+                        <pic:spPr>
+                          <a:xfrm>
+                            <a:off x="0" y="0"/>
+                            <a:ext cx="5943600" cy="4661535"/>
+                          </a:xfrm>
+                          <a:prstGeom prst="rect">
+                            <a:avLst/>
+                          </a:prstGeom>
+                        </pic:spPr>
+                      </pic:pic>
+                    </a:graphicData>
+                  </a:graphic>
+                </wp:inline>
+              </w:drawing>
+            </w:r>
+          </w:p>
+        </w:tc>
+      </w:tr>
+    </w:tbl>
+    <w:p/>
+    <w:p>
+      <w:r>
+        <w:t>Let’s find out the list of available met</w:t>
+      </w:r>
+      <w:r>
+        <w:t>hods and member variables (aka p</w:t>
+      </w:r>
+      <w:r>
+        <w:t>roperty) associated with this Array type in PowerShell. Go ahead and type</w:t>
+      </w:r>
+    </w:p>
+    <w:p/>
+    <w:p>
+      <w:pPr>
+        <w:rPr>
+          <w:rFonts w:ascii="Courier New" w:hAnsi="Courier New" w:cs="Courier New"/>
+          <w:b/>
+        </w:rPr>
+      </w:pPr>
+      <w:r>
+        <w:rPr>
+          <w:rFonts w:ascii="Courier New" w:hAnsi="Courier New" w:cs="Courier New"/>
+          <w:b/>
+        </w:rPr>
+        <w:t>Get-Member –</w:t>
+      </w:r>
+      <w:proofErr w:type="spellStart"/>
+      <w:r>
+        <w:rPr>
+          <w:rFonts w:ascii="Courier New" w:hAnsi="Courier New" w:cs="Courier New"/>
+          <w:b/>
+        </w:rPr>
+        <w:t>InputObject</w:t>
+      </w:r>
+      <w:proofErr w:type="spellEnd"/>
+      <w:r>
+        <w:rPr>
+          <w:rFonts w:ascii="Courier New" w:hAnsi="Courier New" w:cs="Courier New"/>
+          <w:b/>
+        </w:rPr>
+        <w:t xml:space="preserve"> $</w:t>
+      </w:r>
+      <w:proofErr w:type="spellStart"/>
+      <w:r>
+        <w:rPr>
+          <w:rFonts w:ascii="Courier New" w:hAnsi="Courier New" w:cs="Courier New"/>
+          <w:b/>
+        </w:rPr>
+        <w:t>MyArray</w:t>
+      </w:r>
+      <w:proofErr w:type="spellEnd"/>
+    </w:p>
+    <w:p/>
+    <w:p>
+      <w:r>
+        <w:lastRenderedPageBreak/>
+        <w:t>Can you find out which propert</w:t>
+      </w:r>
+      <w:r>
+        <w:t>ies</w:t>
+      </w:r>
+      <w:r>
+        <w:t xml:space="preserve"> will show you the total number of elements of the array, </w:t>
+      </w:r>
+      <w:r>
+        <w:rPr>
+          <w:rFonts w:ascii="Courier New" w:hAnsi="Courier New" w:cs="Courier New"/>
+          <w:b/>
+        </w:rPr>
+        <w:t>$</w:t>
+      </w:r>
+      <w:proofErr w:type="spellStart"/>
+      <w:r>
+        <w:rPr>
+          <w:rFonts w:ascii="Courier New" w:hAnsi="Courier New" w:cs="Courier New"/>
+          <w:b/>
+        </w:rPr>
+        <w:t>MyArray</w:t>
+      </w:r>
+      <w:proofErr w:type="spellEnd"/>
+      <w:r>
+        <w:t>?</w:t>
+      </w:r>
+    </w:p>
+    <w:p/>
+    <w:p/>
+    <w:tbl>
+      <w:tblPr>
+        <w:tblStyle w:val="TableGrid"/>
+        <w:tblW w:w="0" w:type="auto"/>
+        <w:tblLook w:val="04A0" w:firstRow="1" w:lastRow="0" w:firstColumn="1" w:lastColumn="0" w:noHBand="0" w:noVBand="1"/>
+      </w:tblPr>
+      <w:tblGrid>
+        <w:gridCol w:w="9350"/>
+      </w:tblGrid>
+      <w:tr>
+        <w:tc>
+          <w:tcPr>
+            <w:tcW w:w="9350" w:type="dxa"/>
+          </w:tcPr>
+          <w:p>
+            <w:pPr>
+              <w:rPr>
+                <w:b/>
+                <w:u w:val="single"/>
+              </w:rPr>
+            </w:pPr>
+            <w:r>
+              <w:rPr>
+                <w:b/>
+                <w:u w:val="single"/>
+              </w:rPr>
+              <w:t xml:space="preserve">Q3 </w:t>
+            </w:r>
+          </w:p>
+          <w:p>
+            <w:pPr>
+              <w:rPr>
+                <w:b/>
+              </w:rPr>
+            </w:pPr>
+          </w:p>
+          <w:p>
+            <w:pPr>
+              <w:rPr>
+                <w:b/>
+              </w:rPr>
+            </w:pPr>
+            <w:r>
+              <w:rPr>
+                <w:b/>
+              </w:rPr>
+              <w:t xml:space="preserve">Can you find out which properties will show you the total number of elements of the array, </w:t>
+            </w:r>
+            <w:r>
+              <w:rPr>
+                <w:b/>
+              </w:rPr>
+              <w:t>$</w:t>
+            </w:r>
+            <w:proofErr w:type="spellStart"/>
+            <w:r>
+              <w:rPr>
+                <w:b/>
+              </w:rPr>
+              <w:t>m</w:t>
+            </w:r>
+            <w:r>
+              <w:rPr>
+                <w:b/>
+              </w:rPr>
+              <w:t>yArray</w:t>
+            </w:r>
+            <w:proofErr w:type="spellEnd"/>
+            <w:r>
+              <w:rPr>
+                <w:b/>
+              </w:rPr>
+              <w:t>?</w:t>
+            </w:r>
+            <w:r>
+              <w:rPr>
+                <w:rFonts w:hint="eastAsia"/>
+                <w:b/>
+              </w:rPr>
+              <w:t xml:space="preserve"> </w:t>
+            </w:r>
+            <w:r>
+              <w:rPr>
+                <w:b/>
+              </w:rPr>
+              <w:t>Find at least two</w:t>
+            </w:r>
+            <w:r>
+              <w:rPr>
+                <w:b/>
+              </w:rPr>
+              <w:t xml:space="preserve"> </w:t>
+            </w:r>
+            <w:r>
+              <w:rPr>
+                <w:b/>
+              </w:rPr>
+              <w:t>correct parameter</w:t>
+            </w:r>
+            <w:r>
+              <w:rPr>
+                <w:b/>
+              </w:rPr>
+              <w:t>s</w:t>
+            </w:r>
+            <w:r>
+              <w:rPr>
+                <w:b/>
+              </w:rPr>
+              <w:t xml:space="preserve"> (methods or property)</w:t>
+            </w:r>
+            <w:r>
+              <w:rPr>
+                <w:b/>
+              </w:rPr>
+              <w:t xml:space="preserve"> to display </w:t>
+            </w:r>
+            <w:r>
+              <w:rPr>
+                <w:b/>
+              </w:rPr>
+              <w:t xml:space="preserve">the </w:t>
+            </w:r>
+            <w:r>
+              <w:rPr>
+                <w:b/>
+              </w:rPr>
+              <w:t>total size of</w:t>
+            </w:r>
+            <w:r>
+              <w:rPr>
+                <w:b/>
+              </w:rPr>
+              <w:t xml:space="preserve"> $</w:t>
+            </w:r>
+            <w:proofErr w:type="spellStart"/>
+            <w:r>
+              <w:rPr>
+                <w:b/>
+              </w:rPr>
+              <w:t>myArray</w:t>
+            </w:r>
+            <w:proofErr w:type="spellEnd"/>
+            <w:r>
+              <w:rPr>
+                <w:b/>
+              </w:rPr>
+              <w:t xml:space="preserve"> and insert your screen capture here</w:t>
+            </w:r>
+            <w:r>
+              <w:rPr>
+                <w:b/>
+              </w:rPr>
+              <w:t>.</w:t>
+            </w:r>
+          </w:p>
+          <w:p>
+            <w:pPr>
+              <w:rPr>
+                <w:b/>
+              </w:rPr>
+            </w:pPr>
+            <w:r>
+              <w:rPr>
+                <w:b/>
+                <w:noProof/>
+              </w:rPr>
+              <w:drawing>
+                <wp:inline distT="0" distB="0" distL="0" distR="0" wp14:anchorId="1720FC5A" wp14:editId="35E0CE00">
+                  <wp:extent cx="5943600" cy="1717040"/>
+                  <wp:effectExtent l="0" t="0" r="0" b="0"/>
+                  <wp:docPr id="10" name="Picture 10" descr="Graphical user interface, text, application&#10;&#10;Description automatically generated"/>
+                  <wp:cNvGraphicFramePr>
+                    <a:graphicFrameLocks xmlns:a="http://schemas.openxmlformats.org/drawingml/2006/main" noChangeAspect="1"/>
+                  </wp:cNvGraphicFramePr>
+                  <a:graphic xmlns:a="http://schemas.openxmlformats.org/drawingml/2006/main">
+                    <a:graphicData uri="http://schemas.openxmlformats.org/drawingml/2006/picture">
+                      <pic:pic xmlns:pic="http://schemas.openxmlformats.org/drawingml/2006/picture">
+                        <pic:nvPicPr>
+                          <pic:cNvPr id="10" name="Picture 10" descr="Graphical user interface, text, application&#10;&#10;Description automatically generated"/>
+                          <pic:cNvPicPr/>
+                        </pic:nvPicPr>
+                        <pic:blipFill>
+                          <a:blip r:embed="rId15" cstate="print">
+                            <a:extLst>
+                              <a:ext uri="{28A0092B-C50C-407E-A947-70E740481C1C}">
+                                <a14:useLocalDpi xmlns:a14="http://schemas.microsoft.com/office/drawing/2010/main" val="0"/>
+                              </a:ext>
+                            </a:extLst>
+                          </a:blip>
+                          <a:stretch>
+                            <a:fillRect/>
+                          </a:stretch>
+                        </pic:blipFill>
+                        <pic:spPr>
+                          <a:xfrm>
+                            <a:off x="0" y="0"/>
+                            <a:ext cx="5943600" cy="1717040"/>
+                          </a:xfrm>
+                          <a:prstGeom prst="rect">
+                            <a:avLst/>
+                          </a:prstGeom>
+                        </pic:spPr>
+                      </pic:pic>
+                    </a:graphicData>
+                  </a:graphic>
+                </wp:inline>
+              </w:drawing>
+            </w:r>
+          </w:p>
+          <w:p/>
+        </w:tc>
+      </w:tr>
+    </w:tbl>
+    <w:p/>
+    <w:p>
+      <w:r>
+        <w:t xml:space="preserve">Sometimes, we need to read or write some of the values of </w:t>
+      </w:r>
+      <w:r>
+        <w:t xml:space="preserve">an </w:t>
+      </w:r>
+      <w:r>
+        <w:t>array. From the available methods, there is method called “</w:t>
+      </w:r>
+      <w:proofErr w:type="gramStart"/>
+      <w:r>
+        <w:t>Get(</w:t>
+      </w:r>
+      <w:proofErr w:type="gramEnd"/>
+      <w:r>
+        <w:t>)” or “</w:t>
+      </w:r>
+      <w:proofErr w:type="spellStart"/>
+      <w:r>
+        <w:t>Getvalue</w:t>
+      </w:r>
+      <w:proofErr w:type="spellEnd"/>
+      <w:r>
+        <w:t>()” for reading and “Set()” or “</w:t>
+      </w:r>
+      <w:proofErr w:type="spellStart"/>
+      <w:r>
+        <w:t>SetValue</w:t>
+      </w:r>
+      <w:proofErr w:type="spellEnd"/>
+      <w:r>
+        <w:t xml:space="preserve">()” for writing a value of the array by passing </w:t>
+      </w:r>
+      <w:r>
+        <w:t xml:space="preserve">a </w:t>
+      </w:r>
+      <w:r>
+        <w:t>target index.</w:t>
+      </w:r>
+      <w:r>
+        <w:t xml:space="preserve"> </w:t>
+      </w:r>
+      <w:r>
+        <w:t xml:space="preserve">Note that index </w:t>
+      </w:r>
+      <w:r>
+        <w:t>is an integer type</w:t>
+      </w:r>
+      <w:r>
+        <w:t xml:space="preserve"> and element is a </w:t>
+      </w:r>
+      <w:proofErr w:type="spellStart"/>
+      <w:r>
+        <w:t>System.Object</w:t>
+      </w:r>
+      <w:proofErr w:type="spellEnd"/>
+      <w:r>
+        <w:t xml:space="preserve"> (</w:t>
+      </w:r>
+      <w:proofErr w:type="gramStart"/>
+      <w:r>
+        <w:t>i.e.</w:t>
+      </w:r>
+      <w:proofErr w:type="gramEnd"/>
+      <w:r>
+        <w:t xml:space="preserve"> int,</w:t>
+      </w:r>
+      <w:r>
+        <w:t xml:space="preserve"> float, double, string,</w:t>
+      </w:r>
+      <w:r>
+        <w:t xml:space="preserve"> etc.). </w:t>
+      </w:r>
+      <w:r>
+        <w:t>From the Get-Member cmdlet, we now know that the syntax</w:t>
+      </w:r>
+      <w:r>
+        <w:t>es</w:t>
+      </w:r>
+      <w:r>
+        <w:t xml:space="preserve"> for those methods are following:</w:t>
+      </w:r>
+    </w:p>
+    <w:p/>
+    <w:p>
+      <w:r>
+        <w:rPr>
+          <w:noProof/>
+          <w:lang w:eastAsia="ko-KR"/>
+        </w:rPr>
+        <w:drawing>
+          <wp:inline distT="0" distB="0" distL="0" distR="0" wp14:anchorId="3E0AA626" wp14:editId="5987E6A2">
+            <wp:extent cx="5576570" cy="204644"/>
+            <wp:effectExtent l="0" t="0" r="0" b="5080"/>
+            <wp:docPr id="15" name="Picture 15"/>
+            <wp:cNvGraphicFramePr>
+              <a:graphicFrameLocks xmlns:a="http://schemas.openxmlformats.org/drawingml/2006/main" noChangeAspect="1"/>
+            </wp:cNvGraphicFramePr>
+            <a:graphic xmlns:a="http://schemas.openxmlformats.org/drawingml/2006/main">
+              <a:graphicData uri="http://schemas.openxmlformats.org/drawingml/2006/picture">
+                <pic:pic xmlns:pic="http://schemas.openxmlformats.org/drawingml/2006/picture">
+                  <pic:nvPicPr>
+                    <pic:cNvPr id="1" name=""/>
+                    <pic:cNvPicPr/>
+                  </pic:nvPicPr>
+                  <pic:blipFill>
+                    <a:blip r:embed="rId16"/>
+                    <a:stretch>
+                      <a:fillRect/>
+                    </a:stretch>
+                  </pic:blipFill>
+                  <pic:spPr>
+                    <a:xfrm>
+                      <a:off x="0" y="0"/>
                       <a:ext cx="6100981" cy="223888"/>
                     </a:xfrm>
                     <a:prstGeom prst="rect">
@@ -2943,7 +3359,7 @@
                     <pic:cNvPicPr/>
                   </pic:nvPicPr>
                   <pic:blipFill>
-                    <a:blip r:embed="rId14"/>
+                    <a:blip r:embed="rId17"/>
                     <a:stretch>
                       <a:fillRect/>
                     </a:stretch>
@@ -2967,7 +3383,7 @@
     <w:p/>
     <w:tbl>
       <w:tblPr>
-        <w:tblStyle w:val="a6"/>
+        <w:tblStyle w:val="TableGrid"/>
         <w:tblW w:w="0" w:type="auto"/>
         <w:tblLook w:val="04A0" w:firstRow="1" w:lastRow="0" w:firstColumn="1" w:lastColumn="0" w:noHBand="0" w:noVBand="1"/>
       </w:tblPr>
@@ -3042,20 +3458,37 @@
               <w:rPr>
                 <w:b/>
               </w:rPr>
-              <w:t xml:space="preserve"> of $myArray</w:t>
-            </w:r>
+              <w:t xml:space="preserve"> of $</w:t>
+            </w:r>
+            <w:proofErr w:type="spellStart"/>
+            <w:r>
+              <w:rPr>
+                <w:b/>
+              </w:rPr>
+              <w:t>myArray</w:t>
+            </w:r>
+            <w:proofErr w:type="spellEnd"/>
             <w:r>
               <w:rPr>
                 <w:b/>
               </w:rPr>
               <w:t xml:space="preserve"> using </w:t>
             </w:r>
+            <w:proofErr w:type="gramStart"/>
             <w:r>
               <w:rPr>
                 <w:rFonts w:ascii="Courier New" w:hAnsi="Courier New" w:cs="Courier New"/>
                 <w:b/>
               </w:rPr>
-              <w:t>Get()</w:t>
+              <w:t>Get(</w:t>
+            </w:r>
+            <w:proofErr w:type="gramEnd"/>
+            <w:r>
+              <w:rPr>
+                <w:rFonts w:ascii="Courier New" w:hAnsi="Courier New" w:cs="Courier New"/>
+                <w:b/>
+              </w:rPr>
+              <w:t>)</w:t>
             </w:r>
             <w:r>
               <w:rPr>
@@ -3094,9 +3527,54 @@
                 <w:b/>
               </w:rPr>
             </w:pPr>
+            <w:r>
+              <w:rPr>
+                <w:b/>
+                <w:noProof/>
+              </w:rPr>
+              <w:drawing>
+                <wp:inline distT="0" distB="0" distL="0" distR="0" wp14:anchorId="28C2B84E" wp14:editId="24EECD44">
+                  <wp:extent cx="5943600" cy="715645"/>
+                  <wp:effectExtent l="0" t="0" r="0" b="0"/>
+                  <wp:docPr id="11" name="Picture 11"/>
+                  <wp:cNvGraphicFramePr>
+                    <a:graphicFrameLocks xmlns:a="http://schemas.openxmlformats.org/drawingml/2006/main" noChangeAspect="1"/>
+                  </wp:cNvGraphicFramePr>
+                  <a:graphic xmlns:a="http://schemas.openxmlformats.org/drawingml/2006/main">
+                    <a:graphicData uri="http://schemas.openxmlformats.org/drawingml/2006/picture">
+                      <pic:pic xmlns:pic="http://schemas.openxmlformats.org/drawingml/2006/picture">
+                        <pic:nvPicPr>
+                          <pic:cNvPr id="11" name="Picture 11"/>
+                          <pic:cNvPicPr/>
+                        </pic:nvPicPr>
+                        <pic:blipFill>
+                          <a:blip r:embed="rId18" cstate="print">
+                            <a:extLst>
+                              <a:ext uri="{28A0092B-C50C-407E-A947-70E740481C1C}">
+                                <a14:useLocalDpi xmlns:a14="http://schemas.microsoft.com/office/drawing/2010/main" val="0"/>
+                              </a:ext>
+                            </a:extLst>
+                          </a:blip>
+                          <a:stretch>
+                            <a:fillRect/>
+                          </a:stretch>
+                        </pic:blipFill>
+                        <pic:spPr>
+                          <a:xfrm>
+                            <a:off x="0" y="0"/>
+                            <a:ext cx="5943600" cy="715645"/>
+                          </a:xfrm>
+                          <a:prstGeom prst="rect">
+                            <a:avLst/>
+                          </a:prstGeom>
+                        </pic:spPr>
+                      </pic:pic>
+                    </a:graphicData>
+                  </a:graphic>
+                </wp:inline>
+              </w:drawing>
+            </w:r>
           </w:p>
-          <w:p/>
-          <w:p/>
           <w:p/>
           <w:p>
             <w:pPr>
@@ -3173,8 +3651,16 @@
               <w:rPr>
                 <w:b/>
               </w:rPr>
-              <w:t>$myArray</w:t>
-            </w:r>
+              <w:t>$</w:t>
+            </w:r>
+            <w:proofErr w:type="spellStart"/>
+            <w:r>
+              <w:rPr>
+                <w:b/>
+              </w:rPr>
+              <w:t>myArray</w:t>
+            </w:r>
+            <w:proofErr w:type="spellEnd"/>
             <w:r>
               <w:rPr>
                 <w:b/>
@@ -3187,12 +3673,21 @@
               </w:rPr>
               <w:t xml:space="preserve">using </w:t>
             </w:r>
+            <w:proofErr w:type="gramStart"/>
             <w:r>
               <w:rPr>
                 <w:rFonts w:ascii="Courier New" w:hAnsi="Courier New" w:cs="Courier New"/>
                 <w:b/>
               </w:rPr>
-              <w:t>Set()</w:t>
+              <w:t>Set(</w:t>
+            </w:r>
+            <w:proofErr w:type="gramEnd"/>
+            <w:r>
+              <w:rPr>
+                <w:rFonts w:ascii="Courier New" w:hAnsi="Courier New" w:cs="Courier New"/>
+                <w:b/>
+              </w:rPr>
+              <w:t>)</w:t>
             </w:r>
             <w:r>
               <w:rPr>
@@ -3243,14 +3738,54 @@
               <w:t>.</w:t>
             </w:r>
           </w:p>
-          <w:p/>
           <w:p>
-            <w:pPr>
+            <w:r>
               <w:rPr>
                 <w:noProof/>
-                <w:lang w:eastAsia="ko-KR"/>
-              </w:rPr>
-            </w:pPr>
+              </w:rPr>
+              <w:lastRenderedPageBreak/>
+              <w:drawing>
+                <wp:inline distT="0" distB="0" distL="0" distR="0" wp14:anchorId="01FC5849" wp14:editId="7AB1BE62">
+                  <wp:extent cx="5943600" cy="2817495"/>
+                  <wp:effectExtent l="0" t="0" r="0" b="1905"/>
+                  <wp:docPr id="12" name="Picture 12" descr="Text&#10;&#10;Description automatically generated"/>
+                  <wp:cNvGraphicFramePr>
+                    <a:graphicFrameLocks xmlns:a="http://schemas.openxmlformats.org/drawingml/2006/main" noChangeAspect="1"/>
+                  </wp:cNvGraphicFramePr>
+                  <a:graphic xmlns:a="http://schemas.openxmlformats.org/drawingml/2006/main">
+                    <a:graphicData uri="http://schemas.openxmlformats.org/drawingml/2006/picture">
+                      <pic:pic xmlns:pic="http://schemas.openxmlformats.org/drawingml/2006/picture">
+                        <pic:nvPicPr>
+                          <pic:cNvPr id="12" name="Picture 12" descr="Text&#10;&#10;Description automatically generated"/>
+                          <pic:cNvPicPr/>
+                        </pic:nvPicPr>
+                        <pic:blipFill>
+                          <a:blip r:embed="rId19" cstate="print">
+                            <a:extLst>
+                              <a:ext uri="{28A0092B-C50C-407E-A947-70E740481C1C}">
+                                <a14:useLocalDpi xmlns:a14="http://schemas.microsoft.com/office/drawing/2010/main" val="0"/>
+                              </a:ext>
+                            </a:extLst>
+                          </a:blip>
+                          <a:stretch>
+                            <a:fillRect/>
+                          </a:stretch>
+                        </pic:blipFill>
+                        <pic:spPr>
+                          <a:xfrm>
+                            <a:off x="0" y="0"/>
+                            <a:ext cx="5943600" cy="2817495"/>
+                          </a:xfrm>
+                          <a:prstGeom prst="rect">
+                            <a:avLst/>
+                          </a:prstGeom>
+                        </pic:spPr>
+                      </pic:pic>
+                    </a:graphicData>
+                  </a:graphic>
+                </wp:inline>
+              </w:drawing>
+            </w:r>
           </w:p>
           <w:p>
             <w:pPr>
@@ -3339,8 +3874,13 @@
       <w:r>
         <w:t xml:space="preserve"> </w:t>
       </w:r>
-      <w:r>
-        <w:t xml:space="preserve">HashTable is </w:t>
+      <w:proofErr w:type="spellStart"/>
+      <w:r>
+        <w:t>HashTable</w:t>
+      </w:r>
+      <w:proofErr w:type="spellEnd"/>
+      <w:r>
+        <w:t xml:space="preserve"> is </w:t>
       </w:r>
       <w:r>
         <w:t xml:space="preserve">a </w:t>
@@ -3394,195 +3934,238 @@
         <w:t>ct, many of the cmdlets utilize</w:t>
       </w:r>
       <w:r>
-        <w:t xml:space="preserve"> hash tables </w:t>
-      </w:r>
-      <w:r>
+        <w:t xml:space="preserve"> hash tables to arrange their inputs for further processing. </w:t>
+      </w:r>
+      <w:r>
+        <w:t xml:space="preserve">As you </w:t>
+      </w:r>
+      <w:r>
+        <w:t>can see in operator table at</w:t>
+      </w:r>
+      <w:r>
+        <w:t xml:space="preserve"> the beginning of t</w:t>
+      </w:r>
+      <w:r>
+        <w:t>his activity</w:t>
+      </w:r>
+      <w:r>
+        <w:t>, it starts with “@” followed by “{“.</w:t>
+      </w:r>
+    </w:p>
+    <w:p>
+      <w:r>
+        <w:t xml:space="preserve">Again, here </w:t>
+      </w:r>
+      <w:r>
+        <w:t xml:space="preserve">is the definition of </w:t>
+      </w:r>
+      <w:r>
+        <w:t xml:space="preserve">a </w:t>
+      </w:r>
+      <w:r>
+        <w:t>hash table to a variable called “$h”</w:t>
+      </w:r>
+    </w:p>
+    <w:p/>
+    <w:p>
+      <w:pPr>
+        <w:pStyle w:val="ListParagraph"/>
+        <w:ind w:left="0"/>
+        <w:rPr>
+          <w:rFonts w:ascii="Courier New" w:hAnsi="Courier New" w:cs="Courier New"/>
+          <w:b/>
+          <w:lang w:eastAsia="ko-KR"/>
+        </w:rPr>
+      </w:pPr>
+      <w:r>
+        <w:rPr>
+          <w:rFonts w:ascii="Courier New" w:hAnsi="Courier New" w:cs="Courier New"/>
+          <w:b/>
+          <w:lang w:eastAsia="ko-KR"/>
+        </w:rPr>
+        <w:t xml:space="preserve">$h = </w:t>
+      </w:r>
+      <w:proofErr w:type="gramStart"/>
+      <w:r>
+        <w:rPr>
+          <w:rFonts w:ascii="Courier New" w:hAnsi="Courier New" w:cs="Courier New"/>
+          <w:b/>
+          <w:lang w:eastAsia="ko-KR"/>
+        </w:rPr>
+        <w:t>@{</w:t>
+      </w:r>
+      <w:proofErr w:type="gramEnd"/>
+    </w:p>
+    <w:p>
+      <w:pPr>
+        <w:pStyle w:val="ListParagraph"/>
+        <w:ind w:firstLine="720"/>
+        <w:rPr>
+          <w:rFonts w:ascii="Courier New" w:hAnsi="Courier New" w:cs="Courier New"/>
+          <w:b/>
+          <w:lang w:eastAsia="ko-KR"/>
+        </w:rPr>
+      </w:pPr>
+      <w:r>
+        <w:rPr>
+          <w:rFonts w:ascii="Courier New" w:hAnsi="Courier New" w:cs="Courier New"/>
+          <w:b/>
+          <w:lang w:eastAsia="ko-KR"/>
+        </w:rPr>
+        <w:t>key="value</w:t>
+      </w:r>
+      <w:proofErr w:type="gramStart"/>
+      <w:r>
+        <w:rPr>
+          <w:rFonts w:ascii="Courier New" w:hAnsi="Courier New" w:cs="Courier New"/>
+          <w:b/>
+          <w:lang w:eastAsia="ko-KR"/>
+        </w:rPr>
+        <w:t>";</w:t>
+      </w:r>
+      <w:proofErr w:type="gramEnd"/>
+      <w:r>
+        <w:rPr>
+          <w:rFonts w:ascii="Courier New" w:hAnsi="Courier New" w:cs="Courier New"/>
+          <w:b/>
+          <w:lang w:eastAsia="ko-KR"/>
+        </w:rPr>
+        <w:t xml:space="preserve"> </w:t>
+      </w:r>
+    </w:p>
+    <w:p>
+      <w:pPr>
+        <w:pStyle w:val="ListParagraph"/>
+        <w:ind w:firstLine="720"/>
+        <w:rPr>
+          <w:rFonts w:ascii="Courier New" w:hAnsi="Courier New" w:cs="Courier New"/>
+          <w:b/>
+          <w:lang w:eastAsia="ko-KR"/>
+        </w:rPr>
+      </w:pPr>
+      <w:r>
+        <w:rPr>
+          <w:rFonts w:ascii="Courier New" w:hAnsi="Courier New" w:cs="Courier New"/>
+          <w:b/>
+          <w:lang w:eastAsia="ko-KR"/>
+        </w:rPr>
+        <w:t>name="PowerShell</w:t>
+      </w:r>
+      <w:proofErr w:type="gramStart"/>
+      <w:r>
+        <w:rPr>
+          <w:rFonts w:ascii="Courier New" w:hAnsi="Courier New" w:cs="Courier New"/>
+          <w:b/>
+          <w:lang w:eastAsia="ko-KR"/>
+        </w:rPr>
+        <w:t>";</w:t>
+      </w:r>
+      <w:proofErr w:type="gramEnd"/>
+      <w:r>
+        <w:rPr>
+          <w:rFonts w:ascii="Courier New" w:hAnsi="Courier New" w:cs="Courier New"/>
+          <w:b/>
+          <w:lang w:eastAsia="ko-KR"/>
+        </w:rPr>
+        <w:t xml:space="preserve"> </w:t>
+      </w:r>
+    </w:p>
+    <w:p>
+      <w:pPr>
+        <w:pStyle w:val="ListParagraph"/>
+        <w:ind w:firstLine="720"/>
+        <w:rPr>
+          <w:rFonts w:ascii="Courier New" w:hAnsi="Courier New" w:cs="Courier New"/>
+          <w:b/>
+          <w:lang w:eastAsia="ko-KR"/>
+        </w:rPr>
+      </w:pPr>
+      <w:r>
+        <w:rPr>
+          <w:rFonts w:ascii="Courier New" w:hAnsi="Courier New" w:cs="Courier New"/>
+          <w:b/>
+          <w:lang w:eastAsia="ko-KR"/>
+        </w:rPr>
+        <w:t>version="2.0"</w:t>
+      </w:r>
+    </w:p>
+    <w:p>
+      <w:pPr>
+        <w:ind w:left="720"/>
+        <w:rPr>
+          <w:rFonts w:ascii="Courier New" w:hAnsi="Courier New" w:cs="Courier New"/>
+          <w:b/>
+          <w:lang w:eastAsia="ko-KR"/>
+        </w:rPr>
+      </w:pPr>
+      <w:r>
+        <w:rPr>
+          <w:rFonts w:ascii="Courier New" w:hAnsi="Courier New" w:cs="Courier New"/>
+          <w:b/>
+          <w:lang w:eastAsia="ko-KR"/>
+        </w:rPr>
+        <w:t>}</w:t>
+      </w:r>
+    </w:p>
+    <w:p>
+      <w:pPr>
+        <w:pStyle w:val="ListParagraph"/>
+        <w:ind w:left="0"/>
+        <w:rPr>
+          <w:lang w:eastAsia="ko-KR"/>
+        </w:rPr>
+      </w:pPr>
+    </w:p>
+    <w:p>
+      <w:pPr>
+        <w:pStyle w:val="ListParagraph"/>
+        <w:ind w:left="0"/>
+        <w:rPr>
+          <w:lang w:eastAsia="ko-KR"/>
+        </w:rPr>
+      </w:pPr>
+      <w:r>
+        <w:rPr>
+          <w:lang w:eastAsia="ko-KR"/>
+        </w:rPr>
+        <w:t>If you want to print out the values in the hash table, simply type $h. As shown below, the values are assigned to its associated keys such as “key”, “name”</w:t>
+      </w:r>
+      <w:r>
+        <w:rPr>
+          <w:lang w:eastAsia="ko-KR"/>
+        </w:rPr>
+        <w:t>,</w:t>
+      </w:r>
+      <w:r>
+        <w:rPr>
+          <w:lang w:eastAsia="ko-KR"/>
+        </w:rPr>
+        <w:t xml:space="preserve"> and “version”.</w:t>
+      </w:r>
+    </w:p>
+    <w:p>
+      <w:pPr>
+        <w:pStyle w:val="ListParagraph"/>
+        <w:ind w:left="0"/>
+        <w:rPr>
+          <w:lang w:eastAsia="ko-KR"/>
+        </w:rPr>
+      </w:pPr>
+    </w:p>
+    <w:p>
+      <w:pPr>
+        <w:pStyle w:val="ListParagraph"/>
+        <w:ind w:left="0"/>
+        <w:rPr>
+          <w:lang w:eastAsia="ko-KR"/>
+        </w:rPr>
+      </w:pPr>
+      <w:r>
+        <w:rPr>
+          <w:noProof/>
+          <w:lang w:eastAsia="ko-KR"/>
+        </w:rPr>
         <w:lastRenderedPageBreak/>
-        <w:t xml:space="preserve">to arrange their inputs for further processing. </w:t>
-      </w:r>
-      <w:r>
-        <w:t xml:space="preserve">As you </w:t>
-      </w:r>
-      <w:r>
-        <w:t>can see in operator table at</w:t>
-      </w:r>
-      <w:r>
-        <w:t xml:space="preserve"> the beginning of t</w:t>
-      </w:r>
-      <w:r>
-        <w:t>his activity</w:t>
-      </w:r>
-      <w:r>
-        <w:t>, it starts with “@” followed by “{“.</w:t>
-      </w:r>
-    </w:p>
-    <w:p>
-      <w:r>
-        <w:t xml:space="preserve">Again, here </w:t>
-      </w:r>
-      <w:r>
-        <w:t xml:space="preserve">is the definition of </w:t>
-      </w:r>
-      <w:r>
-        <w:t xml:space="preserve">a </w:t>
-      </w:r>
-      <w:r>
-        <w:t>hash table to a variable called “$h”</w:t>
-      </w:r>
-    </w:p>
-    <w:p/>
-    <w:p>
-      <w:pPr>
-        <w:pStyle w:val="a5"/>
-        <w:ind w:left="0"/>
-        <w:rPr>
-          <w:rFonts w:ascii="Courier New" w:hAnsi="Courier New" w:cs="Courier New"/>
-          <w:b/>
-          <w:lang w:eastAsia="ko-KR"/>
-        </w:rPr>
-      </w:pPr>
-      <w:r>
-        <w:rPr>
-          <w:rFonts w:ascii="Courier New" w:hAnsi="Courier New" w:cs="Courier New"/>
-          <w:b/>
-          <w:lang w:eastAsia="ko-KR"/>
-        </w:rPr>
-        <w:t>$h = @{</w:t>
-      </w:r>
-    </w:p>
-    <w:p>
-      <w:pPr>
-        <w:pStyle w:val="a5"/>
-        <w:ind w:firstLine="720"/>
-        <w:rPr>
-          <w:rFonts w:ascii="Courier New" w:hAnsi="Courier New" w:cs="Courier New"/>
-          <w:b/>
-          <w:lang w:eastAsia="ko-KR"/>
-        </w:rPr>
-      </w:pPr>
-      <w:r>
-        <w:rPr>
-          <w:rFonts w:ascii="Courier New" w:hAnsi="Courier New" w:cs="Courier New"/>
-          <w:b/>
-          <w:lang w:eastAsia="ko-KR"/>
-        </w:rPr>
-        <w:t xml:space="preserve">key="value"; </w:t>
-      </w:r>
-    </w:p>
-    <w:p>
-      <w:pPr>
-        <w:pStyle w:val="a5"/>
-        <w:ind w:firstLine="720"/>
-        <w:rPr>
-          <w:rFonts w:ascii="Courier New" w:hAnsi="Courier New" w:cs="Courier New"/>
-          <w:b/>
-          <w:lang w:eastAsia="ko-KR"/>
-        </w:rPr>
-      </w:pPr>
-      <w:r>
-        <w:rPr>
-          <w:rFonts w:ascii="Courier New" w:hAnsi="Courier New" w:cs="Courier New"/>
-          <w:b/>
-          <w:lang w:eastAsia="ko-KR"/>
-        </w:rPr>
-        <w:t xml:space="preserve">name="PowerShell"; </w:t>
-      </w:r>
-    </w:p>
-    <w:p>
-      <w:pPr>
-        <w:pStyle w:val="a5"/>
-        <w:ind w:firstLine="720"/>
-        <w:rPr>
-          <w:rFonts w:ascii="Courier New" w:hAnsi="Courier New" w:cs="Courier New"/>
-          <w:b/>
-          <w:lang w:eastAsia="ko-KR"/>
-        </w:rPr>
-      </w:pPr>
-      <w:r>
-        <w:rPr>
-          <w:rFonts w:ascii="Courier New" w:hAnsi="Courier New" w:cs="Courier New"/>
-          <w:b/>
-          <w:lang w:eastAsia="ko-KR"/>
-        </w:rPr>
-        <w:t>version="2.0"</w:t>
-      </w:r>
-    </w:p>
-    <w:p>
-      <w:pPr>
-        <w:ind w:left="720"/>
-        <w:rPr>
-          <w:rFonts w:ascii="Courier New" w:hAnsi="Courier New" w:cs="Courier New"/>
-          <w:b/>
-          <w:lang w:eastAsia="ko-KR"/>
-        </w:rPr>
-      </w:pPr>
-      <w:r>
-        <w:rPr>
-          <w:rFonts w:ascii="Courier New" w:hAnsi="Courier New" w:cs="Courier New"/>
-          <w:b/>
-          <w:lang w:eastAsia="ko-KR"/>
-        </w:rPr>
-        <w:t>}</w:t>
-      </w:r>
-    </w:p>
-    <w:p>
-      <w:pPr>
-        <w:pStyle w:val="a5"/>
-        <w:ind w:left="0"/>
-        <w:rPr>
-          <w:lang w:eastAsia="ko-KR"/>
-        </w:rPr>
-      </w:pPr>
-    </w:p>
-    <w:p>
-      <w:pPr>
-        <w:pStyle w:val="a5"/>
-        <w:ind w:left="0"/>
-        <w:rPr>
-          <w:lang w:eastAsia="ko-KR"/>
-        </w:rPr>
-      </w:pPr>
-      <w:r>
-        <w:rPr>
-          <w:lang w:eastAsia="ko-KR"/>
-        </w:rPr>
-        <w:t>If you want to print out the values in the hash table, simply type $h. As shown below, the values are assigned to its associated keys such as “key”, “name”</w:t>
-      </w:r>
-      <w:r>
-        <w:rPr>
-          <w:lang w:eastAsia="ko-KR"/>
-        </w:rPr>
-        <w:t>,</w:t>
-      </w:r>
-      <w:r>
-        <w:rPr>
-          <w:lang w:eastAsia="ko-KR"/>
-        </w:rPr>
-        <w:t xml:space="preserve"> and “version”.</w:t>
-      </w:r>
-    </w:p>
-    <w:p>
-      <w:pPr>
-        <w:pStyle w:val="a5"/>
-        <w:ind w:left="0"/>
-        <w:rPr>
-          <w:lang w:eastAsia="ko-KR"/>
-        </w:rPr>
-      </w:pPr>
-    </w:p>
-    <w:p>
-      <w:pPr>
-        <w:pStyle w:val="a5"/>
-        <w:ind w:left="0"/>
-        <w:rPr>
-          <w:lang w:eastAsia="ko-KR"/>
-        </w:rPr>
-      </w:pPr>
-      <w:r>
-        <w:rPr>
-          <w:noProof/>
-          <w:lang w:eastAsia="ko-KR"/>
-        </w:rPr>
         <w:drawing>
           <wp:inline distT="0" distB="0" distL="0" distR="0" wp14:anchorId="2366F008" wp14:editId="009B2A9E">
             <wp:extent cx="3063240" cy="1684020"/>
@@ -3599,7 +4182,7 @@
                     <pic:cNvPicPr/>
                   </pic:nvPicPr>
                   <pic:blipFill rotWithShape="1">
-                    <a:blip r:embed="rId15"/>
+                    <a:blip r:embed="rId20"/>
                     <a:srcRect r="55931" b="1192"/>
                     <a:stretch/>
                   </pic:blipFill>
@@ -3629,7 +4212,7 @@
     </w:p>
     <w:p>
       <w:pPr>
-        <w:pStyle w:val="a5"/>
+        <w:pStyle w:val="ListParagraph"/>
         <w:ind w:left="0"/>
         <w:rPr>
           <w:lang w:eastAsia="ko-KR"/>
@@ -3638,7 +4221,7 @@
     </w:p>
     <w:p>
       <w:pPr>
-        <w:pStyle w:val="a5"/>
+        <w:pStyle w:val="ListParagraph"/>
         <w:ind w:left="0"/>
         <w:rPr>
           <w:lang w:eastAsia="ko-KR"/>
@@ -3672,12 +4255,26 @@
         <w:rPr>
           <w:lang w:eastAsia="ko-KR"/>
         </w:rPr>
-        <w:t>Well, to be exact, there is a hash function that generates an index when operating with hash table internally but we will discuss that later time.</w:t>
-      </w:r>
-    </w:p>
-    <w:p>
-      <w:pPr>
-        <w:pStyle w:val="a5"/>
+        <w:t xml:space="preserve">Well, to be exact, there is a hash function that generates an index when operating with hash table </w:t>
+      </w:r>
+      <w:proofErr w:type="gramStart"/>
+      <w:r>
+        <w:rPr>
+          <w:lang w:eastAsia="ko-KR"/>
+        </w:rPr>
+        <w:t>internally</w:t>
+      </w:r>
+      <w:proofErr w:type="gramEnd"/>
+      <w:r>
+        <w:rPr>
+          <w:lang w:eastAsia="ko-KR"/>
+        </w:rPr>
+        <w:t xml:space="preserve"> but we will discuss that later time.</w:t>
+      </w:r>
+    </w:p>
+    <w:p>
+      <w:pPr>
+        <w:pStyle w:val="ListParagraph"/>
         <w:ind w:left="0"/>
         <w:rPr>
           <w:lang w:eastAsia="ko-KR"/>
@@ -3686,7 +4283,7 @@
     </w:p>
     <w:p>
       <w:pPr>
-        <w:pStyle w:val="a5"/>
+        <w:pStyle w:val="ListParagraph"/>
         <w:ind w:left="0"/>
         <w:rPr>
           <w:rFonts w:ascii="Courier New" w:hAnsi="Courier New" w:cs="Courier New"/>
@@ -3735,17 +4332,37 @@
           <w:color w:val="00B0F0"/>
           <w:lang w:eastAsia="ko-KR"/>
         </w:rPr>
-        <w:t xml:space="preserve"> $h[0]</w:t>
-      </w:r>
-    </w:p>
-    <w:p>
-      <w:pPr>
+        <w:t xml:space="preserve"> $</w:t>
+      </w:r>
+      <w:proofErr w:type="gramStart"/>
+      <w:r>
         <w:rPr>
           <w:rFonts w:ascii="Courier New" w:hAnsi="Courier New" w:cs="Courier New"/>
           <w:b/>
           <w:color w:val="00B0F0"/>
           <w:lang w:eastAsia="ko-KR"/>
         </w:rPr>
+        <w:t>h[</w:t>
+      </w:r>
+      <w:proofErr w:type="gramEnd"/>
+      <w:r>
+        <w:rPr>
+          <w:rFonts w:ascii="Courier New" w:hAnsi="Courier New" w:cs="Courier New"/>
+          <w:b/>
+          <w:color w:val="00B0F0"/>
+          <w:lang w:eastAsia="ko-KR"/>
+        </w:rPr>
+        <w:t>0]</w:t>
+      </w:r>
+    </w:p>
+    <w:p>
+      <w:pPr>
+        <w:rPr>
+          <w:rFonts w:ascii="Courier New" w:hAnsi="Courier New" w:cs="Courier New"/>
+          <w:b/>
+          <w:color w:val="00B0F0"/>
+          <w:lang w:eastAsia="ko-KR"/>
+        </w:rPr>
       </w:pPr>
       <w:r>
         <w:rPr>
@@ -3788,7 +4405,27 @@
           <w:color w:val="00B0F0"/>
           <w:lang w:eastAsia="ko-KR"/>
         </w:rPr>
-        <w:t>$h[2]</w:t>
+        <w:t>$</w:t>
+      </w:r>
+      <w:proofErr w:type="gramStart"/>
+      <w:r>
+        <w:rPr>
+          <w:rFonts w:ascii="Courier New" w:hAnsi="Courier New" w:cs="Courier New"/>
+          <w:b/>
+          <w:color w:val="00B0F0"/>
+          <w:lang w:eastAsia="ko-KR"/>
+        </w:rPr>
+        <w:t>h[</w:t>
+      </w:r>
+      <w:proofErr w:type="gramEnd"/>
+      <w:r>
+        <w:rPr>
+          <w:rFonts w:ascii="Courier New" w:hAnsi="Courier New" w:cs="Courier New"/>
+          <w:b/>
+          <w:color w:val="00B0F0"/>
+          <w:lang w:eastAsia="ko-KR"/>
+        </w:rPr>
+        <w:t>2]</w:t>
       </w:r>
     </w:p>
     <w:p>
@@ -3835,7 +4472,7 @@
                     <pic:cNvPicPr/>
                   </pic:nvPicPr>
                   <pic:blipFill rotWithShape="1">
-                    <a:blip r:embed="rId16"/>
+                    <a:blip r:embed="rId21"/>
                     <a:srcRect r="55436"/>
                     <a:stretch/>
                   </pic:blipFill>
@@ -3872,7 +4509,7 @@
     </w:p>
     <w:p>
       <w:pPr>
-        <w:pStyle w:val="a5"/>
+        <w:pStyle w:val="ListParagraph"/>
         <w:ind w:left="0"/>
         <w:rPr>
           <w:lang w:eastAsia="ko-KR"/>
@@ -3893,7 +4530,7 @@
     </w:p>
     <w:p>
       <w:pPr>
-        <w:pStyle w:val="a5"/>
+        <w:pStyle w:val="ListParagraph"/>
         <w:ind w:left="0"/>
         <w:rPr>
           <w:lang w:eastAsia="ko-KR"/>
@@ -3902,7 +4539,7 @@
     </w:p>
     <w:p>
       <w:pPr>
-        <w:pStyle w:val="a5"/>
+        <w:pStyle w:val="ListParagraph"/>
         <w:numPr>
           <w:ilvl w:val="0"/>
           <w:numId w:val="16"/>
@@ -3987,7 +4624,25 @@
           <w:b/>
           <w:lang w:eastAsia="ko-KR"/>
         </w:rPr>
-        <w:t>$hash = @{}</w:t>
+        <w:t xml:space="preserve">$hash = </w:t>
+      </w:r>
+      <w:proofErr w:type="gramStart"/>
+      <w:r>
+        <w:rPr>
+          <w:rFonts w:ascii="Courier New" w:hAnsi="Courier New" w:cs="Courier New"/>
+          <w:b/>
+          <w:lang w:eastAsia="ko-KR"/>
+        </w:rPr>
+        <w:t>@{</w:t>
+      </w:r>
+      <w:proofErr w:type="gramEnd"/>
+      <w:r>
+        <w:rPr>
+          <w:rFonts w:ascii="Courier New" w:hAnsi="Courier New" w:cs="Courier New"/>
+          <w:b/>
+          <w:lang w:eastAsia="ko-KR"/>
+        </w:rPr>
+        <w:t>}</w:t>
       </w:r>
       <w:r>
         <w:rPr>
@@ -4029,7 +4684,7 @@
     </w:p>
     <w:p>
       <w:pPr>
-        <w:pStyle w:val="a5"/>
+        <w:pStyle w:val="ListParagraph"/>
         <w:ind w:left="1440"/>
         <w:rPr>
           <w:lang w:eastAsia="ko-KR"/>
@@ -4038,7 +4693,7 @@
     </w:p>
     <w:p>
       <w:pPr>
-        <w:pStyle w:val="a5"/>
+        <w:pStyle w:val="ListParagraph"/>
         <w:numPr>
           <w:ilvl w:val="0"/>
           <w:numId w:val="16"/>
@@ -4189,7 +4844,7 @@
     </w:p>
     <w:p>
       <w:pPr>
-        <w:pStyle w:val="a5"/>
+        <w:pStyle w:val="ListParagraph"/>
         <w:numPr>
           <w:ilvl w:val="0"/>
           <w:numId w:val="16"/>
@@ -4242,7 +4897,7 @@
     </w:p>
     <w:p>
       <w:pPr>
-        <w:pStyle w:val="a5"/>
+        <w:pStyle w:val="ListParagraph"/>
         <w:numPr>
           <w:ilvl w:val="0"/>
           <w:numId w:val="16"/>
@@ -4322,7 +4977,7 @@
     </w:p>
     <w:p>
       <w:pPr>
-        <w:pStyle w:val="a5"/>
+        <w:pStyle w:val="ListParagraph"/>
         <w:rPr>
           <w:lang w:eastAsia="ko-KR"/>
         </w:rPr>
@@ -4343,8 +4998,18 @@
           <w:b/>
           <w:lang w:eastAsia="ko-KR"/>
         </w:rPr>
-        <w:t>foreach ($p in $proc){</w:t>
-      </w:r>
+        <w:t>foreach ($p in $</w:t>
+      </w:r>
+      <w:proofErr w:type="gramStart"/>
+      <w:r>
+        <w:rPr>
+          <w:rFonts w:ascii="Courier New" w:hAnsi="Courier New" w:cs="Courier New"/>
+          <w:b/>
+          <w:lang w:eastAsia="ko-KR"/>
+        </w:rPr>
+        <w:t>proc){</w:t>
+      </w:r>
+      <w:proofErr w:type="gramEnd"/>
     </w:p>
     <w:p>
       <w:pPr>
@@ -4362,7 +5027,35 @@
           <w:lang w:eastAsia="ko-KR"/>
         </w:rPr>
         <w:tab/>
-        <w:t>$hash.add($p.name, $p.id)</w:t>
+        <w:t>$</w:t>
+      </w:r>
+      <w:proofErr w:type="spellStart"/>
+      <w:proofErr w:type="gramStart"/>
+      <w:r>
+        <w:rPr>
+          <w:rFonts w:ascii="Courier New" w:hAnsi="Courier New" w:cs="Courier New"/>
+          <w:b/>
+          <w:lang w:eastAsia="ko-KR"/>
+        </w:rPr>
+        <w:t>hash.add</w:t>
+      </w:r>
+      <w:proofErr w:type="spellEnd"/>
+      <w:r>
+        <w:rPr>
+          <w:rFonts w:ascii="Courier New" w:hAnsi="Courier New" w:cs="Courier New"/>
+          <w:b/>
+          <w:lang w:eastAsia="ko-KR"/>
+        </w:rPr>
+        <w:t>(</w:t>
+      </w:r>
+      <w:proofErr w:type="gramEnd"/>
+      <w:r>
+        <w:rPr>
+          <w:rFonts w:ascii="Courier New" w:hAnsi="Courier New" w:cs="Courier New"/>
+          <w:b/>
+          <w:lang w:eastAsia="ko-KR"/>
+        </w:rPr>
+        <w:t>$p.name, $p.id)</w:t>
       </w:r>
     </w:p>
     <w:p>
@@ -4380,6 +5073,7 @@
           <w:b/>
           <w:lang w:eastAsia="ko-KR"/>
         </w:rPr>
+        <w:lastRenderedPageBreak/>
         <w:t>}</w:t>
       </w:r>
     </w:p>
@@ -4392,7 +5086,7 @@
     </w:p>
     <w:tbl>
       <w:tblPr>
-        <w:tblStyle w:val="a6"/>
+        <w:tblStyle w:val="TableGrid"/>
         <w:tblW w:w="0" w:type="auto"/>
         <w:tblLook w:val="04A0" w:firstRow="1" w:lastRow="0" w:firstColumn="1" w:lastColumn="0" w:noHBand="0" w:noVBand="1"/>
       </w:tblPr>
@@ -4441,7 +5135,23 @@
                 <w:b/>
                 <w:lang w:eastAsia="ko-KR"/>
               </w:rPr>
-              <w:t>Print the hash table ($hash), and insert the screen capture.</w:t>
+              <w:t>Print the hash table ($hash</w:t>
+            </w:r>
+            <w:proofErr w:type="gramStart"/>
+            <w:r>
+              <w:rPr>
+                <w:b/>
+                <w:lang w:eastAsia="ko-KR"/>
+              </w:rPr>
+              <w:t>), and</w:t>
+            </w:r>
+            <w:proofErr w:type="gramEnd"/>
+            <w:r>
+              <w:rPr>
+                <w:b/>
+                <w:lang w:eastAsia="ko-KR"/>
+              </w:rPr>
+              <w:t xml:space="preserve"> insert the screen capture.</w:t>
             </w:r>
           </w:p>
           <w:p>
@@ -4451,99 +5161,144 @@
                 <w:lang w:eastAsia="ko-KR"/>
               </w:rPr>
             </w:pPr>
+            <w:r>
+              <w:rPr>
+                <w:noProof/>
+                <w:lang w:eastAsia="ko-KR"/>
+              </w:rPr>
+              <w:drawing>
+                <wp:inline distT="0" distB="0" distL="0" distR="0" wp14:anchorId="2EB99B05" wp14:editId="1A69DF09">
+                  <wp:extent cx="5943600" cy="4661535"/>
+                  <wp:effectExtent l="0" t="0" r="0" b="0"/>
+                  <wp:docPr id="13" name="Picture 13" descr="A screenshot of a computer screen&#10;&#10;Description automatically generated"/>
+                  <wp:cNvGraphicFramePr>
+                    <a:graphicFrameLocks xmlns:a="http://schemas.openxmlformats.org/drawingml/2006/main" noChangeAspect="1"/>
+                  </wp:cNvGraphicFramePr>
+                  <a:graphic xmlns:a="http://schemas.openxmlformats.org/drawingml/2006/main">
+                    <a:graphicData uri="http://schemas.openxmlformats.org/drawingml/2006/picture">
+                      <pic:pic xmlns:pic="http://schemas.openxmlformats.org/drawingml/2006/picture">
+                        <pic:nvPicPr>
+                          <pic:cNvPr id="13" name="Picture 13" descr="A screenshot of a computer screen&#10;&#10;Description automatically generated"/>
+                          <pic:cNvPicPr/>
+                        </pic:nvPicPr>
+                        <pic:blipFill>
+                          <a:blip r:embed="rId22" cstate="print">
+                            <a:extLst>
+                              <a:ext uri="{28A0092B-C50C-407E-A947-70E740481C1C}">
+                                <a14:useLocalDpi xmlns:a14="http://schemas.microsoft.com/office/drawing/2010/main" val="0"/>
+                              </a:ext>
+                            </a:extLst>
+                          </a:blip>
+                          <a:stretch>
+                            <a:fillRect/>
+                          </a:stretch>
+                        </pic:blipFill>
+                        <pic:spPr>
+                          <a:xfrm>
+                            <a:off x="0" y="0"/>
+                            <a:ext cx="5943600" cy="4661535"/>
+                          </a:xfrm>
+                          <a:prstGeom prst="rect">
+                            <a:avLst/>
+                          </a:prstGeom>
+                        </pic:spPr>
+                      </pic:pic>
+                    </a:graphicData>
+                  </a:graphic>
+                </wp:inline>
+              </w:drawing>
+            </w:r>
           </w:p>
           <w:p>
             <w:pPr>
               <w:rPr>
+                <w:b/>
+                <w:noProof/>
+                <w:u w:val="single"/>
+                <w:lang w:eastAsia="ko-KR"/>
+              </w:rPr>
+            </w:pPr>
+            <w:r>
+              <w:rPr>
                 <w:rFonts w:hint="eastAsia"/>
+                <w:b/>
                 <w:noProof/>
-                <w:lang w:eastAsia="ko-KR"/>
-              </w:rPr>
-            </w:pPr>
+                <w:u w:val="single"/>
+                <w:lang w:eastAsia="ko-KR"/>
+              </w:rPr>
+              <w:t>Q6</w:t>
+            </w:r>
           </w:p>
           <w:p>
             <w:pPr>
               <w:rPr>
-                <w:noProof/>
+                <w:b/>
                 <w:lang w:eastAsia="ko-KR"/>
               </w:rPr>
             </w:pPr>
+            <w:r>
+              <w:rPr>
+                <w:b/>
+                <w:lang w:eastAsia="ko-KR"/>
+              </w:rPr>
+              <w:t>Find the WINWORD process id by accessing the hash table you created, insert the screen capture including the cmdlet you used to print the process id.</w:t>
+            </w:r>
           </w:p>
           <w:p>
             <w:pPr>
               <w:rPr>
+                <w:b/>
+                <w:lang w:eastAsia="ko-KR"/>
+              </w:rPr>
+            </w:pPr>
+            <w:r>
+              <w:rPr>
+                <w:b/>
                 <w:noProof/>
                 <w:lang w:eastAsia="ko-KR"/>
               </w:rPr>
-            </w:pPr>
-          </w:p>
-          <w:p>
-            <w:pPr>
-              <w:rPr>
-                <w:b/>
-                <w:noProof/>
-                <w:u w:val="single"/>
-                <w:lang w:eastAsia="ko-KR"/>
-              </w:rPr>
-            </w:pPr>
-            <w:r>
-              <w:rPr>
-                <w:rFonts w:hint="eastAsia"/>
-                <w:b/>
-                <w:noProof/>
-                <w:u w:val="single"/>
-                <w:lang w:eastAsia="ko-KR"/>
-              </w:rPr>
-              <w:t>Q6</w:t>
-            </w:r>
-          </w:p>
-          <w:p>
-            <w:pPr>
-              <w:rPr>
-                <w:rFonts w:hint="eastAsia"/>
-                <w:noProof/>
-                <w:lang w:eastAsia="ko-KR"/>
-              </w:rPr>
-            </w:pPr>
-          </w:p>
-          <w:p>
-            <w:pPr>
-              <w:rPr>
-                <w:b/>
-                <w:lang w:eastAsia="ko-KR"/>
-              </w:rPr>
-            </w:pPr>
-            <w:r>
-              <w:rPr>
-                <w:b/>
-                <w:lang w:eastAsia="ko-KR"/>
-              </w:rPr>
-              <w:t>Find the WINWORD process id by accessing the hash table you created, insert the screen capture including the cmdlet you used to print the process id.</w:t>
-            </w:r>
-          </w:p>
-          <w:p>
-            <w:pPr>
-              <w:rPr>
-                <w:rFonts w:hint="eastAsia"/>
-                <w:b/>
-                <w:lang w:eastAsia="ko-KR"/>
-              </w:rPr>
-            </w:pPr>
-          </w:p>
-          <w:p>
-            <w:pPr>
-              <w:rPr>
-                <w:b/>
-                <w:lang w:eastAsia="ko-KR"/>
-              </w:rPr>
-            </w:pPr>
-          </w:p>
-          <w:p>
-            <w:pPr>
-              <w:rPr>
-                <w:color w:val="00B0F0"/>
-              </w:rPr>
-            </w:pPr>
+              <w:drawing>
+                <wp:inline distT="0" distB="0" distL="0" distR="0" wp14:anchorId="519570A9" wp14:editId="0E7E6335">
+                  <wp:extent cx="5943600" cy="774700"/>
+                  <wp:effectExtent l="0" t="0" r="0" b="0"/>
+                  <wp:docPr id="14" name="Picture 14" descr="Text&#10;&#10;Description automatically generated"/>
+                  <wp:cNvGraphicFramePr>
+                    <a:graphicFrameLocks xmlns:a="http://schemas.openxmlformats.org/drawingml/2006/main" noChangeAspect="1"/>
+                  </wp:cNvGraphicFramePr>
+                  <a:graphic xmlns:a="http://schemas.openxmlformats.org/drawingml/2006/main">
+                    <a:graphicData uri="http://schemas.openxmlformats.org/drawingml/2006/picture">
+                      <pic:pic xmlns:pic="http://schemas.openxmlformats.org/drawingml/2006/picture">
+                        <pic:nvPicPr>
+                          <pic:cNvPr id="14" name="Picture 14" descr="Text&#10;&#10;Description automatically generated"/>
+                          <pic:cNvPicPr/>
+                        </pic:nvPicPr>
+                        <pic:blipFill>
+                          <a:blip r:embed="rId23" cstate="print">
+                            <a:extLst>
+                              <a:ext uri="{28A0092B-C50C-407E-A947-70E740481C1C}">
+                                <a14:useLocalDpi xmlns:a14="http://schemas.microsoft.com/office/drawing/2010/main" val="0"/>
+                              </a:ext>
+                            </a:extLst>
+                          </a:blip>
+                          <a:stretch>
+                            <a:fillRect/>
+                          </a:stretch>
+                        </pic:blipFill>
+                        <pic:spPr>
+                          <a:xfrm>
+                            <a:off x="0" y="0"/>
+                            <a:ext cx="5943600" cy="774700"/>
+                          </a:xfrm>
+                          <a:prstGeom prst="rect">
+                            <a:avLst/>
+                          </a:prstGeom>
+                        </pic:spPr>
+                      </pic:pic>
+                    </a:graphicData>
+                  </a:graphic>
+                </wp:inline>
+              </w:drawing>
+            </w:r>
           </w:p>
           <w:p>
             <w:pPr>
@@ -4572,7 +5327,63 @@
         <w:rPr>
           <w:lang w:eastAsia="ko-KR"/>
         </w:rPr>
-        <w:t>Finally, we discussed the difference between Get-EventLog and Get-WinEvent. One of the greatest thing about Get-WinEvent is that the cmdlet uses the hash table and it is really fast to add, read, write</w:t>
+        <w:t>Finally, we discussed the difference between Get-</w:t>
+      </w:r>
+      <w:proofErr w:type="spellStart"/>
+      <w:r>
+        <w:rPr>
+          <w:lang w:eastAsia="ko-KR"/>
+        </w:rPr>
+        <w:t>EventLog</w:t>
+      </w:r>
+      <w:proofErr w:type="spellEnd"/>
+      <w:r>
+        <w:rPr>
+          <w:lang w:eastAsia="ko-KR"/>
+        </w:rPr>
+        <w:t xml:space="preserve"> and Get-</w:t>
+      </w:r>
+      <w:proofErr w:type="spellStart"/>
+      <w:r>
+        <w:rPr>
+          <w:lang w:eastAsia="ko-KR"/>
+        </w:rPr>
+        <w:t>WinEvent</w:t>
+      </w:r>
+      <w:proofErr w:type="spellEnd"/>
+      <w:r>
+        <w:rPr>
+          <w:lang w:eastAsia="ko-KR"/>
+        </w:rPr>
+        <w:t xml:space="preserve">. One of the greatest </w:t>
+      </w:r>
+      <w:proofErr w:type="gramStart"/>
+      <w:r>
+        <w:rPr>
+          <w:lang w:eastAsia="ko-KR"/>
+        </w:rPr>
+        <w:t>thing</w:t>
+      </w:r>
+      <w:proofErr w:type="gramEnd"/>
+      <w:r>
+        <w:rPr>
+          <w:lang w:eastAsia="ko-KR"/>
+        </w:rPr>
+        <w:t xml:space="preserve"> about Get-</w:t>
+      </w:r>
+      <w:proofErr w:type="spellStart"/>
+      <w:r>
+        <w:rPr>
+          <w:lang w:eastAsia="ko-KR"/>
+        </w:rPr>
+        <w:t>WinEvent</w:t>
+      </w:r>
+      <w:proofErr w:type="spellEnd"/>
+      <w:r>
+        <w:rPr>
+          <w:lang w:eastAsia="ko-KR"/>
+        </w:rPr>
+        <w:t xml:space="preserve"> is that the cmdlet uses the hash table and it is really fast to add, read, write</w:t>
       </w:r>
       <w:r>
         <w:rPr>
@@ -4604,6 +5415,7 @@
         <w:rPr>
           <w:lang w:eastAsia="ko-KR"/>
         </w:rPr>
+        <w:lastRenderedPageBreak/>
         <w:t>For instance, if</w:t>
       </w:r>
       <w:r>
@@ -4634,13 +5446,41 @@
         <w:rPr>
           <w:lang w:eastAsia="ko-KR"/>
         </w:rPr>
-        <w:t xml:space="preserve"> I would use one of the followings.</w:t>
-      </w:r>
-      <w:r>
-        <w:rPr>
-          <w:lang w:eastAsia="ko-KR"/>
-        </w:rPr>
-        <w:t xml:space="preserve"> Try both, and see how long it takes to display the Microsoft-Windows-Defrag logs.</w:t>
+        <w:t xml:space="preserve"> I </w:t>
+      </w:r>
+      <w:proofErr w:type="gramStart"/>
+      <w:r>
+        <w:rPr>
+          <w:lang w:eastAsia="ko-KR"/>
+        </w:rPr>
+        <w:t>would</w:t>
+      </w:r>
+      <w:proofErr w:type="gramEnd"/>
+      <w:r>
+        <w:rPr>
+          <w:lang w:eastAsia="ko-KR"/>
+        </w:rPr>
+        <w:t xml:space="preserve"> use one of the followings.</w:t>
+      </w:r>
+      <w:r>
+        <w:rPr>
+          <w:lang w:eastAsia="ko-KR"/>
+        </w:rPr>
+        <w:t xml:space="preserve"> Try </w:t>
+      </w:r>
+      <w:proofErr w:type="gramStart"/>
+      <w:r>
+        <w:rPr>
+          <w:lang w:eastAsia="ko-KR"/>
+        </w:rPr>
+        <w:t>both, and</w:t>
+      </w:r>
+      <w:proofErr w:type="gramEnd"/>
+      <w:r>
+        <w:rPr>
+          <w:lang w:eastAsia="ko-KR"/>
+        </w:rPr>
+        <w:t xml:space="preserve"> see how long it takes to display the Microsoft-Windows-Defrag logs.</w:t>
       </w:r>
     </w:p>
     <w:p>
@@ -4661,7 +5501,51 @@
           <w:szCs w:val="20"/>
           <w:lang w:eastAsia="ko-KR"/>
         </w:rPr>
-        <w:t>Get-EventLog -LogName Application | Where-Object Source -Match defrag</w:t>
+        <w:t>Get-</w:t>
+      </w:r>
+      <w:proofErr w:type="spellStart"/>
+      <w:r>
+        <w:rPr>
+          <w:rFonts w:ascii="Courier New" w:eastAsia="Times New Roman" w:hAnsi="Courier New" w:cs="Courier New"/>
+          <w:b/>
+          <w:sz w:val="20"/>
+          <w:szCs w:val="20"/>
+          <w:lang w:eastAsia="ko-KR"/>
+        </w:rPr>
+        <w:t>EventLog</w:t>
+      </w:r>
+      <w:proofErr w:type="spellEnd"/>
+      <w:r>
+        <w:rPr>
+          <w:rFonts w:ascii="Courier New" w:eastAsia="Times New Roman" w:hAnsi="Courier New" w:cs="Courier New"/>
+          <w:b/>
+          <w:sz w:val="20"/>
+          <w:szCs w:val="20"/>
+          <w:lang w:eastAsia="ko-KR"/>
+        </w:rPr>
+        <w:t xml:space="preserve"> -</w:t>
+      </w:r>
+      <w:proofErr w:type="spellStart"/>
+      <w:r>
+        <w:rPr>
+          <w:rFonts w:ascii="Courier New" w:eastAsia="Times New Roman" w:hAnsi="Courier New" w:cs="Courier New"/>
+          <w:b/>
+          <w:sz w:val="20"/>
+          <w:szCs w:val="20"/>
+          <w:lang w:eastAsia="ko-KR"/>
+        </w:rPr>
+        <w:t>LogName</w:t>
+      </w:r>
+      <w:proofErr w:type="spellEnd"/>
+      <w:r>
+        <w:rPr>
+          <w:rFonts w:ascii="Courier New" w:eastAsia="Times New Roman" w:hAnsi="Courier New" w:cs="Courier New"/>
+          <w:b/>
+          <w:sz w:val="20"/>
+          <w:szCs w:val="20"/>
+          <w:lang w:eastAsia="ko-KR"/>
+        </w:rPr>
+        <w:t xml:space="preserve"> Application | Where-Object Source -Match defrag</w:t>
       </w:r>
     </w:p>
     <w:p>
@@ -4682,8 +5566,9 @@
           <w:szCs w:val="20"/>
           <w:lang w:eastAsia="ko-KR"/>
         </w:rPr>
-        <w:t>Get-WinEvent -LogName Applicat</w:t>
-      </w:r>
+        <w:t>Get-</w:t>
+      </w:r>
+      <w:proofErr w:type="spellStart"/>
       <w:r>
         <w:rPr>
           <w:rFonts w:ascii="Courier New" w:eastAsia="Times New Roman" w:hAnsi="Courier New" w:cs="Courier New"/>
@@ -4692,7 +5577,84 @@
           <w:szCs w:val="20"/>
           <w:lang w:eastAsia="ko-KR"/>
         </w:rPr>
-        <w:t>ion | Where-Object {$_.ProviderName -Match 'defrag'</w:t>
+        <w:t>WinEvent</w:t>
+      </w:r>
+      <w:proofErr w:type="spellEnd"/>
+      <w:r>
+        <w:rPr>
+          <w:rFonts w:ascii="Courier New" w:eastAsia="Times New Roman" w:hAnsi="Courier New" w:cs="Courier New"/>
+          <w:b/>
+          <w:sz w:val="20"/>
+          <w:szCs w:val="20"/>
+          <w:lang w:eastAsia="ko-KR"/>
+        </w:rPr>
+        <w:t xml:space="preserve"> -</w:t>
+      </w:r>
+      <w:proofErr w:type="spellStart"/>
+      <w:r>
+        <w:rPr>
+          <w:rFonts w:ascii="Courier New" w:eastAsia="Times New Roman" w:hAnsi="Courier New" w:cs="Courier New"/>
+          <w:b/>
+          <w:sz w:val="20"/>
+          <w:szCs w:val="20"/>
+          <w:lang w:eastAsia="ko-KR"/>
+        </w:rPr>
+        <w:t>LogName</w:t>
+      </w:r>
+      <w:proofErr w:type="spellEnd"/>
+      <w:r>
+        <w:rPr>
+          <w:rFonts w:ascii="Courier New" w:eastAsia="Times New Roman" w:hAnsi="Courier New" w:cs="Courier New"/>
+          <w:b/>
+          <w:sz w:val="20"/>
+          <w:szCs w:val="20"/>
+          <w:lang w:eastAsia="ko-KR"/>
+        </w:rPr>
+        <w:t xml:space="preserve"> Applicat</w:t>
+      </w:r>
+      <w:r>
+        <w:rPr>
+          <w:rFonts w:ascii="Courier New" w:eastAsia="Times New Roman" w:hAnsi="Courier New" w:cs="Courier New"/>
+          <w:b/>
+          <w:sz w:val="20"/>
+          <w:szCs w:val="20"/>
+          <w:lang w:eastAsia="ko-KR"/>
+        </w:rPr>
+        <w:t>ion | Where-Object {$</w:t>
+      </w:r>
+      <w:proofErr w:type="gramStart"/>
+      <w:r>
+        <w:rPr>
+          <w:rFonts w:ascii="Courier New" w:eastAsia="Times New Roman" w:hAnsi="Courier New" w:cs="Courier New"/>
+          <w:b/>
+          <w:sz w:val="20"/>
+          <w:szCs w:val="20"/>
+          <w:lang w:eastAsia="ko-KR"/>
+        </w:rPr>
+        <w:t>_.</w:t>
+      </w:r>
+      <w:proofErr w:type="spellStart"/>
+      <w:r>
+        <w:rPr>
+          <w:rFonts w:ascii="Courier New" w:eastAsia="Times New Roman" w:hAnsi="Courier New" w:cs="Courier New"/>
+          <w:b/>
+          <w:sz w:val="20"/>
+          <w:szCs w:val="20"/>
+          <w:lang w:eastAsia="ko-KR"/>
+        </w:rPr>
+        <w:t>ProviderName</w:t>
+      </w:r>
+      <w:proofErr w:type="spellEnd"/>
+      <w:proofErr w:type="gramEnd"/>
+      <w:r>
+        <w:rPr>
+          <w:rFonts w:ascii="Courier New" w:eastAsia="Times New Roman" w:hAnsi="Courier New" w:cs="Courier New"/>
+          <w:b/>
+          <w:sz w:val="20"/>
+          <w:szCs w:val="20"/>
+          <w:lang w:eastAsia="ko-KR"/>
+        </w:rPr>
+        <w:t xml:space="preserve"> -Match 'defrag'</w:t>
       </w:r>
       <w:r>
         <w:rPr>
@@ -4784,13 +5746,41 @@
         <w:rPr>
           <w:lang w:eastAsia="ko-KR"/>
         </w:rPr>
-        <w:t xml:space="preserve"> parameter by “-FilterHashtable”</w:t>
-      </w:r>
-      <w:r>
-        <w:rPr>
-          <w:lang w:eastAsia="ko-KR"/>
-        </w:rPr>
-        <w:t>, it is much faster. It is O(n) vs. O(1) difference</w:t>
+        <w:t xml:space="preserve"> parameter by “-</w:t>
+      </w:r>
+      <w:proofErr w:type="spellStart"/>
+      <w:r>
+        <w:rPr>
+          <w:lang w:eastAsia="ko-KR"/>
+        </w:rPr>
+        <w:t>FilterHashtable</w:t>
+      </w:r>
+      <w:proofErr w:type="spellEnd"/>
+      <w:r>
+        <w:rPr>
+          <w:lang w:eastAsia="ko-KR"/>
+        </w:rPr>
+        <w:t>”</w:t>
+      </w:r>
+      <w:r>
+        <w:rPr>
+          <w:lang w:eastAsia="ko-KR"/>
+        </w:rPr>
+        <w:t xml:space="preserve">, it is much faster. It is O(n) vs. </w:t>
+      </w:r>
+      <w:proofErr w:type="gramStart"/>
+      <w:r>
+        <w:rPr>
+          <w:lang w:eastAsia="ko-KR"/>
+        </w:rPr>
+        <w:t>O(</w:t>
+      </w:r>
+      <w:proofErr w:type="gramEnd"/>
+      <w:r>
+        <w:rPr>
+          <w:lang w:eastAsia="ko-KR"/>
+        </w:rPr>
+        <w:t>1) difference</w:t>
       </w:r>
       <w:r>
         <w:rPr>
@@ -4840,7 +5830,6 @@
           <w:sz w:val="22"/>
           <w:lang w:eastAsia="ko-KR"/>
         </w:rPr>
-        <w:lastRenderedPageBreak/>
         <w:t>G</w:t>
       </w:r>
       <w:r>
@@ -4850,8 +5839,9 @@
           <w:sz w:val="22"/>
           <w:lang w:eastAsia="ko-KR"/>
         </w:rPr>
-        <w:t>et-WinEvent -FilterHashtable @{</w:t>
-      </w:r>
+        <w:t>et-</w:t>
+      </w:r>
+      <w:proofErr w:type="spellStart"/>
       <w:r>
         <w:rPr>
           <w:rFonts w:ascii="Courier New" w:hAnsi="Courier New" w:cs="Courier New"/>
@@ -4859,6 +5849,56 @@
           <w:sz w:val="22"/>
           <w:lang w:eastAsia="ko-KR"/>
         </w:rPr>
+        <w:t>WinEvent</w:t>
+      </w:r>
+      <w:proofErr w:type="spellEnd"/>
+      <w:r>
+        <w:rPr>
+          <w:rFonts w:ascii="Courier New" w:hAnsi="Courier New" w:cs="Courier New"/>
+          <w:b/>
+          <w:sz w:val="22"/>
+          <w:lang w:eastAsia="ko-KR"/>
+        </w:rPr>
+        <w:t xml:space="preserve"> -</w:t>
+      </w:r>
+      <w:proofErr w:type="spellStart"/>
+      <w:r>
+        <w:rPr>
+          <w:rFonts w:ascii="Courier New" w:hAnsi="Courier New" w:cs="Courier New"/>
+          <w:b/>
+          <w:sz w:val="22"/>
+          <w:lang w:eastAsia="ko-KR"/>
+        </w:rPr>
+        <w:t>FilterHashtable</w:t>
+      </w:r>
+      <w:proofErr w:type="spellEnd"/>
+      <w:r>
+        <w:rPr>
+          <w:rFonts w:ascii="Courier New" w:hAnsi="Courier New" w:cs="Courier New"/>
+          <w:b/>
+          <w:sz w:val="22"/>
+          <w:lang w:eastAsia="ko-KR"/>
+        </w:rPr>
+        <w:t xml:space="preserve"> </w:t>
+      </w:r>
+      <w:proofErr w:type="gramStart"/>
+      <w:r>
+        <w:rPr>
+          <w:rFonts w:ascii="Courier New" w:hAnsi="Courier New" w:cs="Courier New"/>
+          <w:b/>
+          <w:sz w:val="22"/>
+          <w:lang w:eastAsia="ko-KR"/>
+        </w:rPr>
+        <w:t>@{</w:t>
+      </w:r>
+      <w:proofErr w:type="gramEnd"/>
+      <w:r>
+        <w:rPr>
+          <w:rFonts w:ascii="Courier New" w:hAnsi="Courier New" w:cs="Courier New"/>
+          <w:b/>
+          <w:sz w:val="22"/>
+          <w:lang w:eastAsia="ko-KR"/>
+        </w:rPr>
         <w:t>LogName='Application'</w:t>
       </w:r>
       <w:r>
@@ -4877,7 +5917,27 @@
           <w:sz w:val="22"/>
           <w:lang w:eastAsia="ko-KR"/>
         </w:rPr>
-        <w:t xml:space="preserve">   ProviderName='*defrag'</w:t>
+        <w:t xml:space="preserve">   </w:t>
+      </w:r>
+      <w:proofErr w:type="spellStart"/>
+      <w:r>
+        <w:rPr>
+          <w:rFonts w:ascii="Courier New" w:hAnsi="Courier New" w:cs="Courier New"/>
+          <w:b/>
+          <w:sz w:val="22"/>
+          <w:lang w:eastAsia="ko-KR"/>
+        </w:rPr>
+        <w:t>ProviderName</w:t>
+      </w:r>
+      <w:proofErr w:type="spellEnd"/>
+      <w:r>
+        <w:rPr>
+          <w:rFonts w:ascii="Courier New" w:hAnsi="Courier New" w:cs="Courier New"/>
+          <w:b/>
+          <w:sz w:val="22"/>
+          <w:lang w:eastAsia="ko-KR"/>
+        </w:rPr>
+        <w:t>='*defrag'</w:t>
       </w:r>
       <w:r>
         <w:rPr>
@@ -4917,7 +5977,7 @@
     </w:p>
     <w:tbl>
       <w:tblPr>
-        <w:tblStyle w:val="a6"/>
+        <w:tblStyle w:val="TableGrid"/>
         <w:tblW w:w="0" w:type="auto"/>
         <w:tblLook w:val="04A0" w:firstRow="1" w:lastRow="0" w:firstColumn="1" w:lastColumn="0" w:noHBand="0" w:noVBand="1"/>
       </w:tblPr>
@@ -5038,16 +6098,60 @@
                 <w:lang w:eastAsia="ko-KR"/>
               </w:rPr>
             </w:pPr>
+            <w:r>
+              <w:rPr>
+                <w:noProof/>
+                <w:lang w:eastAsia="ko-KR"/>
+              </w:rPr>
+              <w:drawing>
+                <wp:inline distT="0" distB="0" distL="0" distR="0" wp14:anchorId="76A580E5" wp14:editId="24910222">
+                  <wp:extent cx="5943600" cy="2957830"/>
+                  <wp:effectExtent l="0" t="0" r="0" b="1270"/>
+                  <wp:docPr id="16" name="Picture 16" descr="Graphical user interface, text, application&#10;&#10;Description automatically generated"/>
+                  <wp:cNvGraphicFramePr>
+                    <a:graphicFrameLocks xmlns:a="http://schemas.openxmlformats.org/drawingml/2006/main" noChangeAspect="1"/>
+                  </wp:cNvGraphicFramePr>
+                  <a:graphic xmlns:a="http://schemas.openxmlformats.org/drawingml/2006/main">
+                    <a:graphicData uri="http://schemas.openxmlformats.org/drawingml/2006/picture">
+                      <pic:pic xmlns:pic="http://schemas.openxmlformats.org/drawingml/2006/picture">
+                        <pic:nvPicPr>
+                          <pic:cNvPr id="16" name="Picture 16" descr="Graphical user interface, text, application&#10;&#10;Description automatically generated"/>
+                          <pic:cNvPicPr/>
+                        </pic:nvPicPr>
+                        <pic:blipFill>
+                          <a:blip r:embed="rId24" cstate="print">
+                            <a:extLst>
+                              <a:ext uri="{28A0092B-C50C-407E-A947-70E740481C1C}">
+                                <a14:useLocalDpi xmlns:a14="http://schemas.microsoft.com/office/drawing/2010/main" val="0"/>
+                              </a:ext>
+                            </a:extLst>
+                          </a:blip>
+                          <a:stretch>
+                            <a:fillRect/>
+                          </a:stretch>
+                        </pic:blipFill>
+                        <pic:spPr>
+                          <a:xfrm>
+                            <a:off x="0" y="0"/>
+                            <a:ext cx="5943600" cy="2957830"/>
+                          </a:xfrm>
+                          <a:prstGeom prst="rect">
+                            <a:avLst/>
+                          </a:prstGeom>
+                        </pic:spPr>
+                      </pic:pic>
+                    </a:graphicData>
+                  </a:graphic>
+                </wp:inline>
+              </w:drawing>
+            </w:r>
           </w:p>
           <w:p>
             <w:pPr>
               <w:rPr>
-                <w:rFonts w:hint="eastAsia"/>
                 <w:lang w:eastAsia="ko-KR"/>
               </w:rPr>
             </w:pPr>
-            <w:bookmarkStart w:id="0" w:name="_GoBack"/>
-            <w:bookmarkEnd w:id="0"/>
           </w:p>
           <w:p>
             <w:pPr>
@@ -5067,8 +6171,12 @@
       </w:pPr>
     </w:p>
     <w:sectPr>
-      <w:headerReference w:type="default" r:id="rId17"/>
-      <w:footerReference w:type="default" r:id="rId18"/>
+      <w:headerReference w:type="even" r:id="rId25"/>
+      <w:headerReference w:type="default" r:id="rId26"/>
+      <w:footerReference w:type="even" r:id="rId27"/>
+      <w:footerReference w:type="default" r:id="rId28"/>
+      <w:headerReference w:type="first" r:id="rId29"/>
+      <w:footerReference w:type="first" r:id="rId30"/>
       <w:pgSz w:w="12240" w:h="15840" w:code="1"/>
       <w:pgMar w:top="1440" w:right="1440" w:bottom="1440" w:left="1440" w:header="720" w:footer="720" w:gutter="0"/>
       <w:pgNumType w:start="1"/>
@@ -5080,7 +6188,7 @@
 </file>
 
 <file path=word/endnotes.xml><?xml version="1.0" encoding="utf-8"?>
-<w:endnotes xmlns:wpc="http://schemas.microsoft.com/office/word/2010/wordprocessingCanvas" xmlns:mc="http://schemas.openxmlformats.org/markup-compatibility/2006" xmlns:o="urn:schemas-microsoft-com:office:office" xmlns:r="http://schemas.openxmlformats.org/officeDocument/2006/relationships" xmlns:m="http://schemas.openxmlformats.org/officeDocument/2006/math" xmlns:v="urn:schemas-microsoft-com:vml" xmlns:wp14="http://schemas.microsoft.com/office/word/2010/wordprocessingDrawing" xmlns:wp="http://schemas.openxmlformats.org/drawingml/2006/wordprocessingDrawing" xmlns:w10="urn:schemas-microsoft-com:office:word" xmlns:w="http://schemas.openxmlformats.org/wordprocessingml/2006/main" xmlns:w14="http://schemas.microsoft.com/office/word/2010/wordml" xmlns:w15="http://schemas.microsoft.com/office/word/2012/wordml" xmlns:wpg="http://schemas.microsoft.com/office/word/2010/wordprocessingGroup" xmlns:wpi="http://schemas.microsoft.com/office/word/2010/wordprocessingInk" xmlns:wne="http://schemas.microsoft.com/office/word/2006/wordml" xmlns:wps="http://schemas.microsoft.com/office/word/2010/wordprocessingShape" mc:Ignorable="w14 w15 wp14">
+<w:endnotes xmlns:wpc="http://schemas.microsoft.com/office/word/2010/wordprocessingCanvas" xmlns:cx="http://schemas.microsoft.com/office/drawing/2014/chartex" xmlns:cx1="http://schemas.microsoft.com/office/drawing/2015/9/8/chartex" xmlns:cx2="http://schemas.microsoft.com/office/drawing/2015/10/21/chartex" xmlns:cx3="http://schemas.microsoft.com/office/drawing/2016/5/9/chartex" xmlns:cx4="http://schemas.microsoft.com/office/drawing/2016/5/10/chartex" xmlns:cx5="http://schemas.microsoft.com/office/drawing/2016/5/11/chartex" xmlns:cx6="http://schemas.microsoft.com/office/drawing/2016/5/12/chartex" xmlns:cx7="http://schemas.microsoft.com/office/drawing/2016/5/13/chartex" xmlns:cx8="http://schemas.microsoft.com/office/drawing/2016/5/14/chartex" xmlns:mc="http://schemas.openxmlformats.org/markup-compatibility/2006" xmlns:aink="http://schemas.microsoft.com/office/drawing/2016/ink" xmlns:am3d="http://schemas.microsoft.com/office/drawing/2017/model3d" xmlns:o="urn:schemas-microsoft-com:office:office" xmlns:r="http://schemas.openxmlformats.org/officeDocument/2006/relationships" xmlns:m="http://schemas.openxmlformats.org/officeDocument/2006/math" xmlns:v="urn:schemas-microsoft-com:vml" xmlns:wp14="http://schemas.microsoft.com/office/word/2010/wordprocessingDrawing" xmlns:wp="http://schemas.openxmlformats.org/drawingml/2006/wordprocessingDrawing" xmlns:w10="urn:schemas-microsoft-com:office:word" xmlns:w="http://schemas.openxmlformats.org/wordprocessingml/2006/main" xmlns:w14="http://schemas.microsoft.com/office/word/2010/wordml" xmlns:w15="http://schemas.microsoft.com/office/word/2012/wordml" xmlns:w16cex="http://schemas.microsoft.com/office/word/2018/wordml/cex" xmlns:w16cid="http://schemas.microsoft.com/office/word/2016/wordml/cid" xmlns:w16="http://schemas.microsoft.com/office/word/2018/wordml" xmlns:w16se="http://schemas.microsoft.com/office/word/2015/wordml/symex" xmlns:wpg="http://schemas.microsoft.com/office/word/2010/wordprocessingGroup" xmlns:wpi="http://schemas.microsoft.com/office/word/2010/wordprocessingInk" xmlns:wne="http://schemas.microsoft.com/office/word/2006/wordml" xmlns:wps="http://schemas.microsoft.com/office/word/2010/wordprocessingShape" mc:Ignorable="w14 w15 w16se w16cid w16 w16cex wp14">
   <w:endnote w:type="separator" w:id="-1">
     <w:p>
       <w:r>
@@ -5099,7 +6207,17 @@
 </file>
 
 <file path=word/footer1.xml><?xml version="1.0" encoding="utf-8"?>
-<w:ftr xmlns:wpc="http://schemas.microsoft.com/office/word/2010/wordprocessingCanvas" xmlns:mc="http://schemas.openxmlformats.org/markup-compatibility/2006" xmlns:o="urn:schemas-microsoft-com:office:office" xmlns:r="http://schemas.openxmlformats.org/officeDocument/2006/relationships" xmlns:m="http://schemas.openxmlformats.org/officeDocument/2006/math" xmlns:v="urn:schemas-microsoft-com:vml" xmlns:wp14="http://schemas.microsoft.com/office/word/2010/wordprocessingDrawing" xmlns:wp="http://schemas.openxmlformats.org/drawingml/2006/wordprocessingDrawing" xmlns:w10="urn:schemas-microsoft-com:office:word" xmlns:w="http://schemas.openxmlformats.org/wordprocessingml/2006/main" xmlns:w14="http://schemas.microsoft.com/office/word/2010/wordml" xmlns:w15="http://schemas.microsoft.com/office/word/2012/wordml" xmlns:wpg="http://schemas.microsoft.com/office/word/2010/wordprocessingGroup" xmlns:wpi="http://schemas.microsoft.com/office/word/2010/wordprocessingInk" xmlns:wne="http://schemas.microsoft.com/office/word/2006/wordml" xmlns:wps="http://schemas.microsoft.com/office/word/2010/wordprocessingShape" mc:Ignorable="w14 w15 wp14">
+<w:ftr xmlns:wpc="http://schemas.microsoft.com/office/word/2010/wordprocessingCanvas" xmlns:cx="http://schemas.microsoft.com/office/drawing/2014/chartex" xmlns:cx1="http://schemas.microsoft.com/office/drawing/2015/9/8/chartex" xmlns:cx2="http://schemas.microsoft.com/office/drawing/2015/10/21/chartex" xmlns:cx3="http://schemas.microsoft.com/office/drawing/2016/5/9/chartex" xmlns:cx4="http://schemas.microsoft.com/office/drawing/2016/5/10/chartex" xmlns:cx5="http://schemas.microsoft.com/office/drawing/2016/5/11/chartex" xmlns:cx6="http://schemas.microsoft.com/office/drawing/2016/5/12/chartex" xmlns:cx7="http://schemas.microsoft.com/office/drawing/2016/5/13/chartex" xmlns:cx8="http://schemas.microsoft.com/office/drawing/2016/5/14/chartex" xmlns:mc="http://schemas.openxmlformats.org/markup-compatibility/2006" xmlns:aink="http://schemas.microsoft.com/office/drawing/2016/ink" xmlns:am3d="http://schemas.microsoft.com/office/drawing/2017/model3d" xmlns:o="urn:schemas-microsoft-com:office:office" xmlns:r="http://schemas.openxmlformats.org/officeDocument/2006/relationships" xmlns:m="http://schemas.openxmlformats.org/officeDocument/2006/math" xmlns:v="urn:schemas-microsoft-com:vml" xmlns:wp14="http://schemas.microsoft.com/office/word/2010/wordprocessingDrawing" xmlns:wp="http://schemas.openxmlformats.org/drawingml/2006/wordprocessingDrawing" xmlns:w10="urn:schemas-microsoft-com:office:word" xmlns:w="http://schemas.openxmlformats.org/wordprocessingml/2006/main" xmlns:w14="http://schemas.microsoft.com/office/word/2010/wordml" xmlns:w15="http://schemas.microsoft.com/office/word/2012/wordml" xmlns:w16cex="http://schemas.microsoft.com/office/word/2018/wordml/cex" xmlns:w16cid="http://schemas.microsoft.com/office/word/2016/wordml/cid" xmlns:w16="http://schemas.microsoft.com/office/word/2018/wordml" xmlns:w16se="http://schemas.microsoft.com/office/word/2015/wordml/symex" xmlns:wpg="http://schemas.microsoft.com/office/word/2010/wordprocessingGroup" xmlns:wpi="http://schemas.microsoft.com/office/word/2010/wordprocessingInk" xmlns:wne="http://schemas.microsoft.com/office/word/2006/wordml" xmlns:wps="http://schemas.microsoft.com/office/word/2010/wordprocessingShape" mc:Ignorable="w14 w15 w16se w16cid w16 w16cex wp14">
+  <w:p>
+    <w:pPr>
+      <w:pStyle w:val="Footer"/>
+    </w:pPr>
+  </w:p>
+</w:ftr>
+</file>
+
+<file path=word/footer2.xml><?xml version="1.0" encoding="utf-8"?>
+<w:ftr xmlns:wpc="http://schemas.microsoft.com/office/word/2010/wordprocessingCanvas" xmlns:cx="http://schemas.microsoft.com/office/drawing/2014/chartex" xmlns:cx1="http://schemas.microsoft.com/office/drawing/2015/9/8/chartex" xmlns:cx2="http://schemas.microsoft.com/office/drawing/2015/10/21/chartex" xmlns:cx3="http://schemas.microsoft.com/office/drawing/2016/5/9/chartex" xmlns:cx4="http://schemas.microsoft.com/office/drawing/2016/5/10/chartex" xmlns:cx5="http://schemas.microsoft.com/office/drawing/2016/5/11/chartex" xmlns:cx6="http://schemas.microsoft.com/office/drawing/2016/5/12/chartex" xmlns:cx7="http://schemas.microsoft.com/office/drawing/2016/5/13/chartex" xmlns:cx8="http://schemas.microsoft.com/office/drawing/2016/5/14/chartex" xmlns:mc="http://schemas.openxmlformats.org/markup-compatibility/2006" xmlns:aink="http://schemas.microsoft.com/office/drawing/2016/ink" xmlns:am3d="http://schemas.microsoft.com/office/drawing/2017/model3d" xmlns:o="urn:schemas-microsoft-com:office:office" xmlns:r="http://schemas.openxmlformats.org/officeDocument/2006/relationships" xmlns:m="http://schemas.openxmlformats.org/officeDocument/2006/math" xmlns:v="urn:schemas-microsoft-com:vml" xmlns:wp14="http://schemas.microsoft.com/office/word/2010/wordprocessingDrawing" xmlns:wp="http://schemas.openxmlformats.org/drawingml/2006/wordprocessingDrawing" xmlns:w10="urn:schemas-microsoft-com:office:word" xmlns:w="http://schemas.openxmlformats.org/wordprocessingml/2006/main" xmlns:w14="http://schemas.microsoft.com/office/word/2010/wordml" xmlns:w15="http://schemas.microsoft.com/office/word/2012/wordml" xmlns:w16cex="http://schemas.microsoft.com/office/word/2018/wordml/cex" xmlns:w16cid="http://schemas.microsoft.com/office/word/2016/wordml/cid" xmlns:w16="http://schemas.microsoft.com/office/word/2018/wordml" xmlns:w16se="http://schemas.microsoft.com/office/word/2015/wordml/symex" xmlns:wpg="http://schemas.microsoft.com/office/word/2010/wordprocessingGroup" xmlns:wpi="http://schemas.microsoft.com/office/word/2010/wordprocessingInk" xmlns:wne="http://schemas.microsoft.com/office/word/2006/wordml" xmlns:wps="http://schemas.microsoft.com/office/word/2010/wordprocessingShape" mc:Ignorable="w14 w15 w16se w16cid w16 w16cex wp14">
   <w:sdt>
     <w:sdtPr>
       <w:id w:val="68707275"/>
@@ -5116,7 +6234,7 @@
     <w:sdtContent>
       <w:p>
         <w:pPr>
-          <w:pStyle w:val="a9"/>
+          <w:pStyle w:val="Footer"/>
           <w:jc w:val="right"/>
         </w:pPr>
         <w:r>
@@ -5145,14 +6263,24 @@
   </w:sdt>
   <w:p>
     <w:pPr>
-      <w:pStyle w:val="a9"/>
+      <w:pStyle w:val="Footer"/>
+    </w:pPr>
+  </w:p>
+</w:ftr>
+</file>
+
+<file path=word/footer3.xml><?xml version="1.0" encoding="utf-8"?>
+<w:ftr xmlns:wpc="http://schemas.microsoft.com/office/word/2010/wordprocessingCanvas" xmlns:cx="http://schemas.microsoft.com/office/drawing/2014/chartex" xmlns:cx1="http://schemas.microsoft.com/office/drawing/2015/9/8/chartex" xmlns:cx2="http://schemas.microsoft.com/office/drawing/2015/10/21/chartex" xmlns:cx3="http://schemas.microsoft.com/office/drawing/2016/5/9/chartex" xmlns:cx4="http://schemas.microsoft.com/office/drawing/2016/5/10/chartex" xmlns:cx5="http://schemas.microsoft.com/office/drawing/2016/5/11/chartex" xmlns:cx6="http://schemas.microsoft.com/office/drawing/2016/5/12/chartex" xmlns:cx7="http://schemas.microsoft.com/office/drawing/2016/5/13/chartex" xmlns:cx8="http://schemas.microsoft.com/office/drawing/2016/5/14/chartex" xmlns:mc="http://schemas.openxmlformats.org/markup-compatibility/2006" xmlns:aink="http://schemas.microsoft.com/office/drawing/2016/ink" xmlns:am3d="http://schemas.microsoft.com/office/drawing/2017/model3d" xmlns:o="urn:schemas-microsoft-com:office:office" xmlns:r="http://schemas.openxmlformats.org/officeDocument/2006/relationships" xmlns:m="http://schemas.openxmlformats.org/officeDocument/2006/math" xmlns:v="urn:schemas-microsoft-com:vml" xmlns:wp14="http://schemas.microsoft.com/office/word/2010/wordprocessingDrawing" xmlns:wp="http://schemas.openxmlformats.org/drawingml/2006/wordprocessingDrawing" xmlns:w10="urn:schemas-microsoft-com:office:word" xmlns:w="http://schemas.openxmlformats.org/wordprocessingml/2006/main" xmlns:w14="http://schemas.microsoft.com/office/word/2010/wordml" xmlns:w15="http://schemas.microsoft.com/office/word/2012/wordml" xmlns:w16cex="http://schemas.microsoft.com/office/word/2018/wordml/cex" xmlns:w16cid="http://schemas.microsoft.com/office/word/2016/wordml/cid" xmlns:w16="http://schemas.microsoft.com/office/word/2018/wordml" xmlns:w16se="http://schemas.microsoft.com/office/word/2015/wordml/symex" xmlns:wpg="http://schemas.microsoft.com/office/word/2010/wordprocessingGroup" xmlns:wpi="http://schemas.microsoft.com/office/word/2010/wordprocessingInk" xmlns:wne="http://schemas.microsoft.com/office/word/2006/wordml" xmlns:wps="http://schemas.microsoft.com/office/word/2010/wordprocessingShape" mc:Ignorable="w14 w15 w16se w16cid w16 w16cex wp14">
+  <w:p>
+    <w:pPr>
+      <w:pStyle w:val="Footer"/>
     </w:pPr>
   </w:p>
 </w:ftr>
 </file>
 
 <file path=word/footnotes.xml><?xml version="1.0" encoding="utf-8"?>
-<w:footnotes xmlns:wpc="http://schemas.microsoft.com/office/word/2010/wordprocessingCanvas" xmlns:mc="http://schemas.openxmlformats.org/markup-compatibility/2006" xmlns:o="urn:schemas-microsoft-com:office:office" xmlns:r="http://schemas.openxmlformats.org/officeDocument/2006/relationships" xmlns:m="http://schemas.openxmlformats.org/officeDocument/2006/math" xmlns:v="urn:schemas-microsoft-com:vml" xmlns:wp14="http://schemas.microsoft.com/office/word/2010/wordprocessingDrawing" xmlns:wp="http://schemas.openxmlformats.org/drawingml/2006/wordprocessingDrawing" xmlns:w10="urn:schemas-microsoft-com:office:word" xmlns:w="http://schemas.openxmlformats.org/wordprocessingml/2006/main" xmlns:w14="http://schemas.microsoft.com/office/word/2010/wordml" xmlns:w15="http://schemas.microsoft.com/office/word/2012/wordml" xmlns:wpg="http://schemas.microsoft.com/office/word/2010/wordprocessingGroup" xmlns:wpi="http://schemas.microsoft.com/office/word/2010/wordprocessingInk" xmlns:wne="http://schemas.microsoft.com/office/word/2006/wordml" xmlns:wps="http://schemas.microsoft.com/office/word/2010/wordprocessingShape" mc:Ignorable="w14 w15 wp14">
+<w:footnotes xmlns:wpc="http://schemas.microsoft.com/office/word/2010/wordprocessingCanvas" xmlns:cx="http://schemas.microsoft.com/office/drawing/2014/chartex" xmlns:cx1="http://schemas.microsoft.com/office/drawing/2015/9/8/chartex" xmlns:cx2="http://schemas.microsoft.com/office/drawing/2015/10/21/chartex" xmlns:cx3="http://schemas.microsoft.com/office/drawing/2016/5/9/chartex" xmlns:cx4="http://schemas.microsoft.com/office/drawing/2016/5/10/chartex" xmlns:cx5="http://schemas.microsoft.com/office/drawing/2016/5/11/chartex" xmlns:cx6="http://schemas.microsoft.com/office/drawing/2016/5/12/chartex" xmlns:cx7="http://schemas.microsoft.com/office/drawing/2016/5/13/chartex" xmlns:cx8="http://schemas.microsoft.com/office/drawing/2016/5/14/chartex" xmlns:mc="http://schemas.openxmlformats.org/markup-compatibility/2006" xmlns:aink="http://schemas.microsoft.com/office/drawing/2016/ink" xmlns:am3d="http://schemas.microsoft.com/office/drawing/2017/model3d" xmlns:o="urn:schemas-microsoft-com:office:office" xmlns:r="http://schemas.openxmlformats.org/officeDocument/2006/relationships" xmlns:m="http://schemas.openxmlformats.org/officeDocument/2006/math" xmlns:v="urn:schemas-microsoft-com:vml" xmlns:wp14="http://schemas.microsoft.com/office/word/2010/wordprocessingDrawing" xmlns:wp="http://schemas.openxmlformats.org/drawingml/2006/wordprocessingDrawing" xmlns:w10="urn:schemas-microsoft-com:office:word" xmlns:w="http://schemas.openxmlformats.org/wordprocessingml/2006/main" xmlns:w14="http://schemas.microsoft.com/office/word/2010/wordml" xmlns:w15="http://schemas.microsoft.com/office/word/2012/wordml" xmlns:w16cex="http://schemas.microsoft.com/office/word/2018/wordml/cex" xmlns:w16cid="http://schemas.microsoft.com/office/word/2016/wordml/cid" xmlns:w16="http://schemas.microsoft.com/office/word/2018/wordml" xmlns:w16se="http://schemas.microsoft.com/office/word/2015/wordml/symex" xmlns:wpg="http://schemas.microsoft.com/office/word/2010/wordprocessingGroup" xmlns:wpi="http://schemas.microsoft.com/office/word/2010/wordprocessingInk" xmlns:wne="http://schemas.microsoft.com/office/word/2006/wordml" xmlns:wps="http://schemas.microsoft.com/office/word/2010/wordprocessingShape" mc:Ignorable="w14 w15 w16se w16cid w16 w16cex wp14">
   <w:footnote w:type="separator" w:id="-1">
     <w:p>
       <w:r>
@@ -5171,7 +6299,17 @@
 </file>
 
 <file path=word/header1.xml><?xml version="1.0" encoding="utf-8"?>
-<w:hdr xmlns:wpc="http://schemas.microsoft.com/office/word/2010/wordprocessingCanvas" xmlns:mc="http://schemas.openxmlformats.org/markup-compatibility/2006" xmlns:o="urn:schemas-microsoft-com:office:office" xmlns:r="http://schemas.openxmlformats.org/officeDocument/2006/relationships" xmlns:m="http://schemas.openxmlformats.org/officeDocument/2006/math" xmlns:v="urn:schemas-microsoft-com:vml" xmlns:wp14="http://schemas.microsoft.com/office/word/2010/wordprocessingDrawing" xmlns:wp="http://schemas.openxmlformats.org/drawingml/2006/wordprocessingDrawing" xmlns:w10="urn:schemas-microsoft-com:office:word" xmlns:w="http://schemas.openxmlformats.org/wordprocessingml/2006/main" xmlns:w14="http://schemas.microsoft.com/office/word/2010/wordml" xmlns:w15="http://schemas.microsoft.com/office/word/2012/wordml" xmlns:wpg="http://schemas.microsoft.com/office/word/2010/wordprocessingGroup" xmlns:wpi="http://schemas.microsoft.com/office/word/2010/wordprocessingInk" xmlns:wne="http://schemas.microsoft.com/office/word/2006/wordml" xmlns:wps="http://schemas.microsoft.com/office/word/2010/wordprocessingShape" mc:Ignorable="w14 w15 wp14">
+<w:hdr xmlns:wpc="http://schemas.microsoft.com/office/word/2010/wordprocessingCanvas" xmlns:cx="http://schemas.microsoft.com/office/drawing/2014/chartex" xmlns:cx1="http://schemas.microsoft.com/office/drawing/2015/9/8/chartex" xmlns:cx2="http://schemas.microsoft.com/office/drawing/2015/10/21/chartex" xmlns:cx3="http://schemas.microsoft.com/office/drawing/2016/5/9/chartex" xmlns:cx4="http://schemas.microsoft.com/office/drawing/2016/5/10/chartex" xmlns:cx5="http://schemas.microsoft.com/office/drawing/2016/5/11/chartex" xmlns:cx6="http://schemas.microsoft.com/office/drawing/2016/5/12/chartex" xmlns:cx7="http://schemas.microsoft.com/office/drawing/2016/5/13/chartex" xmlns:cx8="http://schemas.microsoft.com/office/drawing/2016/5/14/chartex" xmlns:mc="http://schemas.openxmlformats.org/markup-compatibility/2006" xmlns:aink="http://schemas.microsoft.com/office/drawing/2016/ink" xmlns:am3d="http://schemas.microsoft.com/office/drawing/2017/model3d" xmlns:o="urn:schemas-microsoft-com:office:office" xmlns:r="http://schemas.openxmlformats.org/officeDocument/2006/relationships" xmlns:m="http://schemas.openxmlformats.org/officeDocument/2006/math" xmlns:v="urn:schemas-microsoft-com:vml" xmlns:wp14="http://schemas.microsoft.com/office/word/2010/wordprocessingDrawing" xmlns:wp="http://schemas.openxmlformats.org/drawingml/2006/wordprocessingDrawing" xmlns:w10="urn:schemas-microsoft-com:office:word" xmlns:w="http://schemas.openxmlformats.org/wordprocessingml/2006/main" xmlns:w14="http://schemas.microsoft.com/office/word/2010/wordml" xmlns:w15="http://schemas.microsoft.com/office/word/2012/wordml" xmlns:w16cex="http://schemas.microsoft.com/office/word/2018/wordml/cex" xmlns:w16cid="http://schemas.microsoft.com/office/word/2016/wordml/cid" xmlns:w16="http://schemas.microsoft.com/office/word/2018/wordml" xmlns:w16se="http://schemas.microsoft.com/office/word/2015/wordml/symex" xmlns:wpg="http://schemas.microsoft.com/office/word/2010/wordprocessingGroup" xmlns:wpi="http://schemas.microsoft.com/office/word/2010/wordprocessingInk" xmlns:wne="http://schemas.microsoft.com/office/word/2006/wordml" xmlns:wps="http://schemas.microsoft.com/office/word/2010/wordprocessingShape" mc:Ignorable="w14 w15 w16se w16cid w16 w16cex wp14">
+  <w:p>
+    <w:pPr>
+      <w:pStyle w:val="Header"/>
+    </w:pPr>
+  </w:p>
+</w:hdr>
+</file>
+
+<file path=word/header2.xml><?xml version="1.0" encoding="utf-8"?>
+<w:hdr xmlns:wpc="http://schemas.microsoft.com/office/word/2010/wordprocessingCanvas" xmlns:cx="http://schemas.microsoft.com/office/drawing/2014/chartex" xmlns:cx1="http://schemas.microsoft.com/office/drawing/2015/9/8/chartex" xmlns:cx2="http://schemas.microsoft.com/office/drawing/2015/10/21/chartex" xmlns:cx3="http://schemas.microsoft.com/office/drawing/2016/5/9/chartex" xmlns:cx4="http://schemas.microsoft.com/office/drawing/2016/5/10/chartex" xmlns:cx5="http://schemas.microsoft.com/office/drawing/2016/5/11/chartex" xmlns:cx6="http://schemas.microsoft.com/office/drawing/2016/5/12/chartex" xmlns:cx7="http://schemas.microsoft.com/office/drawing/2016/5/13/chartex" xmlns:cx8="http://schemas.microsoft.com/office/drawing/2016/5/14/chartex" xmlns:mc="http://schemas.openxmlformats.org/markup-compatibility/2006" xmlns:aink="http://schemas.microsoft.com/office/drawing/2016/ink" xmlns:am3d="http://schemas.microsoft.com/office/drawing/2017/model3d" xmlns:o="urn:schemas-microsoft-com:office:office" xmlns:r="http://schemas.openxmlformats.org/officeDocument/2006/relationships" xmlns:m="http://schemas.openxmlformats.org/officeDocument/2006/math" xmlns:v="urn:schemas-microsoft-com:vml" xmlns:wp14="http://schemas.microsoft.com/office/word/2010/wordprocessingDrawing" xmlns:wp="http://schemas.openxmlformats.org/drawingml/2006/wordprocessingDrawing" xmlns:w10="urn:schemas-microsoft-com:office:word" xmlns:w="http://schemas.openxmlformats.org/wordprocessingml/2006/main" xmlns:w14="http://schemas.microsoft.com/office/word/2010/wordml" xmlns:w15="http://schemas.microsoft.com/office/word/2012/wordml" xmlns:w16cex="http://schemas.microsoft.com/office/word/2018/wordml/cex" xmlns:w16cid="http://schemas.microsoft.com/office/word/2016/wordml/cid" xmlns:w16="http://schemas.microsoft.com/office/word/2018/wordml" xmlns:w16se="http://schemas.microsoft.com/office/word/2015/wordml/symex" xmlns:wpg="http://schemas.microsoft.com/office/word/2010/wordprocessingGroup" xmlns:wpi="http://schemas.microsoft.com/office/word/2010/wordprocessingInk" xmlns:wne="http://schemas.microsoft.com/office/word/2006/wordml" xmlns:wps="http://schemas.microsoft.com/office/word/2010/wordprocessingShape" mc:Ignorable="w14 w15 w16se w16cid w16 w16cex wp14">
   <w:p>
     <w:pPr>
       <w:tabs>
@@ -5207,8 +6345,18 @@
 </w:hdr>
 </file>
 
+<file path=word/header3.xml><?xml version="1.0" encoding="utf-8"?>
+<w:hdr xmlns:wpc="http://schemas.microsoft.com/office/word/2010/wordprocessingCanvas" xmlns:cx="http://schemas.microsoft.com/office/drawing/2014/chartex" xmlns:cx1="http://schemas.microsoft.com/office/drawing/2015/9/8/chartex" xmlns:cx2="http://schemas.microsoft.com/office/drawing/2015/10/21/chartex" xmlns:cx3="http://schemas.microsoft.com/office/drawing/2016/5/9/chartex" xmlns:cx4="http://schemas.microsoft.com/office/drawing/2016/5/10/chartex" xmlns:cx5="http://schemas.microsoft.com/office/drawing/2016/5/11/chartex" xmlns:cx6="http://schemas.microsoft.com/office/drawing/2016/5/12/chartex" xmlns:cx7="http://schemas.microsoft.com/office/drawing/2016/5/13/chartex" xmlns:cx8="http://schemas.microsoft.com/office/drawing/2016/5/14/chartex" xmlns:mc="http://schemas.openxmlformats.org/markup-compatibility/2006" xmlns:aink="http://schemas.microsoft.com/office/drawing/2016/ink" xmlns:am3d="http://schemas.microsoft.com/office/drawing/2017/model3d" xmlns:o="urn:schemas-microsoft-com:office:office" xmlns:r="http://schemas.openxmlformats.org/officeDocument/2006/relationships" xmlns:m="http://schemas.openxmlformats.org/officeDocument/2006/math" xmlns:v="urn:schemas-microsoft-com:vml" xmlns:wp14="http://schemas.microsoft.com/office/word/2010/wordprocessingDrawing" xmlns:wp="http://schemas.openxmlformats.org/drawingml/2006/wordprocessingDrawing" xmlns:w10="urn:schemas-microsoft-com:office:word" xmlns:w="http://schemas.openxmlformats.org/wordprocessingml/2006/main" xmlns:w14="http://schemas.microsoft.com/office/word/2010/wordml" xmlns:w15="http://schemas.microsoft.com/office/word/2012/wordml" xmlns:w16cex="http://schemas.microsoft.com/office/word/2018/wordml/cex" xmlns:w16cid="http://schemas.microsoft.com/office/word/2016/wordml/cid" xmlns:w16="http://schemas.microsoft.com/office/word/2018/wordml" xmlns:w16se="http://schemas.microsoft.com/office/word/2015/wordml/symex" xmlns:wpg="http://schemas.microsoft.com/office/word/2010/wordprocessingGroup" xmlns:wpi="http://schemas.microsoft.com/office/word/2010/wordprocessingInk" xmlns:wne="http://schemas.microsoft.com/office/word/2006/wordml" xmlns:wps="http://schemas.microsoft.com/office/word/2010/wordprocessingShape" mc:Ignorable="w14 w15 w16se w16cid w16 w16cex wp14">
+  <w:p>
+    <w:pPr>
+      <w:pStyle w:val="Header"/>
+    </w:pPr>
+  </w:p>
+</w:hdr>
+</file>
+
 <file path=word/numbering.xml><?xml version="1.0" encoding="utf-8"?>
-<w:numbering xmlns:wpc="http://schemas.microsoft.com/office/word/2010/wordprocessingCanvas" xmlns:mc="http://schemas.openxmlformats.org/markup-compatibility/2006" xmlns:o="urn:schemas-microsoft-com:office:office" xmlns:r="http://schemas.openxmlformats.org/officeDocument/2006/relationships" xmlns:m="http://schemas.openxmlformats.org/officeDocument/2006/math" xmlns:v="urn:schemas-microsoft-com:vml" xmlns:wp14="http://schemas.microsoft.com/office/word/2010/wordprocessingDrawing" xmlns:wp="http://schemas.openxmlformats.org/drawingml/2006/wordprocessingDrawing" xmlns:w10="urn:schemas-microsoft-com:office:word" xmlns:w="http://schemas.openxmlformats.org/wordprocessingml/2006/main" xmlns:w14="http://schemas.microsoft.com/office/word/2010/wordml" xmlns:w15="http://schemas.microsoft.com/office/word/2012/wordml" xmlns:wpg="http://schemas.microsoft.com/office/word/2010/wordprocessingGroup" xmlns:wpi="http://schemas.microsoft.com/office/word/2010/wordprocessingInk" xmlns:wne="http://schemas.microsoft.com/office/word/2006/wordml" xmlns:wps="http://schemas.microsoft.com/office/word/2010/wordprocessingShape" mc:Ignorable="w14 w15 wp14">
+<w:numbering xmlns:wpc="http://schemas.microsoft.com/office/word/2010/wordprocessingCanvas" xmlns:cx="http://schemas.microsoft.com/office/drawing/2014/chartex" xmlns:cx1="http://schemas.microsoft.com/office/drawing/2015/9/8/chartex" xmlns:cx2="http://schemas.microsoft.com/office/drawing/2015/10/21/chartex" xmlns:cx3="http://schemas.microsoft.com/office/drawing/2016/5/9/chartex" xmlns:cx4="http://schemas.microsoft.com/office/drawing/2016/5/10/chartex" xmlns:cx5="http://schemas.microsoft.com/office/drawing/2016/5/11/chartex" xmlns:cx6="http://schemas.microsoft.com/office/drawing/2016/5/12/chartex" xmlns:cx7="http://schemas.microsoft.com/office/drawing/2016/5/13/chartex" xmlns:cx8="http://schemas.microsoft.com/office/drawing/2016/5/14/chartex" xmlns:mc="http://schemas.openxmlformats.org/markup-compatibility/2006" xmlns:aink="http://schemas.microsoft.com/office/drawing/2016/ink" xmlns:am3d="http://schemas.microsoft.com/office/drawing/2017/model3d" xmlns:o="urn:schemas-microsoft-com:office:office" xmlns:r="http://schemas.openxmlformats.org/officeDocument/2006/relationships" xmlns:m="http://schemas.openxmlformats.org/officeDocument/2006/math" xmlns:v="urn:schemas-microsoft-com:vml" xmlns:wp14="http://schemas.microsoft.com/office/word/2010/wordprocessingDrawing" xmlns:wp="http://schemas.openxmlformats.org/drawingml/2006/wordprocessingDrawing" xmlns:w10="urn:schemas-microsoft-com:office:word" xmlns:w="http://schemas.openxmlformats.org/wordprocessingml/2006/main" xmlns:w14="http://schemas.microsoft.com/office/word/2010/wordml" xmlns:w15="http://schemas.microsoft.com/office/word/2012/wordml" xmlns:w16cex="http://schemas.microsoft.com/office/word/2018/wordml/cex" xmlns:w16cid="http://schemas.microsoft.com/office/word/2016/wordml/cid" xmlns:w16="http://schemas.microsoft.com/office/word/2018/wordml" xmlns:w16se="http://schemas.microsoft.com/office/word/2015/wordml/symex" xmlns:wpg="http://schemas.microsoft.com/office/word/2010/wordprocessingGroup" xmlns:wpi="http://schemas.microsoft.com/office/word/2010/wordprocessingInk" xmlns:wne="http://schemas.microsoft.com/office/word/2006/wordml" xmlns:wps="http://schemas.microsoft.com/office/word/2010/wordprocessingShape" mc:Ignorable="w14 w15 w16se w16cid w16 w16cex wp14">
   <w:abstractNum w:abstractNumId="0" w15:restartNumberingAfterBreak="0">
     <w:nsid w:val="093261E1"/>
     <w:multiLevelType w:val="hybridMultilevel"/>
@@ -5314,7 +6462,7 @@
         <w:ind w:left="1120" w:hanging="400"/>
       </w:pPr>
       <w:rPr>
-        <w:rFonts w:ascii="Garamond" w:eastAsia="맑은 고딕" w:hAnsi="Garamond" w:cs="Times New Roman" w:hint="default"/>
+        <w:rFonts w:ascii="Garamond" w:eastAsia="Malgun Gothic" w:hAnsi="Garamond" w:cs="Times New Roman" w:hint="default"/>
         <w:sz w:val="16"/>
       </w:rPr>
     </w:lvl>
@@ -5614,7 +6762,7 @@
         <w:ind w:left="1080" w:hanging="360"/>
       </w:pPr>
       <w:rPr>
-        <w:rFonts w:ascii="Garamond" w:eastAsia="맑은 고딕" w:hAnsi="Garamond" w:cs="Times New Roman" w:hint="default"/>
+        <w:rFonts w:ascii="Garamond" w:eastAsia="Malgun Gothic" w:hAnsi="Garamond" w:cs="Times New Roman" w:hint="default"/>
         <w:sz w:val="16"/>
       </w:rPr>
     </w:lvl>
@@ -5715,7 +6863,7 @@
         <w:ind w:left="1120" w:hanging="400"/>
       </w:pPr>
       <w:rPr>
-        <w:rFonts w:ascii="Garamond" w:eastAsia="맑은 고딕" w:hAnsi="Garamond" w:cs="Times New Roman" w:hint="default"/>
+        <w:rFonts w:ascii="Garamond" w:eastAsia="Malgun Gothic" w:hAnsi="Garamond" w:cs="Times New Roman" w:hint="default"/>
         <w:sz w:val="16"/>
       </w:rPr>
     </w:lvl>
@@ -5840,7 +6988,7 @@
         <w:ind w:left="800" w:hanging="400"/>
       </w:pPr>
       <w:rPr>
-        <w:rFonts w:ascii="Garamond" w:eastAsia="맑은 고딕" w:hAnsi="Garamond" w:cs="Times New Roman" w:hint="default"/>
+        <w:rFonts w:ascii="Garamond" w:eastAsia="Malgun Gothic" w:hAnsi="Garamond" w:cs="Times New Roman" w:hint="default"/>
         <w:sz w:val="16"/>
       </w:rPr>
     </w:lvl>
@@ -6908,7 +8056,7 @@
 </file>
 
 <file path=word/styles.xml><?xml version="1.0" encoding="utf-8"?>
-<w:styles xmlns:mc="http://schemas.openxmlformats.org/markup-compatibility/2006" xmlns:r="http://schemas.openxmlformats.org/officeDocument/2006/relationships" xmlns:w="http://schemas.openxmlformats.org/wordprocessingml/2006/main" xmlns:w14="http://schemas.microsoft.com/office/word/2010/wordml" xmlns:w15="http://schemas.microsoft.com/office/word/2012/wordml" mc:Ignorable="w14 w15">
+<w:styles xmlns:mc="http://schemas.openxmlformats.org/markup-compatibility/2006" xmlns:r="http://schemas.openxmlformats.org/officeDocument/2006/relationships" xmlns:w="http://schemas.openxmlformats.org/wordprocessingml/2006/main" xmlns:w14="http://schemas.microsoft.com/office/word/2010/wordml" xmlns:w15="http://schemas.microsoft.com/office/word/2012/wordml" xmlns:w16cex="http://schemas.microsoft.com/office/word/2018/wordml/cex" xmlns:w16cid="http://schemas.microsoft.com/office/word/2016/wordml/cid" xmlns:w16="http://schemas.microsoft.com/office/word/2018/wordml" xmlns:w16se="http://schemas.microsoft.com/office/word/2015/wordml/symex" mc:Ignorable="w14 w15 w16se w16cid w16 w16cex">
   <w:docDefaults>
     <w:rPrDefault>
       <w:rPr>
@@ -6921,7 +8069,7 @@
     </w:rPrDefault>
     <w:pPrDefault/>
   </w:docDefaults>
-  <w:latentStyles w:defLockedState="0" w:defUIPriority="99" w:defSemiHidden="0" w:defUnhideWhenUsed="0" w:defQFormat="0" w:count="371">
+  <w:latentStyles w:defLockedState="0" w:defUIPriority="99" w:defSemiHidden="0" w:defUnhideWhenUsed="0" w:defQFormat="0" w:count="376">
     <w:lsdException w:name="Normal" w:uiPriority="0" w:qFormat="1"/>
     <w:lsdException w:name="heading 1" w:uiPriority="9" w:qFormat="1"/>
     <w:lsdException w:name="heading 2" w:semiHidden="1" w:uiPriority="9" w:unhideWhenUsed="1" w:qFormat="1"/>
@@ -7027,7 +8175,6 @@
     <w:lsdException w:name="HTML Sample" w:semiHidden="1" w:unhideWhenUsed="1"/>
     <w:lsdException w:name="HTML Typewriter" w:semiHidden="1" w:unhideWhenUsed="1"/>
     <w:lsdException w:name="HTML Variable" w:semiHidden="1" w:unhideWhenUsed="1"/>
-    <w:lsdException w:name="Normal Table" w:semiHidden="1" w:unhideWhenUsed="1"/>
     <w:lsdException w:name="annotation subject" w:semiHidden="1" w:unhideWhenUsed="1"/>
     <w:lsdException w:name="No List" w:semiHidden="1" w:unhideWhenUsed="1"/>
     <w:lsdException w:name="Outline List 1" w:semiHidden="1" w:unhideWhenUsed="1"/>
@@ -7070,11 +8217,8 @@
     <w:lsdException w:name="Table Contemporary" w:semiHidden="1" w:unhideWhenUsed="1"/>
     <w:lsdException w:name="Table Elegant" w:semiHidden="1" w:unhideWhenUsed="1"/>
     <w:lsdException w:name="Table Professional" w:semiHidden="1" w:unhideWhenUsed="1"/>
-    <w:lsdException w:name="Table Subtle 1" w:semiHidden="1" w:unhideWhenUsed="1"/>
     <w:lsdException w:name="Table Subtle 2" w:semiHidden="1" w:unhideWhenUsed="1"/>
     <w:lsdException w:name="Table Web 1" w:semiHidden="1" w:unhideWhenUsed="1"/>
-    <w:lsdException w:name="Table Web 2" w:semiHidden="1" w:unhideWhenUsed="1"/>
-    <w:lsdException w:name="Table Web 3" w:semiHidden="1" w:unhideWhenUsed="1"/>
     <w:lsdException w:name="Balloon Text" w:semiHidden="1" w:unhideWhenUsed="1"/>
     <w:lsdException w:name="Table Grid" w:uiPriority="59"/>
     <w:lsdException w:name="Table Theme" w:semiHidden="1" w:unhideWhenUsed="1"/>
@@ -7293,14 +8437,19 @@
     <w:lsdException w:name="List Table 5 Dark Accent 6" w:uiPriority="50"/>
     <w:lsdException w:name="List Table 6 Colorful Accent 6" w:uiPriority="51"/>
     <w:lsdException w:name="List Table 7 Colorful Accent 6" w:uiPriority="52"/>
+    <w:lsdException w:name="Mention" w:semiHidden="1" w:unhideWhenUsed="1"/>
+    <w:lsdException w:name="Smart Hyperlink" w:semiHidden="1" w:unhideWhenUsed="1"/>
+    <w:lsdException w:name="Hashtag" w:semiHidden="1" w:unhideWhenUsed="1"/>
+    <w:lsdException w:name="Unresolved Mention" w:semiHidden="1" w:unhideWhenUsed="1"/>
+    <w:lsdException w:name="Smart Link" w:semiHidden="1" w:unhideWhenUsed="1"/>
   </w:latentStyles>
-  <w:style w:type="paragraph" w:default="1" w:styleId="a">
+  <w:style w:type="paragraph" w:default="1" w:styleId="Normal">
     <w:name w:val="Normal"/>
   </w:style>
-  <w:style w:type="paragraph" w:styleId="1">
+  <w:style w:type="paragraph" w:styleId="Heading1">
     <w:name w:val="heading 1"/>
-    <w:basedOn w:val="a"/>
-    <w:next w:val="a"/>
+    <w:basedOn w:val="Normal"/>
+    <w:next w:val="Normal"/>
     <w:pPr>
       <w:keepNext/>
       <w:keepLines/>
@@ -7311,10 +8460,10 @@
       <w:b/>
     </w:rPr>
   </w:style>
-  <w:style w:type="paragraph" w:styleId="2">
+  <w:style w:type="paragraph" w:styleId="Heading2">
     <w:name w:val="heading 2"/>
-    <w:basedOn w:val="a"/>
-    <w:next w:val="a"/>
+    <w:basedOn w:val="Normal"/>
+    <w:next w:val="Normal"/>
     <w:pPr>
       <w:keepNext/>
       <w:keepLines/>
@@ -7326,10 +8475,10 @@
       <w:i/>
     </w:rPr>
   </w:style>
-  <w:style w:type="paragraph" w:styleId="3">
+  <w:style w:type="paragraph" w:styleId="Heading3">
     <w:name w:val="heading 3"/>
-    <w:basedOn w:val="a"/>
-    <w:next w:val="a"/>
+    <w:basedOn w:val="Normal"/>
+    <w:next w:val="Normal"/>
     <w:pPr>
       <w:keepNext/>
       <w:keepLines/>
@@ -7343,10 +8492,10 @@
       <w:szCs w:val="26"/>
     </w:rPr>
   </w:style>
-  <w:style w:type="paragraph" w:styleId="4">
+  <w:style w:type="paragraph" w:styleId="Heading4">
     <w:name w:val="heading 4"/>
-    <w:basedOn w:val="a"/>
-    <w:next w:val="a"/>
+    <w:basedOn w:val="Normal"/>
+    <w:next w:val="Normal"/>
     <w:pPr>
       <w:keepNext/>
       <w:keepLines/>
@@ -7359,10 +8508,10 @@
       <w:szCs w:val="18"/>
     </w:rPr>
   </w:style>
-  <w:style w:type="paragraph" w:styleId="5">
+  <w:style w:type="paragraph" w:styleId="Heading5">
     <w:name w:val="heading 5"/>
-    <w:basedOn w:val="a"/>
-    <w:next w:val="a"/>
+    <w:basedOn w:val="Normal"/>
+    <w:next w:val="Normal"/>
     <w:pPr>
       <w:keepNext/>
       <w:keepLines/>
@@ -7373,10 +8522,10 @@
       <w:b/>
     </w:rPr>
   </w:style>
-  <w:style w:type="paragraph" w:styleId="6">
+  <w:style w:type="paragraph" w:styleId="Heading6">
     <w:name w:val="heading 6"/>
-    <w:basedOn w:val="a"/>
-    <w:next w:val="a"/>
+    <w:basedOn w:val="Normal"/>
+    <w:next w:val="Normal"/>
     <w:pPr>
       <w:keepNext/>
       <w:keepLines/>
@@ -7388,13 +8537,13 @@
       <w:szCs w:val="20"/>
     </w:rPr>
   </w:style>
-  <w:style w:type="character" w:default="1" w:styleId="a0">
+  <w:style w:type="character" w:default="1" w:styleId="DefaultParagraphFont">
     <w:name w:val="Default Paragraph Font"/>
     <w:uiPriority w:val="1"/>
     <w:semiHidden/>
     <w:unhideWhenUsed/>
   </w:style>
-  <w:style w:type="table" w:default="1" w:styleId="a1">
+  <w:style w:type="table" w:default="1" w:styleId="TableNormal">
     <w:name w:val="Normal Table"/>
     <w:uiPriority w:val="99"/>
     <w:semiHidden/>
@@ -7409,16 +8558,16 @@
       </w:tblCellMar>
     </w:tblPr>
   </w:style>
-  <w:style w:type="numbering" w:default="1" w:styleId="a2">
+  <w:style w:type="numbering" w:default="1" w:styleId="NoList">
     <w:name w:val="No List"/>
     <w:uiPriority w:val="99"/>
     <w:semiHidden/>
     <w:unhideWhenUsed/>
   </w:style>
-  <w:style w:type="paragraph" w:styleId="a3">
+  <w:style w:type="paragraph" w:styleId="Title">
     <w:name w:val="Title"/>
-    <w:basedOn w:val="a"/>
-    <w:next w:val="a"/>
+    <w:basedOn w:val="Normal"/>
+    <w:next w:val="Normal"/>
     <w:pPr>
       <w:keepNext/>
       <w:keepLines/>
@@ -7432,10 +8581,10 @@
       <w:szCs w:val="32"/>
     </w:rPr>
   </w:style>
-  <w:style w:type="paragraph" w:styleId="a4">
+  <w:style w:type="paragraph" w:styleId="Subtitle">
     <w:name w:val="Subtitle"/>
-    <w:basedOn w:val="a"/>
-    <w:next w:val="a"/>
+    <w:basedOn w:val="Normal"/>
+    <w:next w:val="Normal"/>
     <w:pPr>
       <w:keepNext/>
       <w:keepLines/>
@@ -7447,9 +8596,9 @@
       <w:i/>
     </w:rPr>
   </w:style>
-  <w:style w:type="paragraph" w:styleId="a5">
+  <w:style w:type="paragraph" w:styleId="ListParagraph">
     <w:name w:val="List Paragraph"/>
-    <w:basedOn w:val="a"/>
+    <w:basedOn w:val="Normal"/>
     <w:uiPriority w:val="34"/>
     <w:qFormat/>
     <w:rsid w:val="00E155B7"/>
@@ -7458,9 +8607,9 @@
       <w:contextualSpacing/>
     </w:pPr>
   </w:style>
-  <w:style w:type="table" w:styleId="a6">
+  <w:style w:type="table" w:styleId="TableGrid">
     <w:name w:val="Table Grid"/>
-    <w:basedOn w:val="a1"/>
+    <w:basedOn w:val="TableNormal"/>
     <w:uiPriority w:val="59"/>
     <w:rsid w:val="00E155B7"/>
     <w:tblPr>
@@ -7474,9 +8623,9 @@
       </w:tblBorders>
     </w:tblPr>
   </w:style>
-  <w:style w:type="paragraph" w:styleId="a7">
+  <w:style w:type="paragraph" w:styleId="NormalWeb">
     <w:name w:val="Normal (Web)"/>
-    <w:basedOn w:val="a"/>
+    <w:basedOn w:val="Normal"/>
     <w:uiPriority w:val="99"/>
     <w:semiHidden/>
     <w:unhideWhenUsed/>
@@ -7488,10 +8637,10 @@
       <w:color w:val="auto"/>
     </w:rPr>
   </w:style>
-  <w:style w:type="paragraph" w:styleId="a8">
+  <w:style w:type="paragraph" w:styleId="Header">
     <w:name w:val="header"/>
-    <w:basedOn w:val="a"/>
-    <w:link w:val="Char"/>
+    <w:basedOn w:val="Normal"/>
+    <w:link w:val="HeaderChar"/>
     <w:uiPriority w:val="99"/>
     <w:unhideWhenUsed/>
     <w:rsid w:val="008C5DF9"/>
@@ -7502,17 +8651,17 @@
       </w:tabs>
     </w:pPr>
   </w:style>
-  <w:style w:type="character" w:customStyle="1" w:styleId="Char">
-    <w:name w:val="머리글 Char"/>
-    <w:basedOn w:val="a0"/>
-    <w:link w:val="a8"/>
+  <w:style w:type="character" w:customStyle="1" w:styleId="HeaderChar">
+    <w:name w:val="Header Char"/>
+    <w:basedOn w:val="DefaultParagraphFont"/>
+    <w:link w:val="Header"/>
     <w:uiPriority w:val="99"/>
     <w:rsid w:val="008C5DF9"/>
   </w:style>
-  <w:style w:type="paragraph" w:styleId="a9">
+  <w:style w:type="paragraph" w:styleId="Footer">
     <w:name w:val="footer"/>
-    <w:basedOn w:val="a"/>
-    <w:link w:val="Char0"/>
+    <w:basedOn w:val="Normal"/>
+    <w:link w:val="FooterChar"/>
     <w:uiPriority w:val="99"/>
     <w:unhideWhenUsed/>
     <w:rsid w:val="008C5DF9"/>
@@ -7523,16 +8672,16 @@
       </w:tabs>
     </w:pPr>
   </w:style>
-  <w:style w:type="character" w:customStyle="1" w:styleId="Char0">
-    <w:name w:val="바닥글 Char"/>
-    <w:basedOn w:val="a0"/>
-    <w:link w:val="a9"/>
+  <w:style w:type="character" w:customStyle="1" w:styleId="FooterChar">
+    <w:name w:val="Footer Char"/>
+    <w:basedOn w:val="DefaultParagraphFont"/>
+    <w:link w:val="Footer"/>
     <w:uiPriority w:val="99"/>
     <w:rsid w:val="008C5DF9"/>
   </w:style>
-  <w:style w:type="character" w:styleId="aa">
+  <w:style w:type="character" w:styleId="Hyperlink">
     <w:name w:val="Hyperlink"/>
-    <w:basedOn w:val="a0"/>
+    <w:basedOn w:val="DefaultParagraphFont"/>
     <w:uiPriority w:val="99"/>
     <w:unhideWhenUsed/>
     <w:rsid w:val="00E2378D"/>
@@ -7541,9 +8690,9 @@
       <w:u w:val="single"/>
     </w:rPr>
   </w:style>
-  <w:style w:type="character" w:styleId="ab">
+  <w:style w:type="character" w:styleId="FollowedHyperlink">
     <w:name w:val="FollowedHyperlink"/>
-    <w:basedOn w:val="a0"/>
+    <w:basedOn w:val="DefaultParagraphFont"/>
     <w:uiPriority w:val="99"/>
     <w:semiHidden/>
     <w:unhideWhenUsed/>
@@ -7565,27 +8714,27 @@
       <w:szCs w:val="22"/>
     </w:rPr>
   </w:style>
-  <w:style w:type="paragraph" w:styleId="ac">
+  <w:style w:type="paragraph" w:styleId="Date">
     <w:name w:val="Date"/>
-    <w:basedOn w:val="a"/>
-    <w:next w:val="a"/>
-    <w:link w:val="Char1"/>
+    <w:basedOn w:val="Normal"/>
+    <w:next w:val="Normal"/>
+    <w:link w:val="DateChar"/>
     <w:uiPriority w:val="99"/>
     <w:semiHidden/>
     <w:unhideWhenUsed/>
     <w:rsid w:val="00957AE1"/>
   </w:style>
-  <w:style w:type="character" w:customStyle="1" w:styleId="Char1">
-    <w:name w:val="날짜 Char"/>
-    <w:basedOn w:val="a0"/>
-    <w:link w:val="ac"/>
+  <w:style w:type="character" w:customStyle="1" w:styleId="DateChar">
+    <w:name w:val="Date Char"/>
+    <w:basedOn w:val="DefaultParagraphFont"/>
+    <w:link w:val="Date"/>
     <w:uiPriority w:val="99"/>
     <w:semiHidden/>
     <w:rsid w:val="00957AE1"/>
   </w:style>
-  <w:style w:type="character" w:styleId="ad">
+  <w:style w:type="character" w:styleId="Emphasis">
     <w:name w:val="Emphasis"/>
-    <w:basedOn w:val="a0"/>
+    <w:basedOn w:val="DefaultParagraphFont"/>
     <w:uiPriority w:val="20"/>
     <w:qFormat/>
     <w:rsid w:val="00160646"/>
@@ -7596,12 +8745,12 @@
   </w:style>
   <w:style w:type="character" w:customStyle="1" w:styleId="dynamic-keybinding">
     <w:name w:val="dynamic-keybinding"/>
-    <w:basedOn w:val="a0"/>
+    <w:basedOn w:val="DefaultParagraphFont"/>
     <w:rsid w:val="00225983"/>
   </w:style>
-  <w:style w:type="character" w:styleId="ae">
+  <w:style w:type="character" w:styleId="CommentReference">
     <w:name w:val="annotation reference"/>
-    <w:basedOn w:val="a0"/>
+    <w:basedOn w:val="DefaultParagraphFont"/>
     <w:uiPriority w:val="99"/>
     <w:semiHidden/>
     <w:unhideWhenUsed/>
@@ -7611,10 +8760,10 @@
       <w:szCs w:val="16"/>
     </w:rPr>
   </w:style>
-  <w:style w:type="paragraph" w:styleId="af">
+  <w:style w:type="paragraph" w:styleId="CommentText">
     <w:name w:val="annotation text"/>
-    <w:basedOn w:val="a"/>
-    <w:link w:val="Char2"/>
+    <w:basedOn w:val="Normal"/>
+    <w:link w:val="CommentTextChar"/>
     <w:uiPriority w:val="99"/>
     <w:semiHidden/>
     <w:unhideWhenUsed/>
@@ -7624,10 +8773,10 @@
       <w:szCs w:val="20"/>
     </w:rPr>
   </w:style>
-  <w:style w:type="character" w:customStyle="1" w:styleId="Char2">
-    <w:name w:val="메모 텍스트 Char"/>
-    <w:basedOn w:val="a0"/>
-    <w:link w:val="af"/>
+  <w:style w:type="character" w:customStyle="1" w:styleId="CommentTextChar">
+    <w:name w:val="Comment Text Char"/>
+    <w:basedOn w:val="DefaultParagraphFont"/>
+    <w:link w:val="CommentText"/>
     <w:uiPriority w:val="99"/>
     <w:semiHidden/>
     <w:rsid w:val="00E55503"/>
@@ -7636,11 +8785,11 @@
       <w:szCs w:val="20"/>
     </w:rPr>
   </w:style>
-  <w:style w:type="paragraph" w:styleId="af0">
+  <w:style w:type="paragraph" w:styleId="CommentSubject">
     <w:name w:val="annotation subject"/>
-    <w:basedOn w:val="af"/>
-    <w:next w:val="af"/>
-    <w:link w:val="Char3"/>
+    <w:basedOn w:val="CommentText"/>
+    <w:next w:val="CommentText"/>
+    <w:link w:val="CommentSubjectChar"/>
     <w:uiPriority w:val="99"/>
     <w:semiHidden/>
     <w:unhideWhenUsed/>
@@ -7650,10 +8799,10 @@
       <w:bCs/>
     </w:rPr>
   </w:style>
-  <w:style w:type="character" w:customStyle="1" w:styleId="Char3">
-    <w:name w:val="메모 주제 Char"/>
-    <w:basedOn w:val="Char2"/>
-    <w:link w:val="af0"/>
+  <w:style w:type="character" w:customStyle="1" w:styleId="CommentSubjectChar">
+    <w:name w:val="Comment Subject Char"/>
+    <w:basedOn w:val="CommentTextChar"/>
+    <w:link w:val="CommentSubject"/>
     <w:uiPriority w:val="99"/>
     <w:semiHidden/>
     <w:rsid w:val="00E55503"/>
@@ -7664,10 +8813,10 @@
       <w:szCs w:val="20"/>
     </w:rPr>
   </w:style>
-  <w:style w:type="paragraph" w:styleId="af1">
+  <w:style w:type="paragraph" w:styleId="BalloonText">
     <w:name w:val="Balloon Text"/>
-    <w:basedOn w:val="a"/>
-    <w:link w:val="Char4"/>
+    <w:basedOn w:val="Normal"/>
+    <w:link w:val="BalloonTextChar"/>
     <w:uiPriority w:val="99"/>
     <w:semiHidden/>
     <w:unhideWhenUsed/>
@@ -7678,10 +8827,10 @@
       <w:szCs w:val="18"/>
     </w:rPr>
   </w:style>
-  <w:style w:type="character" w:customStyle="1" w:styleId="Char4">
-    <w:name w:val="풍선 도움말 텍스트 Char"/>
-    <w:basedOn w:val="a0"/>
-    <w:link w:val="af1"/>
+  <w:style w:type="character" w:customStyle="1" w:styleId="BalloonTextChar">
+    <w:name w:val="Balloon Text Char"/>
+    <w:basedOn w:val="DefaultParagraphFont"/>
+    <w:link w:val="BalloonText"/>
     <w:uiPriority w:val="99"/>
     <w:semiHidden/>
     <w:rsid w:val="00E55503"/>
@@ -7691,9 +8840,9 @@
       <w:szCs w:val="18"/>
     </w:rPr>
   </w:style>
-  <w:style w:type="character" w:styleId="af2">
+  <w:style w:type="character" w:styleId="Strong">
     <w:name w:val="Strong"/>
-    <w:basedOn w:val="a0"/>
+    <w:basedOn w:val="DefaultParagraphFont"/>
     <w:uiPriority w:val="22"/>
     <w:qFormat/>
     <w:rsid w:val="00423935"/>
@@ -7702,23 +8851,23 @@
       <w:bCs/>
     </w:rPr>
   </w:style>
-  <w:style w:type="character" w:styleId="HTML">
+  <w:style w:type="character" w:styleId="HTMLCode">
     <w:name w:val="HTML Code"/>
-    <w:basedOn w:val="a0"/>
+    <w:basedOn w:val="DefaultParagraphFont"/>
     <w:uiPriority w:val="99"/>
     <w:semiHidden/>
     <w:unhideWhenUsed/>
     <w:rsid w:val="00423935"/>
     <w:rPr>
-      <w:rFonts w:ascii="굴림체" w:eastAsia="굴림체" w:hAnsi="굴림체" w:cs="굴림체"/>
+      <w:rFonts w:ascii="GulimChe" w:eastAsia="GulimChe" w:hAnsi="GulimChe" w:cs="GulimChe"/>
       <w:sz w:val="24"/>
       <w:szCs w:val="24"/>
     </w:rPr>
   </w:style>
-  <w:style w:type="paragraph" w:styleId="HTML0">
+  <w:style w:type="paragraph" w:styleId="HTMLPreformatted">
     <w:name w:val="HTML Preformatted"/>
-    <w:basedOn w:val="a"/>
-    <w:link w:val="HTMLChar"/>
+    <w:basedOn w:val="Normal"/>
+    <w:link w:val="HTMLPreformattedChar"/>
     <w:uiPriority w:val="99"/>
     <w:semiHidden/>
     <w:unhideWhenUsed/>
@@ -7729,10 +8878,10 @@
       <w:szCs w:val="20"/>
     </w:rPr>
   </w:style>
-  <w:style w:type="character" w:customStyle="1" w:styleId="HTMLChar">
-    <w:name w:val="미리 서식이 지정된 HTML Char"/>
-    <w:basedOn w:val="a0"/>
-    <w:link w:val="HTML0"/>
+  <w:style w:type="character" w:customStyle="1" w:styleId="HTMLPreformattedChar">
+    <w:name w:val="HTML Preformatted Char"/>
+    <w:basedOn w:val="DefaultParagraphFont"/>
+    <w:link w:val="HTMLPreformatted"/>
     <w:uiPriority w:val="99"/>
     <w:semiHidden/>
     <w:rsid w:val="00E0636D"/>
@@ -7744,32 +8893,32 @@
   </w:style>
   <w:style w:type="character" w:customStyle="1" w:styleId="mceitemhiddenspellword">
     <w:name w:val="mceitemhiddenspellword"/>
-    <w:basedOn w:val="a0"/>
+    <w:basedOn w:val="DefaultParagraphFont"/>
     <w:rsid w:val="006F7374"/>
   </w:style>
   <w:style w:type="character" w:customStyle="1" w:styleId="hljs-string">
     <w:name w:val="hljs-string"/>
-    <w:basedOn w:val="a0"/>
+    <w:basedOn w:val="DefaultParagraphFont"/>
     <w:rsid w:val="00093D74"/>
   </w:style>
   <w:style w:type="character" w:customStyle="1" w:styleId="hljs-pscommand">
     <w:name w:val="hljs-pscommand"/>
-    <w:basedOn w:val="a0"/>
+    <w:basedOn w:val="DefaultParagraphFont"/>
     <w:rsid w:val="00093D74"/>
   </w:style>
   <w:style w:type="character" w:customStyle="1" w:styleId="hljs-variable">
     <w:name w:val="hljs-variable"/>
-    <w:basedOn w:val="a0"/>
+    <w:basedOn w:val="DefaultParagraphFont"/>
     <w:rsid w:val="00093D74"/>
   </w:style>
   <w:style w:type="character" w:customStyle="1" w:styleId="hljs-number">
     <w:name w:val="hljs-number"/>
-    <w:basedOn w:val="a0"/>
+    <w:basedOn w:val="DefaultParagraphFont"/>
     <w:rsid w:val="00BA150F"/>
   </w:style>
   <w:style w:type="character" w:customStyle="1" w:styleId="hljs-parameter">
     <w:name w:val="hljs-parameter"/>
-    <w:basedOn w:val="a0"/>
+    <w:basedOn w:val="DefaultParagraphFont"/>
     <w:rsid w:val="00BA150F"/>
   </w:style>
 </w:styles>

</xml_diff>